<commit_message>
Adding in extra credit ideas
</commit_message>
<xml_diff>
--- a/Documentation/ECEN-361-Lab-07-Queues.docx
+++ b/Documentation/ECEN-361-Lab-07-Queues.docx
@@ -593,7 +593,15 @@
         <w:jc w:val="left"/>
       </w:pPr>
       <w:r>
-        <w:t>In this code, all keystrokes typed are checked to see that they are strictly alphabetic [‘A’ … ‘z’] and then added to the queue only as uppercase.  This allows us to determine the source of the item in the queue, by the type of data:   uppercase, lowercase, and special-characters all can come only from their unique source producer.</w:t>
+        <w:t xml:space="preserve">In this code, all keystrokes typed are checked to see that they are strictly alphabetic [‘A’ … ‘z’] and then added to the queue only as uppercase.  This allows us to determine the source of the item in the queue, by the type of data:   uppercase, lowercase, and </w:t>
+      </w:r>
+      <w:proofErr w:type="gramStart"/>
+      <w:r>
+        <w:t>special-characters</w:t>
+      </w:r>
+      <w:proofErr w:type="gramEnd"/>
+      <w:r>
+        <w:t xml:space="preserve"> all can come only from their unique source producer.</w:t>
       </w:r>
     </w:p>
     <w:p>
@@ -628,18 +636,13 @@
       <w:r>
         <w:br w:type="page"/>
       </w:r>
-      <w:proofErr w:type="spellStart"/>
-      <w:r>
-        <w:lastRenderedPageBreak/>
-        <w:t>kj</w:t>
-      </w:r>
-      <w:proofErr w:type="spellEnd"/>
     </w:p>
     <w:p>
       <w:pPr>
         <w:pStyle w:val="Heading1"/>
       </w:pPr>
       <w:r>
+        <w:lastRenderedPageBreak/>
         <w:t xml:space="preserve">Lab </w:t>
       </w:r>
       <w:r>
@@ -651,224 +654,19 @@
         <w:pStyle w:val="Heading2"/>
       </w:pPr>
       <w:r>
-        <w:t>Overview of System</w:t>
-      </w:r>
-    </w:p>
-    <w:p>
-      <w:pPr>
-        <w:pStyle w:val="Heading2"/>
-      </w:pPr>
-      <w:r>
-        <w:br w:type="column"/>
-      </w:r>
-      <w:r>
-        <w:lastRenderedPageBreak/>
-        <w:t xml:space="preserve">Part 1:  Understand the ADC, Read/Output the </w:t>
+        <w:t xml:space="preserve">Examine the existing code and </w:t>
       </w:r>
       <w:proofErr w:type="gramStart"/>
       <w:r>
-        <w:t>voltage</w:t>
+        <w:t>operation</w:t>
       </w:r>
       <w:proofErr w:type="gramEnd"/>
     </w:p>
     <w:p/>
+    <w:p/>
     <w:p>
       <w:pPr>
-        <w:pStyle w:val="Heading3"/>
-      </w:pPr>
-      <w:r>
-        <w:t xml:space="preserve">Accept the Assignment, Download the repo, Run </w:t>
-      </w:r>
-      <w:proofErr w:type="gramStart"/>
-      <w:r>
-        <w:t>it</w:t>
-      </w:r>
-      <w:proofErr w:type="gramEnd"/>
-    </w:p>
-    <w:p>
-      <w:pPr>
-        <w:ind w:left="360"/>
-      </w:pPr>
-      <w:r>
-        <w:t xml:space="preserve">Add the project to </w:t>
-      </w:r>
-      <w:r>
-        <w:t>STM32CubeIDE, Clean/Compile/</w:t>
-      </w:r>
-      <w:r>
-        <w:t>Run.   Open a TTY-emulator (PuTTY</w:t>
-      </w:r>
-      <w:r>
-        <w:t xml:space="preserve"> [</w:t>
-      </w:r>
-      <w:r>
-        <w:t>Windows</w:t>
-      </w:r>
-      <w:r>
-        <w:t>]</w:t>
-      </w:r>
-      <w:r>
-        <w:t xml:space="preserve">, screen </w:t>
-      </w:r>
-      <w:r>
-        <w:t>[</w:t>
-      </w:r>
-      <w:r>
-        <w:t>Mac</w:t>
-      </w:r>
-      <w:r>
-        <w:t>]</w:t>
-      </w:r>
-      <w:r>
-        <w:t>)</w:t>
-      </w:r>
-      <w:r>
-        <w:t xml:space="preserve">, and review the </w:t>
-      </w:r>
-      <w:r>
-        <w:t>output on the serial emulator.</w:t>
-      </w:r>
-      <w:r>
-        <w:t xml:space="preserve">  </w:t>
-      </w:r>
-      <w:r>
-        <w:t xml:space="preserve">The pre-built project, cloned from the repo, has </w:t>
-      </w:r>
-      <w:r>
-        <w:t xml:space="preserve">three concurrent </w:t>
-      </w:r>
-      <w:r>
-        <w:t>tasks running.</w:t>
-      </w:r>
-    </w:p>
-    <w:p>
-      <w:pPr>
-        <w:ind w:left="360"/>
-      </w:pPr>
-      <w:r>
-        <w:t>configured the ADC to take readings from the potentiometer</w:t>
-      </w:r>
-      <w:r>
-        <w:t xml:space="preserve"> and display them on the 7-segment LED display as a voltage.</w:t>
-      </w:r>
-      <w:r>
-        <w:t xml:space="preserve">  The ADC result is </w:t>
-      </w:r>
-      <w:r>
-        <w:t xml:space="preserve">sampled once a second and output on the serial/USB monitor.  </w:t>
-      </w:r>
-      <w:r>
-        <w:t>You should see an output like this:</w:t>
-      </w:r>
-    </w:p>
-    <w:p>
-      <w:pPr>
-        <w:ind w:left="360"/>
-      </w:pPr>
-      <w:r>
-        <w:rPr>
-          <w:noProof/>
-        </w:rPr>
-        <w:drawing>
-          <wp:anchor distT="0" distB="0" distL="114300" distR="114300" simplePos="0" relativeHeight="251657215" behindDoc="1" locked="0" layoutInCell="1" allowOverlap="1" wp14:anchorId="36A7E9FF" wp14:editId="14DEED3B">
-            <wp:simplePos x="0" y="0"/>
-            <wp:positionH relativeFrom="margin">
-              <wp:posOffset>5619750</wp:posOffset>
-            </wp:positionH>
-            <wp:positionV relativeFrom="paragraph">
-              <wp:posOffset>6350</wp:posOffset>
-            </wp:positionV>
-            <wp:extent cx="1295400" cy="1228725"/>
-            <wp:effectExtent l="0" t="0" r="0" b="9525"/>
-            <wp:wrapTight wrapText="bothSides">
-              <wp:wrapPolygon edited="0">
-                <wp:start x="0" y="0"/>
-                <wp:lineTo x="0" y="21433"/>
-                <wp:lineTo x="21282" y="21433"/>
-                <wp:lineTo x="21282" y="0"/>
-                <wp:lineTo x="0" y="0"/>
-              </wp:wrapPolygon>
-            </wp:wrapTight>
-            <wp:docPr id="2" name="Picture 2"/>
-            <wp:cNvGraphicFramePr>
-              <a:graphicFrameLocks xmlns:a="http://schemas.openxmlformats.org/drawingml/2006/main" noChangeAspect="1"/>
-            </wp:cNvGraphicFramePr>
-            <a:graphic xmlns:a="http://schemas.openxmlformats.org/drawingml/2006/main">
-              <a:graphicData uri="http://schemas.openxmlformats.org/drawingml/2006/picture">
-                <pic:pic xmlns:pic="http://schemas.openxmlformats.org/drawingml/2006/picture">
-                  <pic:nvPicPr>
-                    <pic:cNvPr id="1" name=""/>
-                    <pic:cNvPicPr/>
-                  </pic:nvPicPr>
-                  <pic:blipFill rotWithShape="1">
-                    <a:blip r:embed="rId9">
-                      <a:extLst>
-                        <a:ext uri="{28A0092B-C50C-407E-A947-70E740481C1C}">
-                          <a14:useLocalDpi xmlns:a14="http://schemas.microsoft.com/office/drawing/2010/main" val="0"/>
-                        </a:ext>
-                      </a:extLst>
-                    </a:blip>
-                    <a:srcRect t="12048" b="10242"/>
-                    <a:stretch/>
-                  </pic:blipFill>
-                  <pic:spPr bwMode="auto">
-                    <a:xfrm>
-                      <a:off x="0" y="0"/>
-                      <a:ext cx="1295400" cy="1228725"/>
-                    </a:xfrm>
-                    <a:prstGeom prst="rect">
-                      <a:avLst/>
-                    </a:prstGeom>
-                    <a:ln>
-                      <a:noFill/>
-                    </a:ln>
-                    <a:extLst>
-                      <a:ext uri="{53640926-AAD7-44D8-BBD7-CCE9431645EC}">
-                        <a14:shadowObscured xmlns:a14="http://schemas.microsoft.com/office/drawing/2010/main"/>
-                      </a:ext>
-                    </a:extLst>
-                  </pic:spPr>
-                </pic:pic>
-              </a:graphicData>
-            </a:graphic>
-            <wp14:sizeRelH relativeFrom="page">
-              <wp14:pctWidth>0</wp14:pctWidth>
-            </wp14:sizeRelH>
-            <wp14:sizeRelV relativeFrom="page">
-              <wp14:pctHeight>0</wp14:pctHeight>
-            </wp14:sizeRelV>
-          </wp:anchor>
-        </w:drawing>
-      </w:r>
-    </w:p>
-    <w:p>
-      <w:pPr>
-        <w:ind w:left="360"/>
-      </w:pPr>
-      <w:r>
-        <w:t>As seen in the schematic</w:t>
-      </w:r>
-      <w:r>
-        <w:t xml:space="preserve">, </w:t>
-      </w:r>
-      <w:r>
-        <w:t>the Multifunction board has a potentiometer on it that is wired to swipe between 0V and 5V</w:t>
-      </w:r>
-      <w:r>
-        <w:t>.  This trim pot is blue, on the left side.</w:t>
-      </w:r>
-      <w:r>
-        <w:t xml:space="preserve">  See the schematic in the Documentation folder.</w:t>
-      </w:r>
-    </w:p>
-    <w:p>
-      <w:pPr>
-        <w:ind w:left="360"/>
-      </w:pPr>
-    </w:p>
-    <w:p>
-      <w:pPr>
-        <w:ind w:left="360"/>
+        <w:pStyle w:val="Heading2"/>
       </w:pPr>
       <w:r>
         <w:rPr>
@@ -877,26 +675,18 @@
         <mc:AlternateContent>
           <mc:Choice Requires="wps">
             <w:drawing>
-              <wp:anchor distT="45720" distB="45720" distL="114300" distR="114300" simplePos="0" relativeHeight="251668488" behindDoc="1" locked="0" layoutInCell="1" allowOverlap="1" wp14:anchorId="68A07B2A" wp14:editId="524B3177">
+              <wp:anchor distT="45720" distB="45720" distL="114300" distR="114300" simplePos="0" relativeHeight="251678728" behindDoc="0" locked="0" layoutInCell="1" allowOverlap="1" wp14:anchorId="259C02D7" wp14:editId="661A7E79">
                 <wp:simplePos x="0" y="0"/>
-                <wp:positionH relativeFrom="margin">
-                  <wp:posOffset>257175</wp:posOffset>
+                <wp:positionH relativeFrom="column">
+                  <wp:posOffset>190500</wp:posOffset>
                 </wp:positionH>
                 <wp:positionV relativeFrom="paragraph">
-                  <wp:posOffset>723265</wp:posOffset>
+                  <wp:posOffset>40640</wp:posOffset>
                 </wp:positionV>
-                <wp:extent cx="6324600" cy="5705475"/>
+                <wp:extent cx="6324600" cy="2085975"/>
                 <wp:effectExtent l="0" t="0" r="19050" b="28575"/>
-                <wp:wrapTight wrapText="bothSides">
-                  <wp:wrapPolygon edited="0">
-                    <wp:start x="0" y="0"/>
-                    <wp:lineTo x="0" y="21636"/>
-                    <wp:lineTo x="21600" y="21636"/>
-                    <wp:lineTo x="21600" y="0"/>
-                    <wp:lineTo x="0" y="0"/>
-                  </wp:wrapPolygon>
-                </wp:wrapTight>
-                <wp:docPr id="1" name="Text Box 1"/>
+                <wp:wrapSquare wrapText="bothSides"/>
+                <wp:docPr id="1248222711" name="Text Box 1248222711"/>
                 <wp:cNvGraphicFramePr>
                   <a:graphicFrameLocks xmlns:a="http://schemas.openxmlformats.org/drawingml/2006/main"/>
                 </wp:cNvGraphicFramePr>
@@ -909,713 +699,7 @@
                       <wps:spPr bwMode="auto">
                         <a:xfrm>
                           <a:off x="0" y="0"/>
-                          <a:ext cx="6324600" cy="5705475"/>
-                        </a:xfrm>
-                        <a:prstGeom prst="rect">
-                          <a:avLst/>
-                        </a:prstGeom>
-                        <a:solidFill>
-                          <a:srgbClr val="FFFFFF"/>
-                        </a:solidFill>
-                        <a:ln w="9525">
-                          <a:solidFill>
-                            <a:srgbClr val="FF0000"/>
-                          </a:solidFill>
-                          <a:miter lim="800000"/>
-                          <a:headEnd/>
-                          <a:tailEnd/>
-                        </a:ln>
-                      </wps:spPr>
-                      <wps:txbx>
-                        <w:txbxContent>
-                          <w:p>
-                            <w:pPr>
-                              <w:pStyle w:val="Heading2"/>
-                            </w:pPr>
-                            <w:r>
-                              <w:t>4</w:t>
-                            </w:r>
-                            <w:r>
-                              <w:t xml:space="preserve"> Pt</w:t>
-                            </w:r>
-                            <w:r>
-                              <w:t>s</w:t>
-                            </w:r>
-                            <w:r>
-                              <w:t>.</w:t>
-                            </w:r>
-                          </w:p>
-                          <w:p>
-                            <w:pPr>
-                              <w:pStyle w:val="ListParagraph"/>
-                              <w:numPr>
-                                <w:ilvl w:val="0"/>
-                                <w:numId w:val="39"/>
-                              </w:numPr>
-                            </w:pPr>
-                            <w:r>
-                              <w:t xml:space="preserve">What is the minimum </w:t>
-                            </w:r>
-                            <w:r>
-                              <w:t>sample resolution (</w:t>
-                            </w:r>
-                            <w:r>
-                              <w:t>change</w:t>
-                            </w:r>
-                            <w:r>
-                              <w:t>)</w:t>
-                            </w:r>
-                            <w:r>
-                              <w:t xml:space="preserve"> you can </w:t>
-                            </w:r>
-                            <w:r>
-                              <w:t>see</w:t>
-                            </w:r>
-                            <w:r>
-                              <w:t xml:space="preserve"> by adjusting the potentiometer?</w:t>
-                            </w:r>
-                          </w:p>
-                          <w:p>
-                            <w:pPr>
-                              <w:ind w:left="360"/>
-                              <w:rPr>
-                                <w:color w:val="FF0000"/>
-                              </w:rPr>
-                            </w:pPr>
-                          </w:p>
-                          <w:p>
-                            <w:pPr>
-                              <w:ind w:left="360"/>
-                              <w:rPr>
-                                <w:color w:val="FF0000"/>
-                              </w:rPr>
-                            </w:pPr>
-                            <w:r>
-                              <w:rPr>
-                                <w:color w:val="FF0000"/>
-                              </w:rPr>
-                              <w:t>________________________________________________________________</w:t>
-                            </w:r>
-                          </w:p>
-                          <w:p>
-                            <w:pPr>
-                              <w:ind w:left="360"/>
-                              <w:rPr>
-                                <w:color w:val="FF0000"/>
-                              </w:rPr>
-                            </w:pPr>
-                          </w:p>
-                          <w:p>
-                            <w:pPr>
-                              <w:pStyle w:val="ListParagraph"/>
-                              <w:numPr>
-                                <w:ilvl w:val="0"/>
-                                <w:numId w:val="39"/>
-                              </w:numPr>
-                              <w:jc w:val="left"/>
-                            </w:pPr>
-                            <w:r>
-                              <w:t>Can you predict this change, given the current settings of the ADC</w:t>
-                            </w:r>
-                            <w:r>
-                              <w:t>?</w:t>
-                            </w:r>
-                            <w:r>
-                              <w:br/>
-                            </w:r>
-                            <w:r>
-                              <w:br/>
-                            </w:r>
-                          </w:p>
-                          <w:p>
-                            <w:pPr>
-                              <w:ind w:left="360"/>
-                              <w:rPr>
-                                <w:color w:val="FF0000"/>
-                              </w:rPr>
-                            </w:pPr>
-                            <w:r>
-                              <w:rPr>
-                                <w:color w:val="FF0000"/>
-                              </w:rPr>
-                              <w:t>________________________________________________________________</w:t>
-                            </w:r>
-                          </w:p>
-                          <w:p>
-                            <w:pPr>
-                              <w:ind w:left="360"/>
-                              <w:rPr>
-                                <w:color w:val="FF0000"/>
-                              </w:rPr>
-                            </w:pPr>
-                          </w:p>
-                          <w:p>
-                            <w:pPr>
-                              <w:ind w:left="360"/>
-                              <w:jc w:val="left"/>
-                            </w:pPr>
-                            <w:r>
-                              <w:t xml:space="preserve">Change the sampling accuracy of the ADC (Use </w:t>
-                            </w:r>
-                            <w:proofErr w:type="gramStart"/>
-                            <w:r>
-                              <w:t xml:space="preserve">the </w:t>
-                            </w:r>
-                            <w:r>
-                              <w:rPr>
-                                <w:rFonts w:ascii="Courier New" w:hAnsi="Courier New" w:cs="Courier New"/>
-                                <w:b/>
-                                <w:bCs/>
-                                <w:color w:val="7030A0"/>
-                              </w:rPr>
-                              <w:t>.</w:t>
-                            </w:r>
-                            <w:proofErr w:type="spellStart"/>
-                            <w:r>
-                              <w:rPr>
-                                <w:rFonts w:ascii="Courier New" w:hAnsi="Courier New" w:cs="Courier New"/>
-                                <w:b/>
-                                <w:bCs/>
-                                <w:color w:val="7030A0"/>
-                              </w:rPr>
-                              <w:t>ioc</w:t>
-                            </w:r>
-                            <w:proofErr w:type="spellEnd"/>
-                            <w:proofErr w:type="gramEnd"/>
-                            <w:r>
-                              <w:t xml:space="preserve"> </w:t>
-                            </w:r>
-                            <w:r>
-                              <w:t xml:space="preserve"> </w:t>
-                            </w:r>
-                            <w:r>
-                              <w:t>file &amp; STM32 GUI</w:t>
-                            </w:r>
-                            <w:r>
-                              <w:t>),</w:t>
-                            </w:r>
-                            <w:r>
-                              <w:t xml:space="preserve"> to be the maximum of 12-bit:</w:t>
-                            </w:r>
-                            <w:r>
-                              <w:t xml:space="preserve">  Re-generate, build, and compile.</w:t>
-                            </w:r>
-                          </w:p>
-                          <w:p>
-                            <w:pPr>
-                              <w:jc w:val="right"/>
-                            </w:pPr>
-                            <w:r>
-                              <w:rPr>
-                                <w:noProof/>
-                              </w:rPr>
-                              <w:drawing>
-                                <wp:inline distT="0" distB="0" distL="0" distR="0" wp14:anchorId="1CA6A74A" wp14:editId="33A934B9">
-                                  <wp:extent cx="4142857" cy="1609524"/>
-                                  <wp:effectExtent l="190500" t="190500" r="181610" b="181610"/>
-                                  <wp:docPr id="452940699" name="Picture 1" descr="A screenshot of a computer&#10;&#10;Description automatically generated"/>
-                                  <wp:cNvGraphicFramePr>
-                                    <a:graphicFrameLocks xmlns:a="http://schemas.openxmlformats.org/drawingml/2006/main" noChangeAspect="1"/>
-                                  </wp:cNvGraphicFramePr>
-                                  <a:graphic xmlns:a="http://schemas.openxmlformats.org/drawingml/2006/main">
-                                    <a:graphicData uri="http://schemas.openxmlformats.org/drawingml/2006/picture">
-                                      <pic:pic xmlns:pic="http://schemas.openxmlformats.org/drawingml/2006/picture">
-                                        <pic:nvPicPr>
-                                          <pic:cNvPr id="452940699" name="Picture 1" descr="A screenshot of a computer&#10;&#10;Description automatically generated"/>
-                                          <pic:cNvPicPr/>
-                                        </pic:nvPicPr>
-                                        <pic:blipFill>
-                                          <a:blip r:embed="rId10"/>
-                                          <a:stretch>
-                                            <a:fillRect/>
-                                          </a:stretch>
-                                        </pic:blipFill>
-                                        <pic:spPr>
-                                          <a:xfrm>
-                                            <a:off x="0" y="0"/>
-                                            <a:ext cx="4142857" cy="1609524"/>
-                                          </a:xfrm>
-                                          <a:prstGeom prst="rect">
-                                            <a:avLst/>
-                                          </a:prstGeom>
-                                          <a:ln>
-                                            <a:noFill/>
-                                          </a:ln>
-                                          <a:effectLst>
-                                            <a:outerShdw blurRad="190500" algn="tl" rotWithShape="0">
-                                              <a:srgbClr val="000000">
-                                                <a:alpha val="70000"/>
-                                              </a:srgbClr>
-                                            </a:outerShdw>
-                                          </a:effectLst>
-                                        </pic:spPr>
-                                      </pic:pic>
-                                    </a:graphicData>
-                                  </a:graphic>
-                                </wp:inline>
-                              </w:drawing>
-                            </w:r>
-                          </w:p>
-                          <w:p>
-                            <w:pPr>
-                              <w:ind w:left="360"/>
-                              <w:jc w:val="left"/>
-                            </w:pPr>
-                            <w:r>
-                              <w:t>Now predict and verify the smallest sample</w:t>
-                            </w:r>
-                            <w:r>
-                              <w:t xml:space="preserve"> resolution</w:t>
-                            </w:r>
-                            <w:r>
-                              <w:t xml:space="preserve"> being detected.</w:t>
-                            </w:r>
-                          </w:p>
-                          <w:p>
-                            <w:pPr>
-                              <w:jc w:val="left"/>
-                            </w:pPr>
-                          </w:p>
-                          <w:p>
-                            <w:pPr>
-                              <w:pStyle w:val="ListParagraph"/>
-                              <w:numPr>
-                                <w:ilvl w:val="0"/>
-                                <w:numId w:val="39"/>
-                              </w:numPr>
-                              <w:jc w:val="left"/>
-                            </w:pPr>
-                            <w:r>
-                              <w:t>Can you predict this change</w:t>
-                            </w:r>
-                            <w:r>
-                              <w:t xml:space="preserve"> (from the math)</w:t>
-                            </w:r>
-                            <w:r>
-                              <w:t>, given the current settings of the ADC</w:t>
-                            </w:r>
-                            <w:r>
-                              <w:t>?</w:t>
-                            </w:r>
-                            <w:r>
-                              <w:br/>
-                            </w:r>
-                            <w:r>
-                              <w:br/>
-                            </w:r>
-                            <w:r>
-                              <w:t>Predicted</w:t>
-                            </w:r>
-                            <w:r>
-                              <w:rPr>
-                                <w:color w:val="FF0000"/>
-                              </w:rPr>
-                              <w:t xml:space="preserve">:    ________________     </w:t>
-                            </w:r>
-                            <w:r>
-                              <w:t>Actual Seen</w:t>
-                            </w:r>
-                            <w:r>
-                              <w:rPr>
-                                <w:color w:val="FF0000"/>
-                              </w:rPr>
-                              <w:t>:  _________________</w:t>
-                            </w:r>
-                          </w:p>
-                          <w:p>
-                            <w:pPr>
-                              <w:jc w:val="left"/>
-                            </w:pPr>
-                          </w:p>
-                        </w:txbxContent>
-                      </wps:txbx>
-                      <wps:bodyPr rot="0" vert="horz" wrap="square" lIns="91440" tIns="45720" rIns="91440" bIns="45720" anchor="t" anchorCtr="0">
-                        <a:noAutofit/>
-                      </wps:bodyPr>
-                    </wps:wsp>
-                  </a:graphicData>
-                </a:graphic>
-                <wp14:sizeRelH relativeFrom="margin">
-                  <wp14:pctWidth>0</wp14:pctWidth>
-                </wp14:sizeRelH>
-                <wp14:sizeRelV relativeFrom="margin">
-                  <wp14:pctHeight>0</wp14:pctHeight>
-                </wp14:sizeRelV>
-              </wp:anchor>
-            </w:drawing>
-          </mc:Choice>
-          <mc:Fallback>
-            <w:pict>
-              <v:shapetype w14:anchorId="68A07B2A" id="_x0000_t202" coordsize="21600,21600" o:spt="202" path="m,l,21600r21600,l21600,xe">
-                <v:stroke joinstyle="miter"/>
-                <v:path gradientshapeok="t" o:connecttype="rect"/>
-              </v:shapetype>
-              <v:shape id="Text Box 1" o:spid="_x0000_s1026" type="#_x0000_t202" style="position:absolute;left:0;text-align:left;margin-left:20.25pt;margin-top:56.95pt;width:498pt;height:449.25pt;z-index:-251647992;visibility:visible;mso-wrap-style:square;mso-width-percent:0;mso-height-percent:0;mso-wrap-distance-left:9pt;mso-wrap-distance-top:3.6pt;mso-wrap-distance-right:9pt;mso-wrap-distance-bottom:3.6pt;mso-position-horizontal:absolute;mso-position-horizontal-relative:margin;mso-position-vertical:absolute;mso-position-vertical-relative:text;mso-width-percent:0;mso-height-percent:0;mso-width-relative:margin;mso-height-relative:margin;v-text-anchor:top" o:gfxdata="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" strokecolor="red">
-                <v:textbox>
-                  <w:txbxContent>
-                    <w:p>
-                      <w:pPr>
-                        <w:pStyle w:val="Heading2"/>
-                      </w:pPr>
-                      <w:r>
-                        <w:t>4</w:t>
-                      </w:r>
-                      <w:r>
-                        <w:t xml:space="preserve"> Pt</w:t>
-                      </w:r>
-                      <w:r>
-                        <w:t>s</w:t>
-                      </w:r>
-                      <w:r>
-                        <w:t>.</w:t>
-                      </w:r>
-                    </w:p>
-                    <w:p>
-                      <w:pPr>
-                        <w:pStyle w:val="ListParagraph"/>
-                        <w:numPr>
-                          <w:ilvl w:val="0"/>
-                          <w:numId w:val="39"/>
-                        </w:numPr>
-                      </w:pPr>
-                      <w:r>
-                        <w:t xml:space="preserve">What is the minimum </w:t>
-                      </w:r>
-                      <w:r>
-                        <w:t>sample resolution (</w:t>
-                      </w:r>
-                      <w:r>
-                        <w:t>change</w:t>
-                      </w:r>
-                      <w:r>
-                        <w:t>)</w:t>
-                      </w:r>
-                      <w:r>
-                        <w:t xml:space="preserve"> you can </w:t>
-                      </w:r>
-                      <w:r>
-                        <w:t>see</w:t>
-                      </w:r>
-                      <w:r>
-                        <w:t xml:space="preserve"> by adjusting the potentiometer?</w:t>
-                      </w:r>
-                    </w:p>
-                    <w:p>
-                      <w:pPr>
-                        <w:ind w:left="360"/>
-                        <w:rPr>
-                          <w:color w:val="FF0000"/>
-                        </w:rPr>
-                      </w:pPr>
-                    </w:p>
-                    <w:p>
-                      <w:pPr>
-                        <w:ind w:left="360"/>
-                        <w:rPr>
-                          <w:color w:val="FF0000"/>
-                        </w:rPr>
-                      </w:pPr>
-                      <w:r>
-                        <w:rPr>
-                          <w:color w:val="FF0000"/>
-                        </w:rPr>
-                        <w:t>________________________________________________________________</w:t>
-                      </w:r>
-                    </w:p>
-                    <w:p>
-                      <w:pPr>
-                        <w:ind w:left="360"/>
-                        <w:rPr>
-                          <w:color w:val="FF0000"/>
-                        </w:rPr>
-                      </w:pPr>
-                    </w:p>
-                    <w:p>
-                      <w:pPr>
-                        <w:pStyle w:val="ListParagraph"/>
-                        <w:numPr>
-                          <w:ilvl w:val="0"/>
-                          <w:numId w:val="39"/>
-                        </w:numPr>
-                        <w:jc w:val="left"/>
-                      </w:pPr>
-                      <w:r>
-                        <w:t>Can you predict this change, given the current settings of the ADC</w:t>
-                      </w:r>
-                      <w:r>
-                        <w:t>?</w:t>
-                      </w:r>
-                      <w:r>
-                        <w:br/>
-                      </w:r>
-                      <w:r>
-                        <w:br/>
-                      </w:r>
-                    </w:p>
-                    <w:p>
-                      <w:pPr>
-                        <w:ind w:left="360"/>
-                        <w:rPr>
-                          <w:color w:val="FF0000"/>
-                        </w:rPr>
-                      </w:pPr>
-                      <w:r>
-                        <w:rPr>
-                          <w:color w:val="FF0000"/>
-                        </w:rPr>
-                        <w:t>________________________________________________________________</w:t>
-                      </w:r>
-                    </w:p>
-                    <w:p>
-                      <w:pPr>
-                        <w:ind w:left="360"/>
-                        <w:rPr>
-                          <w:color w:val="FF0000"/>
-                        </w:rPr>
-                      </w:pPr>
-                    </w:p>
-                    <w:p>
-                      <w:pPr>
-                        <w:ind w:left="360"/>
-                        <w:jc w:val="left"/>
-                      </w:pPr>
-                      <w:r>
-                        <w:t xml:space="preserve">Change the sampling accuracy of the ADC (Use </w:t>
-                      </w:r>
-                      <w:proofErr w:type="gramStart"/>
-                      <w:r>
-                        <w:t xml:space="preserve">the </w:t>
-                      </w:r>
-                      <w:r>
-                        <w:rPr>
-                          <w:rFonts w:ascii="Courier New" w:hAnsi="Courier New" w:cs="Courier New"/>
-                          <w:b/>
-                          <w:bCs/>
-                          <w:color w:val="7030A0"/>
-                        </w:rPr>
-                        <w:t>.</w:t>
-                      </w:r>
-                      <w:proofErr w:type="spellStart"/>
-                      <w:r>
-                        <w:rPr>
-                          <w:rFonts w:ascii="Courier New" w:hAnsi="Courier New" w:cs="Courier New"/>
-                          <w:b/>
-                          <w:bCs/>
-                          <w:color w:val="7030A0"/>
-                        </w:rPr>
-                        <w:t>ioc</w:t>
-                      </w:r>
-                      <w:proofErr w:type="spellEnd"/>
-                      <w:proofErr w:type="gramEnd"/>
-                      <w:r>
-                        <w:t xml:space="preserve"> </w:t>
-                      </w:r>
-                      <w:r>
-                        <w:t xml:space="preserve"> </w:t>
-                      </w:r>
-                      <w:r>
-                        <w:t>file &amp; STM32 GUI</w:t>
-                      </w:r>
-                      <w:r>
-                        <w:t>),</w:t>
-                      </w:r>
-                      <w:r>
-                        <w:t xml:space="preserve"> to be the maximum of 12-bit:</w:t>
-                      </w:r>
-                      <w:r>
-                        <w:t xml:space="preserve">  Re-generate, build, and compile.</w:t>
-                      </w:r>
-                    </w:p>
-                    <w:p>
-                      <w:pPr>
-                        <w:jc w:val="right"/>
-                      </w:pPr>
-                      <w:r>
-                        <w:rPr>
-                          <w:noProof/>
-                        </w:rPr>
-                        <w:drawing>
-                          <wp:inline distT="0" distB="0" distL="0" distR="0" wp14:anchorId="1CA6A74A" wp14:editId="33A934B9">
-                            <wp:extent cx="4142857" cy="1609524"/>
-                            <wp:effectExtent l="190500" t="190500" r="181610" b="181610"/>
-                            <wp:docPr id="452940699" name="Picture 1" descr="A screenshot of a computer&#10;&#10;Description automatically generated"/>
-                            <wp:cNvGraphicFramePr>
-                              <a:graphicFrameLocks xmlns:a="http://schemas.openxmlformats.org/drawingml/2006/main" noChangeAspect="1"/>
-                            </wp:cNvGraphicFramePr>
-                            <a:graphic xmlns:a="http://schemas.openxmlformats.org/drawingml/2006/main">
-                              <a:graphicData uri="http://schemas.openxmlformats.org/drawingml/2006/picture">
-                                <pic:pic xmlns:pic="http://schemas.openxmlformats.org/drawingml/2006/picture">
-                                  <pic:nvPicPr>
-                                    <pic:cNvPr id="452940699" name="Picture 1" descr="A screenshot of a computer&#10;&#10;Description automatically generated"/>
-                                    <pic:cNvPicPr/>
-                                  </pic:nvPicPr>
-                                  <pic:blipFill>
-                                    <a:blip r:embed="rId10"/>
-                                    <a:stretch>
-                                      <a:fillRect/>
-                                    </a:stretch>
-                                  </pic:blipFill>
-                                  <pic:spPr>
-                                    <a:xfrm>
-                                      <a:off x="0" y="0"/>
-                                      <a:ext cx="4142857" cy="1609524"/>
-                                    </a:xfrm>
-                                    <a:prstGeom prst="rect">
-                                      <a:avLst/>
-                                    </a:prstGeom>
-                                    <a:ln>
-                                      <a:noFill/>
-                                    </a:ln>
-                                    <a:effectLst>
-                                      <a:outerShdw blurRad="190500" algn="tl" rotWithShape="0">
-                                        <a:srgbClr val="000000">
-                                          <a:alpha val="70000"/>
-                                        </a:srgbClr>
-                                      </a:outerShdw>
-                                    </a:effectLst>
-                                  </pic:spPr>
-                                </pic:pic>
-                              </a:graphicData>
-                            </a:graphic>
-                          </wp:inline>
-                        </w:drawing>
-                      </w:r>
-                    </w:p>
-                    <w:p>
-                      <w:pPr>
-                        <w:ind w:left="360"/>
-                        <w:jc w:val="left"/>
-                      </w:pPr>
-                      <w:r>
-                        <w:t>Now predict and verify the smallest sample</w:t>
-                      </w:r>
-                      <w:r>
-                        <w:t xml:space="preserve"> resolution</w:t>
-                      </w:r>
-                      <w:r>
-                        <w:t xml:space="preserve"> being detected.</w:t>
-                      </w:r>
-                    </w:p>
-                    <w:p>
-                      <w:pPr>
-                        <w:jc w:val="left"/>
-                      </w:pPr>
-                    </w:p>
-                    <w:p>
-                      <w:pPr>
-                        <w:pStyle w:val="ListParagraph"/>
-                        <w:numPr>
-                          <w:ilvl w:val="0"/>
-                          <w:numId w:val="39"/>
-                        </w:numPr>
-                        <w:jc w:val="left"/>
-                      </w:pPr>
-                      <w:r>
-                        <w:t>Can you predict this change</w:t>
-                      </w:r>
-                      <w:r>
-                        <w:t xml:space="preserve"> (from the math)</w:t>
-                      </w:r>
-                      <w:r>
-                        <w:t>, given the current settings of the ADC</w:t>
-                      </w:r>
-                      <w:r>
-                        <w:t>?</w:t>
-                      </w:r>
-                      <w:r>
-                        <w:br/>
-                      </w:r>
-                      <w:r>
-                        <w:br/>
-                      </w:r>
-                      <w:r>
-                        <w:t>Predicted</w:t>
-                      </w:r>
-                      <w:r>
-                        <w:rPr>
-                          <w:color w:val="FF0000"/>
-                        </w:rPr>
-                        <w:t xml:space="preserve">:    ________________     </w:t>
-                      </w:r>
-                      <w:r>
-                        <w:t>Actual Seen</w:t>
-                      </w:r>
-                      <w:r>
-                        <w:rPr>
-                          <w:color w:val="FF0000"/>
-                        </w:rPr>
-                        <w:t>:  _________________</w:t>
-                      </w:r>
-                    </w:p>
-                    <w:p>
-                      <w:pPr>
-                        <w:jc w:val="left"/>
-                      </w:pPr>
-                    </w:p>
-                  </w:txbxContent>
-                </v:textbox>
-                <w10:wrap type="tight" anchorx="margin"/>
-              </v:shape>
-            </w:pict>
-          </mc:Fallback>
-        </mc:AlternateContent>
-      </w:r>
-      <w:r>
-        <w:t xml:space="preserve">Using a small screwdriver (or fingernail!), adjust the potentiometer on the </w:t>
-      </w:r>
-      <w:r>
-        <w:t xml:space="preserve">Multifunction </w:t>
-      </w:r>
-      <w:r>
-        <w:t>board and look at the output in the serial monitor.</w:t>
-      </w:r>
-      <w:r>
-        <w:t xml:space="preserve">  </w:t>
-      </w:r>
-      <w:r>
-        <w:t>The default DisplayM</w:t>
-      </w:r>
-      <w:r>
-        <w:t>ode is the Voltmeter.</w:t>
-      </w:r>
-    </w:p>
-    <w:p>
-      <w:pPr>
-        <w:pStyle w:val="Heading3"/>
-      </w:pPr>
-      <w:r>
-        <w:rPr>
-          <w:noProof/>
-        </w:rPr>
-        <w:lastRenderedPageBreak/>
-        <mc:AlternateContent>
-          <mc:Choice Requires="wps">
-            <w:drawing>
-              <wp:anchor distT="45720" distB="45720" distL="114300" distR="114300" simplePos="0" relativeHeight="251660296" behindDoc="0" locked="0" layoutInCell="1" allowOverlap="1" wp14:anchorId="1D1A1103" wp14:editId="274ABDC8">
-                <wp:simplePos x="0" y="0"/>
-                <wp:positionH relativeFrom="margin">
-                  <wp:align>center</wp:align>
-                </wp:positionH>
-                <wp:positionV relativeFrom="paragraph">
-                  <wp:posOffset>366395</wp:posOffset>
-                </wp:positionV>
-                <wp:extent cx="6324600" cy="1866900"/>
-                <wp:effectExtent l="0" t="0" r="19050" b="19050"/>
-                <wp:wrapSquare wrapText="bothSides"/>
-                <wp:docPr id="413698033" name="Text Box 413698033"/>
-                <wp:cNvGraphicFramePr>
-                  <a:graphicFrameLocks xmlns:a="http://schemas.openxmlformats.org/drawingml/2006/main"/>
-                </wp:cNvGraphicFramePr>
-                <a:graphic xmlns:a="http://schemas.openxmlformats.org/drawingml/2006/main">
-                  <a:graphicData uri="http://schemas.microsoft.com/office/word/2010/wordprocessingShape">
-                    <wps:wsp>
-                      <wps:cNvSpPr txBox="1">
-                        <a:spLocks noChangeArrowheads="1"/>
-                      </wps:cNvSpPr>
-                      <wps:spPr bwMode="auto">
-                        <a:xfrm>
-                          <a:off x="0" y="0"/>
-                          <a:ext cx="6324600" cy="1866900"/>
+                          <a:ext cx="6324600" cy="2085975"/>
                         </a:xfrm>
                         <a:prstGeom prst="rect">
                           <a:avLst/>
@@ -1647,97 +731,28 @@
                           </w:p>
                           <w:p>
                             <w:pPr>
-                              <w:pStyle w:val="ListParagraph"/>
-                              <w:numPr>
-                                <w:ilvl w:val="0"/>
-                                <w:numId w:val="42"/>
-                              </w:numPr>
-                            </w:pPr>
-                            <w:r>
-                              <w:t xml:space="preserve">Using the </w:t>
-                            </w:r>
-                            <w:proofErr w:type="spellStart"/>
-                            <w:r>
-                              <w:t>Digtal</w:t>
-                            </w:r>
-                            <w:proofErr w:type="spellEnd"/>
-                            <w:r>
-                              <w:t xml:space="preserve"> input on the </w:t>
-                            </w:r>
-                            <w:proofErr w:type="spellStart"/>
-                            <w:r>
-                              <w:t>Saleae</w:t>
-                            </w:r>
-                            <w:proofErr w:type="spellEnd"/>
-                            <w:r>
-                              <w:t xml:space="preserve"> Analyzer and the </w:t>
-                            </w:r>
-                            <w:proofErr w:type="spellStart"/>
-                            <w:r>
-                              <w:t>DisplayMode</w:t>
-                            </w:r>
-                            <w:proofErr w:type="spellEnd"/>
-                            <w:r>
-                              <w:t xml:space="preserve"> and </w:t>
-                            </w:r>
-                            <w:proofErr w:type="spellStart"/>
-                            <w:r>
-                              <w:t>StartStop</w:t>
-                            </w:r>
-                            <w:proofErr w:type="spellEnd"/>
-                            <w:r>
-                              <w:t xml:space="preserve"> button – Measure </w:t>
-                            </w:r>
-                            <w:r>
-                              <w:t xml:space="preserve">the </w:t>
-                            </w:r>
-                            <w:r>
-                              <w:t>D</w:t>
-                            </w:r>
-                            <w:r>
-                              <w:t>2</w:t>
-                            </w:r>
-                            <w:r>
-                              <w:t>_LED output</w:t>
-                            </w:r>
-                            <w:r>
-                              <w:t xml:space="preserve"> at a different duty-cycle points</w:t>
-                            </w:r>
-                            <w:r>
-                              <w:t xml:space="preserve">. </w:t>
-                            </w:r>
-                            <w:r>
-                              <w:t xml:space="preserve"> The duty cycle is shown on the 7-Segment LED or the TTY terminal output when stopped. </w:t>
-                            </w:r>
-                            <w:r>
-                              <w:t xml:space="preserve"> </w:t>
-                            </w:r>
-                            <w:r>
-                              <w:t>Does the duty cycle shown match the waveform?</w:t>
-                            </w:r>
-                            <w:r>
-                              <w:t xml:space="preserve">  List the </w:t>
-                            </w:r>
-                            <w:r>
-                              <w:t xml:space="preserve">measured </w:t>
-                            </w:r>
-                            <w:proofErr w:type="gramStart"/>
-                            <w:r>
-                              <w:t>times  (</w:t>
-                            </w:r>
-                            <w:proofErr w:type="gramEnd"/>
-                            <w:r>
-                              <w:t>high vs low)</w:t>
-                            </w:r>
-                          </w:p>
-                          <w:p>
-                            <w:pPr>
                               <w:ind w:left="720" w:hanging="810"/>
                             </w:pPr>
                           </w:p>
                           <w:p>
                             <w:pPr>
-                              <w:ind w:left="360" w:firstLine="720"/>
+                              <w:pStyle w:val="ListParagraph"/>
+                              <w:numPr>
+                                <w:ilvl w:val="0"/>
+                                <w:numId w:val="46"/>
+                              </w:numPr>
+                            </w:pPr>
+                            <w:r>
+                              <w:t xml:space="preserve">How </w:t>
+                            </w:r>
+                            <w:r>
+                              <w:t>are the interrupts for the buttons used to start/stop the respective producers for the Queue?</w:t>
+                            </w:r>
+                          </w:p>
+                          <w:p/>
+                          <w:p>
+                            <w:pPr>
+                              <w:ind w:left="720" w:firstLine="720"/>
                               <w:rPr>
                                 <w:color w:val="FF0000"/>
                               </w:rPr>
@@ -1746,311 +761,36 @@
                               <w:rPr>
                                 <w:color w:val="FF0000"/>
                               </w:rPr>
-                              <w:t>______________________________</w:t>
+                              <w:t>_____________________________________</w:t>
                             </w:r>
                             <w:r>
                               <w:rPr>
                                 <w:color w:val="FF0000"/>
                               </w:rPr>
-                              <w:t>__________</w:t>
+                              <w:t>___________</w:t>
                             </w:r>
                             <w:r>
                               <w:rPr>
                                 <w:color w:val="FF0000"/>
                               </w:rPr>
-                              <w:t>____________</w:t>
+                              <w:t>_____</w:t>
                             </w:r>
                           </w:p>
-                        </w:txbxContent>
-                      </wps:txbx>
-                      <wps:bodyPr rot="0" vert="horz" wrap="square" lIns="91440" tIns="45720" rIns="91440" bIns="45720" anchor="t" anchorCtr="0">
-                        <a:noAutofit/>
-                      </wps:bodyPr>
-                    </wps:wsp>
-                  </a:graphicData>
-                </a:graphic>
-                <wp14:sizeRelH relativeFrom="margin">
-                  <wp14:pctWidth>0</wp14:pctWidth>
-                </wp14:sizeRelH>
-                <wp14:sizeRelV relativeFrom="margin">
-                  <wp14:pctHeight>0</wp14:pctHeight>
-                </wp14:sizeRelV>
-              </wp:anchor>
-            </w:drawing>
-          </mc:Choice>
-          <mc:Fallback>
-            <w:pict>
-              <v:shape w14:anchorId="1D1A1103" id="Text Box 413698033" o:spid="_x0000_s1027" type="#_x0000_t202" style="position:absolute;left:0;text-align:left;margin-left:0;margin-top:28.85pt;width:498pt;height:147pt;z-index:251660296;visibility:visible;mso-wrap-style:square;mso-width-percent:0;mso-height-percent:0;mso-wrap-distance-left:9pt;mso-wrap-distance-top:3.6pt;mso-wrap-distance-right:9pt;mso-wrap-distance-bottom:3.6pt;mso-position-horizontal:center;mso-position-horizontal-relative:margin;mso-position-vertical:absolute;mso-position-vertical-relative:text;mso-width-percent:0;mso-height-percent:0;mso-width-relative:margin;mso-height-relative:margin;v-text-anchor:top" o:gfxdata="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" strokecolor="red">
-                <v:textbox>
-                  <w:txbxContent>
-                    <w:p>
-                      <w:pPr>
-                        <w:pStyle w:val="Heading2"/>
-                      </w:pPr>
-                      <w:r>
-                        <w:t>2</w:t>
-                      </w:r>
-                      <w:r>
-                        <w:t xml:space="preserve"> Pts.</w:t>
-                      </w:r>
-                    </w:p>
-                    <w:p>
-                      <w:pPr>
-                        <w:pStyle w:val="ListParagraph"/>
-                        <w:numPr>
-                          <w:ilvl w:val="0"/>
-                          <w:numId w:val="42"/>
-                        </w:numPr>
-                      </w:pPr>
-                      <w:r>
-                        <w:t xml:space="preserve">Using the </w:t>
-                      </w:r>
-                      <w:proofErr w:type="spellStart"/>
-                      <w:r>
-                        <w:t>Digtal</w:t>
-                      </w:r>
-                      <w:proofErr w:type="spellEnd"/>
-                      <w:r>
-                        <w:t xml:space="preserve"> input on the </w:t>
-                      </w:r>
-                      <w:proofErr w:type="spellStart"/>
-                      <w:r>
-                        <w:t>Saleae</w:t>
-                      </w:r>
-                      <w:proofErr w:type="spellEnd"/>
-                      <w:r>
-                        <w:t xml:space="preserve"> Analyzer and the </w:t>
-                      </w:r>
-                      <w:proofErr w:type="spellStart"/>
-                      <w:r>
-                        <w:t>DisplayMode</w:t>
-                      </w:r>
-                      <w:proofErr w:type="spellEnd"/>
-                      <w:r>
-                        <w:t xml:space="preserve"> and </w:t>
-                      </w:r>
-                      <w:proofErr w:type="spellStart"/>
-                      <w:r>
-                        <w:t>StartStop</w:t>
-                      </w:r>
-                      <w:proofErr w:type="spellEnd"/>
-                      <w:r>
-                        <w:t xml:space="preserve"> button – Measure </w:t>
-                      </w:r>
-                      <w:r>
-                        <w:t xml:space="preserve">the </w:t>
-                      </w:r>
-                      <w:r>
-                        <w:t>D</w:t>
-                      </w:r>
-                      <w:r>
-                        <w:t>2</w:t>
-                      </w:r>
-                      <w:r>
-                        <w:t>_LED output</w:t>
-                      </w:r>
-                      <w:r>
-                        <w:t xml:space="preserve"> at a different duty-cycle points</w:t>
-                      </w:r>
-                      <w:r>
-                        <w:t xml:space="preserve">. </w:t>
-                      </w:r>
-                      <w:r>
-                        <w:t xml:space="preserve"> The duty cycle is shown on the 7-Segment LED or the TTY terminal output when stopped. </w:t>
-                      </w:r>
-                      <w:r>
-                        <w:t xml:space="preserve"> </w:t>
-                      </w:r>
-                      <w:r>
-                        <w:t>Does the duty cycle shown match the waveform?</w:t>
-                      </w:r>
-                      <w:r>
-                        <w:t xml:space="preserve">  List the </w:t>
-                      </w:r>
-                      <w:r>
-                        <w:t xml:space="preserve">measured </w:t>
-                      </w:r>
-                      <w:proofErr w:type="gramStart"/>
-                      <w:r>
-                        <w:t>times  (</w:t>
-                      </w:r>
-                      <w:proofErr w:type="gramEnd"/>
-                      <w:r>
-                        <w:t>high vs low)</w:t>
-                      </w:r>
-                    </w:p>
-                    <w:p>
-                      <w:pPr>
-                        <w:ind w:left="720" w:hanging="810"/>
-                      </w:pPr>
-                    </w:p>
-                    <w:p>
-                      <w:pPr>
-                        <w:ind w:left="360" w:firstLine="720"/>
-                        <w:rPr>
-                          <w:color w:val="FF0000"/>
-                        </w:rPr>
-                      </w:pPr>
-                      <w:r>
-                        <w:rPr>
-                          <w:color w:val="FF0000"/>
-                        </w:rPr>
-                        <w:t>______________________________</w:t>
-                      </w:r>
-                      <w:r>
-                        <w:rPr>
-                          <w:color w:val="FF0000"/>
-                        </w:rPr>
-                        <w:t>__________</w:t>
-                      </w:r>
-                      <w:r>
-                        <w:rPr>
-                          <w:color w:val="FF0000"/>
-                        </w:rPr>
-                        <w:t>____________</w:t>
-                      </w:r>
-                    </w:p>
-                  </w:txbxContent>
-                </v:textbox>
-                <w10:wrap type="square" anchorx="margin"/>
-              </v:shape>
-            </w:pict>
-          </mc:Fallback>
-        </mc:AlternateContent>
-      </w:r>
-      <w:r>
-        <w:t>PWM</w:t>
-      </w:r>
-    </w:p>
-    <w:p/>
-    <w:p>
-      <w:pPr>
-        <w:pStyle w:val="Heading3"/>
-      </w:pPr>
-      <w:r>
-        <w:rPr>
-          <w:noProof/>
-        </w:rPr>
-        <mc:AlternateContent>
-          <mc:Choice Requires="wps">
-            <w:drawing>
-              <wp:anchor distT="45720" distB="45720" distL="114300" distR="114300" simplePos="0" relativeHeight="251675656" behindDoc="0" locked="0" layoutInCell="1" allowOverlap="1" wp14:anchorId="112510CE" wp14:editId="7135FD53">
-                <wp:simplePos x="0" y="0"/>
-                <wp:positionH relativeFrom="margin">
-                  <wp:align>center</wp:align>
-                </wp:positionH>
-                <wp:positionV relativeFrom="paragraph">
-                  <wp:posOffset>366395</wp:posOffset>
-                </wp:positionV>
-                <wp:extent cx="6324600" cy="5105400"/>
-                <wp:effectExtent l="0" t="0" r="19050" b="19050"/>
-                <wp:wrapSquare wrapText="bothSides"/>
-                <wp:docPr id="905274222" name="Text Box 905274222"/>
-                <wp:cNvGraphicFramePr>
-                  <a:graphicFrameLocks xmlns:a="http://schemas.openxmlformats.org/drawingml/2006/main"/>
-                </wp:cNvGraphicFramePr>
-                <a:graphic xmlns:a="http://schemas.openxmlformats.org/drawingml/2006/main">
-                  <a:graphicData uri="http://schemas.microsoft.com/office/word/2010/wordprocessingShape">
-                    <wps:wsp>
-                      <wps:cNvSpPr txBox="1">
-                        <a:spLocks noChangeArrowheads="1"/>
-                      </wps:cNvSpPr>
-                      <wps:spPr bwMode="auto">
-                        <a:xfrm>
-                          <a:off x="0" y="0"/>
-                          <a:ext cx="6324600" cy="5105400"/>
-                        </a:xfrm>
-                        <a:prstGeom prst="rect">
-                          <a:avLst/>
-                        </a:prstGeom>
-                        <a:solidFill>
-                          <a:srgbClr val="FFFFFF"/>
-                        </a:solidFill>
-                        <a:ln w="9525">
-                          <a:solidFill>
-                            <a:srgbClr val="FF0000"/>
-                          </a:solidFill>
-                          <a:miter lim="800000"/>
-                          <a:headEnd/>
-                          <a:tailEnd/>
-                        </a:ln>
-                      </wps:spPr>
-                      <wps:txbx>
-                        <w:txbxContent>
-                          <w:p>
-                            <w:pPr>
-                              <w:pStyle w:val="Heading2"/>
-                            </w:pPr>
-                            <w:r>
-                              <w:t>4</w:t>
-                            </w:r>
-                            <w:r>
-                              <w:t xml:space="preserve"> Pts.</w:t>
-                            </w:r>
-                          </w:p>
-                          <w:p>
-                            <w:pPr>
-                              <w:ind w:left="720" w:hanging="810"/>
-                            </w:pPr>
-                          </w:p>
+                          <w:p/>
+                          <w:p/>
                           <w:p>
                             <w:pPr>
                               <w:pStyle w:val="ListParagraph"/>
                               <w:numPr>
                                 <w:ilvl w:val="0"/>
-                                <w:numId w:val="42"/>
+                                <w:numId w:val="46"/>
                               </w:numPr>
                             </w:pPr>
-                            <w:r>
-                              <w:t xml:space="preserve">Using a voltmeter </w:t>
-                            </w:r>
-                            <w:r>
-                              <w:t xml:space="preserve">(or the Analog input on the </w:t>
-                            </w:r>
-                            <w:proofErr w:type="spellStart"/>
-                            <w:r>
-                              <w:t>Salea</w:t>
-                            </w:r>
-                            <w:r>
-                              <w:t>e</w:t>
-                            </w:r>
-                            <w:proofErr w:type="spellEnd"/>
-                            <w:r>
-                              <w:t xml:space="preserve"> Analyzer) </w:t>
-                            </w:r>
-                            <w:r>
-                              <w:t xml:space="preserve">and the </w:t>
-                            </w:r>
-                            <w:proofErr w:type="spellStart"/>
-                            <w:r>
-                              <w:t>DisplayMode</w:t>
-                            </w:r>
-                            <w:proofErr w:type="spellEnd"/>
-                            <w:r>
-                              <w:t xml:space="preserve"> and </w:t>
-                            </w:r>
-                            <w:proofErr w:type="spellStart"/>
-                            <w:r>
-                              <w:t>StartStop</w:t>
-                            </w:r>
-                            <w:proofErr w:type="spellEnd"/>
-                            <w:r>
-                              <w:t xml:space="preserve"> button – Measure a few points on the D1_LED output</w:t>
-                            </w:r>
-                            <w:r>
-                              <w:t>.  Do they match with estimation?</w:t>
-                            </w:r>
-                            <w:r>
-                              <w:t xml:space="preserve">  (12-bit DAC, 5V range).  You can also look at the value printed on the TTY Terminal output when </w:t>
-                            </w:r>
-                            <w:r>
-                              <w:t>the cycle is stopped.  List a couple of the measurements.</w:t>
-                            </w:r>
                           </w:p>
                           <w:p/>
                           <w:p>
                             <w:pPr>
-                              <w:ind w:left="360" w:firstLine="720"/>
+                              <w:ind w:left="720" w:firstLine="720"/>
                               <w:rPr>
                                 <w:color w:val="FF0000"/>
                               </w:rPr>
@@ -2075,193 +815,6 @@
                             </w:r>
                           </w:p>
                           <w:p/>
-                          <w:p>
-                            <w:pPr>
-                              <w:pStyle w:val="ListParagraph"/>
-                              <w:numPr>
-                                <w:ilvl w:val="0"/>
-                                <w:numId w:val="42"/>
-                              </w:numPr>
-                            </w:pPr>
-                            <w:r>
-                              <w:t xml:space="preserve">In a DAC controlled LED, the </w:t>
-                            </w:r>
-                            <w:r>
-                              <w:t xml:space="preserve">LED can’t truly be dimmed to zero because the </w:t>
-                            </w:r>
-                            <w:proofErr w:type="spellStart"/>
-                            <w:r>
-                              <w:t>V</w:t>
-                            </w:r>
-                            <w:r>
-                              <w:rPr>
-                                <w:vertAlign w:val="subscript"/>
-                              </w:rPr>
-                              <w:t>forward</w:t>
-                            </w:r>
-                            <w:proofErr w:type="spellEnd"/>
-                            <w:r>
-                              <w:t xml:space="preserve"> of the diode </w:t>
-                            </w:r>
-                            <w:r>
-                              <w:t>isn’t</w:t>
-                            </w:r>
-                            <w:r>
-                              <w:t xml:space="preserve"> high enough to turn on the diode and use the current to generate photons. </w:t>
-                            </w:r>
-                            <w:r>
-                              <w:t xml:space="preserve"> </w:t>
-                            </w:r>
-                            <w:r>
-                              <w:t xml:space="preserve">Using the </w:t>
-                            </w:r>
-                            <w:proofErr w:type="spellStart"/>
-                            <w:r>
-                              <w:t>DisplayMode</w:t>
-                            </w:r>
-                            <w:proofErr w:type="spellEnd"/>
-                            <w:r>
-                              <w:t xml:space="preserve"> button and the </w:t>
-                            </w:r>
-                            <w:proofErr w:type="spellStart"/>
-                            <w:r>
-                              <w:t>StartStop</w:t>
-                            </w:r>
-                            <w:proofErr w:type="spellEnd"/>
-                            <w:r>
-                              <w:t xml:space="preserve"> button,</w:t>
-                            </w:r>
-                            <w:r>
-                              <w:t xml:space="preserve"> empirically determine </w:t>
-                            </w:r>
-                            <w:r>
-                              <w:t>the voltage at which the D</w:t>
-                            </w:r>
-                            <w:r>
-                              <w:t>1</w:t>
-                            </w:r>
-                            <w:r>
-                              <w:t xml:space="preserve">_LED </w:t>
-                            </w:r>
-                            <w:r>
-                              <w:t>appears to go (almost) out?   (Remember this is negative true logic).</w:t>
-                            </w:r>
-                          </w:p>
-                          <w:p>
-                            <w:pPr>
-                              <w:ind w:left="720" w:firstLine="720"/>
-                              <w:jc w:val="left"/>
-                              <w:rPr>
-                                <w:color w:val="FF0000"/>
-                              </w:rPr>
-                            </w:pPr>
-                            <w:r>
-                              <w:t xml:space="preserve">For an LED like this, which approach to ‘dimming’ makes more sense?  </w:t>
-                            </w:r>
-                            <w:r>
-                              <w:t>PWM or DAC?</w:t>
-                            </w:r>
-                            <w:r>
-                              <w:br/>
-                            </w:r>
-                            <w:r>
-                              <w:br/>
-                              <w:t>Would this app</w:t>
-                            </w:r>
-                            <w:r>
-                              <w:t>l</w:t>
-                            </w:r>
-                            <w:r>
-                              <w:t>y to a motor</w:t>
-                            </w:r>
-                            <w:r>
-                              <w:t>?  (Think about this …)</w:t>
-                            </w:r>
-                            <w:r>
-                              <w:br/>
-                            </w:r>
-                            <w:r>
-                              <w:br/>
-                            </w:r>
-                            <w:r>
-                              <w:rPr>
-                                <w:color w:val="FF0000"/>
-                              </w:rPr>
-                              <w:t>______________________________</w:t>
-                            </w:r>
-                            <w:r>
-                              <w:rPr>
-                                <w:color w:val="FF0000"/>
-                              </w:rPr>
-                              <w:t>__________</w:t>
-                            </w:r>
-                            <w:r>
-                              <w:rPr>
-                                <w:color w:val="FF0000"/>
-                              </w:rPr>
-                              <w:t>____________</w:t>
-                            </w:r>
-                          </w:p>
-                          <w:p>
-                            <w:pPr>
-                              <w:ind w:left="720" w:firstLine="720"/>
-                              <w:jc w:val="left"/>
-                              <w:rPr>
-                                <w:color w:val="FF0000"/>
-                              </w:rPr>
-                            </w:pPr>
-                          </w:p>
-                          <w:p>
-                            <w:pPr>
-                              <w:ind w:left="720" w:firstLine="720"/>
-                              <w:jc w:val="left"/>
-                              <w:rPr>
-                                <w:color w:val="FF0000"/>
-                              </w:rPr>
-                            </w:pPr>
-                          </w:p>
-                          <w:p>
-                            <w:pPr>
-                              <w:pStyle w:val="ListParagraph"/>
-                              <w:numPr>
-                                <w:ilvl w:val="0"/>
-                                <w:numId w:val="42"/>
-                              </w:numPr>
-                              <w:jc w:val="left"/>
-                            </w:pPr>
-                            <w:r>
-                              <w:t>Which approach would work for approximating a sine-wave output?   PWM</w:t>
-                            </w:r>
-                            <w:r>
-                              <w:t xml:space="preserve"> or DAC?  Why?</w:t>
-                            </w:r>
-                          </w:p>
-                          <w:p>
-                            <w:pPr>
-                              <w:ind w:left="360"/>
-                              <w:jc w:val="left"/>
-                            </w:pPr>
-                          </w:p>
-                          <w:p>
-                            <w:pPr>
-                              <w:ind w:left="720"/>
-                              <w:jc w:val="left"/>
-                              <w:rPr>
-                                <w:color w:val="FF0000"/>
-                              </w:rPr>
-                            </w:pPr>
-                            <w:r>
-                              <w:rPr>
-                                <w:color w:val="FF0000"/>
-                              </w:rPr>
-                              <w:t>____________________________________________________</w:t>
-                            </w:r>
-                          </w:p>
-                          <w:p>
-                            <w:pPr>
-                              <w:jc w:val="left"/>
-                            </w:pPr>
-                          </w:p>
                         </w:txbxContent>
                       </wps:txbx>
                       <wps:bodyPr rot="0" vert="horz" wrap="square" lIns="91440" tIns="45720" rIns="91440" bIns="45720" anchor="t" anchorCtr="0">
@@ -2281,7 +834,11 @@
           </mc:Choice>
           <mc:Fallback>
             <w:pict>
-              <v:shape w14:anchorId="112510CE" id="Text Box 905274222" o:spid="_x0000_s1028" type="#_x0000_t202" style="position:absolute;left:0;text-align:left;margin-left:0;margin-top:28.85pt;width:498pt;height:402pt;z-index:251675656;visibility:visible;mso-wrap-style:square;mso-width-percent:0;mso-height-percent:0;mso-wrap-distance-left:9pt;mso-wrap-distance-top:3.6pt;mso-wrap-distance-right:9pt;mso-wrap-distance-bottom:3.6pt;mso-position-horizontal:center;mso-position-horizontal-relative:margin;mso-position-vertical:absolute;mso-position-vertical-relative:text;mso-width-percent:0;mso-height-percent:0;mso-width-relative:margin;mso-height-relative:margin;v-text-anchor:top" o:gfxdata="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" strokecolor="red">
+              <v:shapetype w14:anchorId="259C02D7" id="_x0000_t202" coordsize="21600,21600" o:spt="202" path="m,l,21600r21600,l21600,xe">
+                <v:stroke joinstyle="miter"/>
+                <v:path gradientshapeok="t" o:connecttype="rect"/>
+              </v:shapetype>
+              <v:shape id="Text Box 1248222711" o:spid="_x0000_s1026" type="#_x0000_t202" style="position:absolute;left:0;text-align:left;margin-left:15pt;margin-top:3.2pt;width:498pt;height:164.25pt;z-index:251678728;visibility:visible;mso-wrap-style:square;mso-width-percent:0;mso-height-percent:0;mso-wrap-distance-left:9pt;mso-wrap-distance-top:3.6pt;mso-wrap-distance-right:9pt;mso-wrap-distance-bottom:3.6pt;mso-position-horizontal:absolute;mso-position-horizontal-relative:text;mso-position-vertical:absolute;mso-position-vertical-relative:text;mso-width-percent:0;mso-height-percent:0;mso-width-relative:margin;mso-height-relative:margin;v-text-anchor:top" o:gfxdata="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" strokecolor="red">
                 <v:textbox>
                   <w:txbxContent>
                     <w:p>
@@ -2289,7 +846,7 @@
                         <w:pStyle w:val="Heading2"/>
                       </w:pPr>
                       <w:r>
-                        <w:t>4</w:t>
+                        <w:t>2</w:t>
                       </w:r>
                       <w:r>
                         <w:t xml:space="preserve"> Pts.</w:t>
@@ -2305,59 +862,58 @@
                         <w:pStyle w:val="ListParagraph"/>
                         <w:numPr>
                           <w:ilvl w:val="0"/>
-                          <w:numId w:val="42"/>
+                          <w:numId w:val="46"/>
                         </w:numPr>
                       </w:pPr>
                       <w:r>
-                        <w:t xml:space="preserve">Using a voltmeter </w:t>
+                        <w:t xml:space="preserve">How </w:t>
                       </w:r>
                       <w:r>
-                        <w:t xml:space="preserve">(or the Analog input on the </w:t>
-                      </w:r>
-                      <w:proofErr w:type="spellStart"/>
-                      <w:r>
-                        <w:t>Salea</w:t>
-                      </w:r>
-                      <w:r>
-                        <w:t>e</w:t>
-                      </w:r>
-                      <w:proofErr w:type="spellEnd"/>
-                      <w:r>
-                        <w:t xml:space="preserve"> Analyzer) </w:t>
-                      </w:r>
-                      <w:r>
-                        <w:t xml:space="preserve">and the </w:t>
-                      </w:r>
-                      <w:proofErr w:type="spellStart"/>
-                      <w:r>
-                        <w:t>DisplayMode</w:t>
-                      </w:r>
-                      <w:proofErr w:type="spellEnd"/>
-                      <w:r>
-                        <w:t xml:space="preserve"> and </w:t>
-                      </w:r>
-                      <w:proofErr w:type="spellStart"/>
-                      <w:r>
-                        <w:t>StartStop</w:t>
-                      </w:r>
-                      <w:proofErr w:type="spellEnd"/>
-                      <w:r>
-                        <w:t xml:space="preserve"> button – Measure a few points on the D1_LED output</w:t>
-                      </w:r>
-                      <w:r>
-                        <w:t>.  Do they match with estimation?</w:t>
-                      </w:r>
-                      <w:r>
-                        <w:t xml:space="preserve">  (12-bit DAC, 5V range).  You can also look at the value printed on the TTY Terminal output when </w:t>
-                      </w:r>
-                      <w:r>
-                        <w:t>the cycle is stopped.  List a couple of the measurements.</w:t>
+                        <w:t>are the interrupts for the buttons used to start/stop the respective producers for the Queue?</w:t>
                       </w:r>
                     </w:p>
                     <w:p/>
                     <w:p>
                       <w:pPr>
-                        <w:ind w:left="360" w:firstLine="720"/>
+                        <w:ind w:left="720" w:firstLine="720"/>
+                        <w:rPr>
+                          <w:color w:val="FF0000"/>
+                        </w:rPr>
+                      </w:pPr>
+                      <w:r>
+                        <w:rPr>
+                          <w:color w:val="FF0000"/>
+                        </w:rPr>
+                        <w:t>_____________________________________</w:t>
+                      </w:r>
+                      <w:r>
+                        <w:rPr>
+                          <w:color w:val="FF0000"/>
+                        </w:rPr>
+                        <w:t>___________</w:t>
+                      </w:r>
+                      <w:r>
+                        <w:rPr>
+                          <w:color w:val="FF0000"/>
+                        </w:rPr>
+                        <w:t>_____</w:t>
+                      </w:r>
+                    </w:p>
+                    <w:p/>
+                    <w:p/>
+                    <w:p>
+                      <w:pPr>
+                        <w:pStyle w:val="ListParagraph"/>
+                        <w:numPr>
+                          <w:ilvl w:val="0"/>
+                          <w:numId w:val="46"/>
+                        </w:numPr>
+                      </w:pPr>
+                    </w:p>
+                    <w:p/>
+                    <w:p>
+                      <w:pPr>
+                        <w:ind w:left="720" w:firstLine="720"/>
                         <w:rPr>
                           <w:color w:val="FF0000"/>
                         </w:rPr>
@@ -2382,114 +938,313 @@
                       </w:r>
                     </w:p>
                     <w:p/>
+                  </w:txbxContent>
+                </v:textbox>
+                <w10:wrap type="square"/>
+              </v:shape>
+            </w:pict>
+          </mc:Fallback>
+        </mc:AlternateContent>
+      </w:r>
+    </w:p>
+    <w:p>
+      <w:pPr>
+        <w:pStyle w:val="Heading2"/>
+      </w:pPr>
+    </w:p>
+    <w:p>
+      <w:pPr>
+        <w:pStyle w:val="Heading2"/>
+      </w:pPr>
+    </w:p>
+    <w:p>
+      <w:pPr>
+        <w:pStyle w:val="Heading2"/>
+      </w:pPr>
+    </w:p>
+    <w:p>
+      <w:pPr>
+        <w:pStyle w:val="Heading2"/>
+      </w:pPr>
+    </w:p>
+    <w:p>
+      <w:pPr>
+        <w:pStyle w:val="Heading2"/>
+      </w:pPr>
+    </w:p>
+    <w:p>
+      <w:pPr>
+        <w:pStyle w:val="Heading2"/>
+      </w:pPr>
+    </w:p>
+    <w:p>
+      <w:pPr>
+        <w:pStyle w:val="Heading2"/>
+      </w:pPr>
+    </w:p>
+    <w:p>
+      <w:pPr>
+        <w:pStyle w:val="Heading2"/>
+      </w:pPr>
+    </w:p>
+    <w:p>
+      <w:pPr>
+        <w:pStyle w:val="Heading2"/>
+      </w:pPr>
+    </w:p>
+    <w:p>
+      <w:pPr>
+        <w:pStyle w:val="Heading2"/>
+      </w:pPr>
+    </w:p>
+    <w:p>
+      <w:pPr>
+        <w:pStyle w:val="Heading2"/>
+      </w:pPr>
+    </w:p>
+    <w:p>
+      <w:pPr>
+        <w:pStyle w:val="Heading2"/>
+      </w:pPr>
+    </w:p>
+    <w:p>
+      <w:pPr>
+        <w:pStyle w:val="Heading2"/>
+      </w:pPr>
+      <w:r>
+        <w:rPr>
+          <w:noProof/>
+        </w:rPr>
+        <mc:AlternateContent>
+          <mc:Choice Requires="wps">
+            <w:drawing>
+              <wp:anchor distT="45720" distB="45720" distL="114300" distR="114300" simplePos="0" relativeHeight="251680776" behindDoc="0" locked="0" layoutInCell="1" allowOverlap="1" wp14:anchorId="7E11B807" wp14:editId="4D661FA4">
+                <wp:simplePos x="0" y="0"/>
+                <wp:positionH relativeFrom="column">
+                  <wp:posOffset>-38100</wp:posOffset>
+                </wp:positionH>
+                <wp:positionV relativeFrom="paragraph">
+                  <wp:posOffset>2315845</wp:posOffset>
+                </wp:positionV>
+                <wp:extent cx="6324600" cy="2085975"/>
+                <wp:effectExtent l="0" t="0" r="19050" b="28575"/>
+                <wp:wrapSquare wrapText="bothSides"/>
+                <wp:docPr id="1698068791" name="Text Box 1698068791"/>
+                <wp:cNvGraphicFramePr>
+                  <a:graphicFrameLocks xmlns:a="http://schemas.openxmlformats.org/drawingml/2006/main"/>
+                </wp:cNvGraphicFramePr>
+                <a:graphic xmlns:a="http://schemas.openxmlformats.org/drawingml/2006/main">
+                  <a:graphicData uri="http://schemas.microsoft.com/office/word/2010/wordprocessingShape">
+                    <wps:wsp>
+                      <wps:cNvSpPr txBox="1">
+                        <a:spLocks noChangeArrowheads="1"/>
+                      </wps:cNvSpPr>
+                      <wps:spPr bwMode="auto">
+                        <a:xfrm>
+                          <a:off x="0" y="0"/>
+                          <a:ext cx="6324600" cy="2085975"/>
+                        </a:xfrm>
+                        <a:prstGeom prst="rect">
+                          <a:avLst/>
+                        </a:prstGeom>
+                        <a:solidFill>
+                          <a:srgbClr val="FFFFFF"/>
+                        </a:solidFill>
+                        <a:ln w="9525">
+                          <a:solidFill>
+                            <a:srgbClr val="FF0000"/>
+                          </a:solidFill>
+                          <a:miter lim="800000"/>
+                          <a:headEnd/>
+                          <a:tailEnd/>
+                        </a:ln>
+                      </wps:spPr>
+                      <wps:txbx>
+                        <w:txbxContent>
+                          <w:p>
+                            <w:pPr>
+                              <w:pStyle w:val="Heading2"/>
+                            </w:pPr>
+                            <w:r>
+                              <w:t>2 Pts.</w:t>
+                            </w:r>
+                          </w:p>
+                          <w:p>
+                            <w:pPr>
+                              <w:ind w:left="720" w:hanging="810"/>
+                            </w:pPr>
+                          </w:p>
+                          <w:p>
+                            <w:pPr>
+                              <w:pStyle w:val="ListParagraph"/>
+                              <w:numPr>
+                                <w:ilvl w:val="0"/>
+                                <w:numId w:val="46"/>
+                              </w:numPr>
+                            </w:pPr>
+                            <w:r>
+                              <w:t>How are the interrupts for the buttons used to start/stop the respective producers for the Queue?</w:t>
+                            </w:r>
+                          </w:p>
+                          <w:p/>
+                          <w:p>
+                            <w:pPr>
+                              <w:ind w:left="720" w:firstLine="720"/>
+                              <w:rPr>
+                                <w:color w:val="FF0000"/>
+                              </w:rPr>
+                            </w:pPr>
+                            <w:r>
+                              <w:rPr>
+                                <w:color w:val="FF0000"/>
+                              </w:rPr>
+                              <w:t>_____________________________________</w:t>
+                            </w:r>
+                            <w:r>
+                              <w:rPr>
+                                <w:color w:val="FF0000"/>
+                              </w:rPr>
+                              <w:t>___________</w:t>
+                            </w:r>
+                            <w:r>
+                              <w:rPr>
+                                <w:color w:val="FF0000"/>
+                              </w:rPr>
+                              <w:t>_____</w:t>
+                            </w:r>
+                          </w:p>
+                          <w:p/>
+                          <w:p/>
+                          <w:p>
+                            <w:pPr>
+                              <w:pStyle w:val="ListParagraph"/>
+                              <w:numPr>
+                                <w:ilvl w:val="0"/>
+                                <w:numId w:val="46"/>
+                              </w:numPr>
+                            </w:pPr>
+                          </w:p>
+                          <w:p/>
+                          <w:p>
+                            <w:pPr>
+                              <w:ind w:left="720" w:firstLine="720"/>
+                              <w:rPr>
+                                <w:color w:val="FF0000"/>
+                              </w:rPr>
+                            </w:pPr>
+                            <w:r>
+                              <w:rPr>
+                                <w:color w:val="FF0000"/>
+                              </w:rPr>
+                              <w:t>______________________________</w:t>
+                            </w:r>
+                            <w:r>
+                              <w:rPr>
+                                <w:color w:val="FF0000"/>
+                              </w:rPr>
+                              <w:t>__________</w:t>
+                            </w:r>
+                            <w:r>
+                              <w:rPr>
+                                <w:color w:val="FF0000"/>
+                              </w:rPr>
+                              <w:t>____________</w:t>
+                            </w:r>
+                          </w:p>
+                          <w:p/>
+                        </w:txbxContent>
+                      </wps:txbx>
+                      <wps:bodyPr rot="0" vert="horz" wrap="square" lIns="91440" tIns="45720" rIns="91440" bIns="45720" anchor="t" anchorCtr="0">
+                        <a:noAutofit/>
+                      </wps:bodyPr>
+                    </wps:wsp>
+                  </a:graphicData>
+                </a:graphic>
+                <wp14:sizeRelH relativeFrom="margin">
+                  <wp14:pctWidth>0</wp14:pctWidth>
+                </wp14:sizeRelH>
+                <wp14:sizeRelV relativeFrom="margin">
+                  <wp14:pctHeight>0</wp14:pctHeight>
+                </wp14:sizeRelV>
+              </wp:anchor>
+            </w:drawing>
+          </mc:Choice>
+          <mc:Fallback>
+            <w:pict>
+              <v:shape w14:anchorId="7E11B807" id="Text Box 1698068791" o:spid="_x0000_s1027" type="#_x0000_t202" style="position:absolute;left:0;text-align:left;margin-left:-3pt;margin-top:182.35pt;width:498pt;height:164.25pt;z-index:251680776;visibility:visible;mso-wrap-style:square;mso-width-percent:0;mso-height-percent:0;mso-wrap-distance-left:9pt;mso-wrap-distance-top:3.6pt;mso-wrap-distance-right:9pt;mso-wrap-distance-bottom:3.6pt;mso-position-horizontal:absolute;mso-position-horizontal-relative:text;mso-position-vertical:absolute;mso-position-vertical-relative:text;mso-width-percent:0;mso-height-percent:0;mso-width-relative:margin;mso-height-relative:margin;v-text-anchor:top" o:gfxdata="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" strokecolor="red">
+                <v:textbox>
+                  <w:txbxContent>
+                    <w:p>
+                      <w:pPr>
+                        <w:pStyle w:val="Heading2"/>
+                      </w:pPr>
+                      <w:r>
+                        <w:t>2 Pts.</w:t>
+                      </w:r>
+                    </w:p>
+                    <w:p>
+                      <w:pPr>
+                        <w:ind w:left="720" w:hanging="810"/>
+                      </w:pPr>
+                    </w:p>
                     <w:p>
                       <w:pPr>
                         <w:pStyle w:val="ListParagraph"/>
                         <w:numPr>
                           <w:ilvl w:val="0"/>
-                          <w:numId w:val="42"/>
+                          <w:numId w:val="46"/>
                         </w:numPr>
                       </w:pPr>
                       <w:r>
-                        <w:t xml:space="preserve">In a DAC controlled LED, the </w:t>
-                      </w:r>
-                      <w:r>
-                        <w:t xml:space="preserve">LED can’t truly be dimmed to zero because the </w:t>
-                      </w:r>
-                      <w:proofErr w:type="spellStart"/>
-                      <w:r>
-                        <w:t>V</w:t>
-                      </w:r>
-                      <w:r>
-                        <w:rPr>
-                          <w:vertAlign w:val="subscript"/>
-                        </w:rPr>
-                        <w:t>forward</w:t>
-                      </w:r>
-                      <w:proofErr w:type="spellEnd"/>
-                      <w:r>
-                        <w:t xml:space="preserve"> of the diode </w:t>
-                      </w:r>
-                      <w:r>
-                        <w:t>isn’t</w:t>
-                      </w:r>
-                      <w:r>
-                        <w:t xml:space="preserve"> high enough to turn on the diode and use the current to generate photons. </w:t>
-                      </w:r>
-                      <w:r>
-                        <w:t xml:space="preserve"> </w:t>
-                      </w:r>
-                      <w:r>
-                        <w:t xml:space="preserve">Using the </w:t>
-                      </w:r>
-                      <w:proofErr w:type="spellStart"/>
-                      <w:r>
-                        <w:t>DisplayMode</w:t>
-                      </w:r>
-                      <w:proofErr w:type="spellEnd"/>
-                      <w:r>
-                        <w:t xml:space="preserve"> button and the </w:t>
-                      </w:r>
-                      <w:proofErr w:type="spellStart"/>
-                      <w:r>
-                        <w:t>StartStop</w:t>
-                      </w:r>
-                      <w:proofErr w:type="spellEnd"/>
-                      <w:r>
-                        <w:t xml:space="preserve"> button,</w:t>
-                      </w:r>
-                      <w:r>
-                        <w:t xml:space="preserve"> empirically determine </w:t>
-                      </w:r>
-                      <w:r>
-                        <w:t>the voltage at which the D</w:t>
-                      </w:r>
-                      <w:r>
-                        <w:t>1</w:t>
-                      </w:r>
-                      <w:r>
-                        <w:t xml:space="preserve">_LED </w:t>
-                      </w:r>
-                      <w:r>
-                        <w:t>appears to go (almost) out?   (Remember this is negative true logic).</w:t>
+                        <w:t>How are the interrupts for the buttons used to start/stop the respective producers for the Queue?</w:t>
                       </w:r>
                     </w:p>
+                    <w:p/>
                     <w:p>
                       <w:pPr>
                         <w:ind w:left="720" w:firstLine="720"/>
-                        <w:jc w:val="left"/>
                         <w:rPr>
                           <w:color w:val="FF0000"/>
                         </w:rPr>
                       </w:pPr>
                       <w:r>
-                        <w:t xml:space="preserve">For an LED like this, which approach to ‘dimming’ makes more sense?  </w:t>
+                        <w:rPr>
+                          <w:color w:val="FF0000"/>
+                        </w:rPr>
+                        <w:t>_____________________________________</w:t>
                       </w:r>
                       <w:r>
-                        <w:t>PWM or DAC?</w:t>
+                        <w:rPr>
+                          <w:color w:val="FF0000"/>
+                        </w:rPr>
+                        <w:t>___________</w:t>
                       </w:r>
                       <w:r>
-                        <w:br/>
+                        <w:rPr>
+                          <w:color w:val="FF0000"/>
+                        </w:rPr>
+                        <w:t>_____</w:t>
                       </w:r>
-                      <w:r>
-                        <w:br/>
-                        <w:t>Would this app</w:t>
-                      </w:r>
-                      <w:r>
-                        <w:t>l</w:t>
-                      </w:r>
-                      <w:r>
-                        <w:t>y to a motor</w:t>
-                      </w:r>
-                      <w:r>
-                        <w:t>?  (Think about this …)</w:t>
-                      </w:r>
-                      <w:r>
-                        <w:br/>
-                      </w:r>
-                      <w:r>
-                        <w:br/>
-                      </w:r>
+                    </w:p>
+                    <w:p/>
+                    <w:p/>
+                    <w:p>
+                      <w:pPr>
+                        <w:pStyle w:val="ListParagraph"/>
+                        <w:numPr>
+                          <w:ilvl w:val="0"/>
+                          <w:numId w:val="46"/>
+                        </w:numPr>
+                      </w:pPr>
+                    </w:p>
+                    <w:p/>
+                    <w:p>
+                      <w:pPr>
+                        <w:ind w:left="720" w:firstLine="720"/>
+                        <w:rPr>
+                          <w:color w:val="FF0000"/>
+                        </w:rPr>
+                      </w:pPr>
                       <w:r>
                         <w:rPr>
                           <w:color w:val="FF0000"/>
@@ -2509,90 +1264,41 @@
                         <w:t>____________</w:t>
                       </w:r>
                     </w:p>
-                    <w:p>
-                      <w:pPr>
-                        <w:ind w:left="720" w:firstLine="720"/>
-                        <w:jc w:val="left"/>
-                        <w:rPr>
-                          <w:color w:val="FF0000"/>
-                        </w:rPr>
-                      </w:pPr>
-                    </w:p>
-                    <w:p>
-                      <w:pPr>
-                        <w:ind w:left="720" w:firstLine="720"/>
-                        <w:jc w:val="left"/>
-                        <w:rPr>
-                          <w:color w:val="FF0000"/>
-                        </w:rPr>
-                      </w:pPr>
-                    </w:p>
-                    <w:p>
-                      <w:pPr>
-                        <w:pStyle w:val="ListParagraph"/>
-                        <w:numPr>
-                          <w:ilvl w:val="0"/>
-                          <w:numId w:val="42"/>
-                        </w:numPr>
-                        <w:jc w:val="left"/>
-                      </w:pPr>
-                      <w:r>
-                        <w:t>Which approach would work for approximating a sine-wave output?   PWM</w:t>
-                      </w:r>
-                      <w:r>
-                        <w:t xml:space="preserve"> or DAC?  Why?</w:t>
-                      </w:r>
-                    </w:p>
-                    <w:p>
-                      <w:pPr>
-                        <w:ind w:left="360"/>
-                        <w:jc w:val="left"/>
-                      </w:pPr>
-                    </w:p>
-                    <w:p>
-                      <w:pPr>
-                        <w:ind w:left="720"/>
-                        <w:jc w:val="left"/>
-                        <w:rPr>
-                          <w:color w:val="FF0000"/>
-                        </w:rPr>
-                      </w:pPr>
-                      <w:r>
-                        <w:rPr>
-                          <w:color w:val="FF0000"/>
-                        </w:rPr>
-                        <w:t>____________________________________________________</w:t>
-                      </w:r>
-                    </w:p>
-                    <w:p>
-                      <w:pPr>
-                        <w:jc w:val="left"/>
-                      </w:pPr>
-                    </w:p>
+                    <w:p/>
                   </w:txbxContent>
                 </v:textbox>
-                <w10:wrap type="square" anchorx="margin"/>
+                <w10:wrap type="square"/>
               </v:shape>
             </w:pict>
           </mc:Fallback>
         </mc:AlternateContent>
       </w:r>
       <w:r>
-        <w:t>DAC</w:t>
-      </w:r>
+        <w:br w:type="column"/>
+      </w:r>
+      <w:r>
+        <w:lastRenderedPageBreak/>
+        <w:t xml:space="preserve">Part 1:  Understand the ADC, Read/Output the </w:t>
+      </w:r>
+      <w:proofErr w:type="gramStart"/>
+      <w:r>
+        <w:t>voltage</w:t>
+      </w:r>
+      <w:proofErr w:type="gramEnd"/>
     </w:p>
     <w:p/>
-    <w:p/>
     <w:p>
       <w:pPr>
-        <w:rPr>
-          <w:b/>
-          <w:bCs/>
-        </w:rPr>
-      </w:pPr>
-      <w:r>
-        <w:br w:type="column"/>
-      </w:r>
+        <w:pStyle w:val="Heading3"/>
+      </w:pPr>
+      <w:r>
+        <w:t xml:space="preserve">Accept the Assignment, Download the repo, Run </w:t>
+      </w:r>
+      <w:proofErr w:type="gramStart"/>
+      <w:r>
+        <w:t>it</w:t>
+      </w:r>
+      <w:proofErr w:type="gramEnd"/>
     </w:p>
     <w:p>
       <w:r>
@@ -2688,39 +1394,80 @@
                               </w:numPr>
                             </w:pPr>
                             <w:r>
-                              <w:t>Thi</w:t>
+                              <w:t>Currently, the data is taken out of the queue only once every “</w:t>
+                            </w:r>
+                            <w:proofErr w:type="spellStart"/>
+                            <w:r>
+                              <w:rPr>
+                                <w:rFonts w:ascii="Courier New" w:hAnsi="Courier New" w:cs="Courier New"/>
+                                <w:b/>
+                                <w:bCs/>
+                              </w:rPr>
+                              <w:t>read_pacing_delay</w:t>
+                            </w:r>
+                            <w:proofErr w:type="spellEnd"/>
+                            <w:r>
+                              <w:t xml:space="preserve">” </w:t>
+                            </w:r>
+                            <w:proofErr w:type="spellStart"/>
+                            <w:r>
+                              <w:t>milliSeconds</w:t>
+                            </w:r>
+                            <w:proofErr w:type="spellEnd"/>
+                            <w:r>
+                              <w:t xml:space="preserve">.  Add an option to change that queue read speed by way of user input.  If you add little decoding in the routine where a typed character is received, you could speed-up or slow-down the read pacing.  (That routine is:  </w:t>
+                            </w:r>
+                            <w:proofErr w:type="spellStart"/>
+                            <w:r>
+                              <w:rPr>
+                                <w:rFonts w:ascii="Courier New" w:hAnsi="Courier New" w:cs="Courier New"/>
+                                <w:b/>
+                                <w:bCs/>
+                              </w:rPr>
+                              <w:t>HAL_UART_</w:t>
+                            </w:r>
+                            <w:proofErr w:type="gramStart"/>
+                            <w:r>
+                              <w:rPr>
+                                <w:rFonts w:ascii="Courier New" w:hAnsi="Courier New" w:cs="Courier New"/>
+                                <w:b/>
+                                <w:bCs/>
+                              </w:rPr>
+                              <w:t>RxCpltCallback</w:t>
+                            </w:r>
+                            <w:proofErr w:type="spellEnd"/>
+                            <w:r>
+                              <w:rPr>
+                                <w:rFonts w:ascii="Courier New" w:hAnsi="Courier New" w:cs="Courier New"/>
+                                <w:b/>
+                                <w:bCs/>
+                              </w:rPr>
+                              <w:t>(</w:t>
+                            </w:r>
+                            <w:proofErr w:type="gramEnd"/>
+                            <w:r>
+                              <w:rPr>
+                                <w:rFonts w:ascii="Courier New" w:hAnsi="Courier New" w:cs="Courier New"/>
+                                <w:b/>
+                                <w:bCs/>
+                              </w:rPr>
+                              <w:t xml:space="preserve">) </w:t>
                             </w:r>
                             <w:r>
-                              <w:t xml:space="preserve">s code uses the ADC </w:t>
+                              <w:t>and already converts any character to upper case.</w:t>
                             </w:r>
                             <w:r>
-                              <w:t xml:space="preserve">in a blocking mode.  Change the ADC to </w:t>
-                            </w:r>
-                            <w:r>
-                              <w:t>sample via an interrupt instead.</w:t>
-                            </w:r>
-                            <w:r>
-                              <w:t xml:space="preserve">  S</w:t>
-                            </w:r>
-                            <w:r>
-                              <w:t>how some of the code changes that need to be made:</w:t>
+                              <w:t xml:space="preserve">   For example, you could make the “+” key make it go faster by lowering the pacing by 100mS.</w:t>
                             </w:r>
                           </w:p>
+                          <w:p/>
                           <w:p>
                             <w:pPr>
-                              <w:ind w:left="720" w:firstLine="720"/>
-                              <w:rPr>
-                                <w:color w:val="FF0000"/>
-                              </w:rPr>
+                              <w:ind w:left="720"/>
                             </w:pPr>
-                          </w:p>
-                          <w:p>
-                            <w:pPr>
-                              <w:ind w:left="720" w:firstLine="720"/>
-                              <w:rPr>
-                                <w:color w:val="FF0000"/>
-                              </w:rPr>
-                            </w:pPr>
+                            <w:r>
+                              <w:t>Write about what you did – and what keys do what now:</w:t>
+                            </w:r>
                           </w:p>
                           <w:p>
                             <w:pPr>
@@ -2755,107 +1502,11 @@
                               <w:pStyle w:val="ListParagraph"/>
                               <w:numPr>
                                 <w:ilvl w:val="0"/>
-                                <w:numId w:val="27"/>
+                                <w:numId w:val="41"/>
                               </w:numPr>
-                              <w:jc w:val="left"/>
                             </w:pPr>
                             <w:r>
-                              <w:t>What is the ma</w:t>
-                            </w:r>
-                            <w:r>
-                              <w:t xml:space="preserve">ximum sample </w:t>
-                            </w:r>
-                            <w:r>
-                              <w:t>rate</w:t>
-                            </w:r>
-                            <w:r>
-                              <w:t>, given the current clocking scheme,</w:t>
-                            </w:r>
-                            <w:r>
-                              <w:t xml:space="preserve"> for:</w:t>
-                            </w:r>
-                            <w:r>
-                              <w:t xml:space="preserve"> the </w:t>
-                            </w:r>
-                            <w:r>
-                              <w:t xml:space="preserve">least-precise </w:t>
-                            </w:r>
-                            <w:r>
-                              <w:t>(6-bit) and most precise (12-bit) conversions?</w:t>
-                            </w:r>
-                            <w:r>
-                              <w:br/>
-                            </w:r>
-                          </w:p>
-                          <w:p/>
-                          <w:p>
-                            <w:pPr>
-                              <w:ind w:left="720" w:firstLine="720"/>
-                              <w:rPr>
-                                <w:color w:val="FF0000"/>
-                              </w:rPr>
-                            </w:pPr>
-                            <w:r>
-                              <w:rPr>
-                                <w:color w:val="FF0000"/>
-                              </w:rPr>
-                              <w:t>______________________________</w:t>
-                            </w:r>
-                            <w:r>
-                              <w:rPr>
-                                <w:color w:val="FF0000"/>
-                              </w:rPr>
-                              <w:t>__________</w:t>
-                            </w:r>
-                            <w:r>
-                              <w:rPr>
-                                <w:color w:val="FF0000"/>
-                              </w:rPr>
-                              <w:t>____________</w:t>
-                            </w:r>
-                          </w:p>
-                          <w:p/>
-                          <w:p>
-                            <w:pPr>
-                              <w:pStyle w:val="ListParagraph"/>
-                              <w:numPr>
-                                <w:ilvl w:val="0"/>
-                                <w:numId w:val="27"/>
-                              </w:numPr>
-                              <w:jc w:val="left"/>
-                            </w:pPr>
-                            <w:r>
-                              <w:t>What is the maximum sample rate, given the current clocking scheme, for: the least-precise (6-bit) and most precise (12-bit) conversions?</w:t>
-                            </w:r>
-                            <w:r>
-                              <w:br/>
-                            </w:r>
-                          </w:p>
-                          <w:p/>
-                          <w:p>
-                            <w:pPr>
-                              <w:ind w:left="720" w:firstLine="720"/>
-                              <w:rPr>
-                                <w:color w:val="FF0000"/>
-                              </w:rPr>
-                            </w:pPr>
-                            <w:r>
-                              <w:rPr>
-                                <w:color w:val="FF0000"/>
-                              </w:rPr>
-                              <w:t>______________________________</w:t>
-                            </w:r>
-                            <w:r>
-                              <w:rPr>
-                                <w:color w:val="FF0000"/>
-                              </w:rPr>
-                              <w:t>__________</w:t>
-                            </w:r>
-                            <w:r>
-                              <w:rPr>
-                                <w:color w:val="FF0000"/>
-                              </w:rPr>
-                              <w:t>____________</w:t>
+                              <w:t>Currently Switch S3 just takes out a single byte on demand.   Change the switch so that it stops further input and dumps the entire queue.</w:t>
                             </w:r>
                           </w:p>
                           <w:p>
@@ -2868,37 +1519,98 @@
                           </w:p>
                           <w:p>
                             <w:pPr>
+                              <w:ind w:left="720" w:firstLine="720"/>
+                              <w:rPr>
+                                <w:color w:val="FF0000"/>
+                              </w:rPr>
+                            </w:pPr>
+                          </w:p>
+                          <w:p>
+                            <w:pPr>
+                              <w:ind w:left="720" w:firstLine="720"/>
+                              <w:rPr>
+                                <w:color w:val="FF0000"/>
+                              </w:rPr>
+                            </w:pPr>
+                            <w:bookmarkStart w:id="0" w:name="_Hlk146945287"/>
+                            <w:r>
+                              <w:rPr>
+                                <w:color w:val="FF0000"/>
+                              </w:rPr>
+                              <w:t>_____________________________________</w:t>
+                            </w:r>
+                            <w:r>
+                              <w:rPr>
+                                <w:color w:val="FF0000"/>
+                              </w:rPr>
+                              <w:t>___________</w:t>
+                            </w:r>
+                            <w:r>
+                              <w:rPr>
+                                <w:color w:val="FF0000"/>
+                              </w:rPr>
+                              <w:t>_____</w:t>
+                            </w:r>
+                          </w:p>
+                          <w:p/>
+                          <w:bookmarkEnd w:id="0"/>
+                          <w:p>
+                            <w:pPr>
                               <w:pStyle w:val="ListParagraph"/>
                               <w:numPr>
                                 <w:ilvl w:val="0"/>
-                                <w:numId w:val="27"/>
+                                <w:numId w:val="41"/>
                               </w:numPr>
-                              <w:jc w:val="left"/>
                             </w:pPr>
                             <w:r>
-                              <w:t xml:space="preserve">The </w:t>
+                              <w:t xml:space="preserve">Add another producer that adds other “extended characters into the queue, randomly chosen, like the </w:t>
                             </w:r>
+                            <w:proofErr w:type="spellStart"/>
                             <w:r>
-                              <w:t xml:space="preserve">Seven-Segment display using a type of PWM by refreshing </w:t>
-                            </w:r>
-                            <w:r>
-                              <w:t xml:space="preserve">each of the four segments in turn.  As </w:t>
+                              <w:rPr>
+                                <w:rFonts w:ascii="Courier New" w:hAnsi="Courier New" w:cs="Courier New"/>
+                                <w:b/>
+                                <w:bCs/>
+                              </w:rPr>
+                              <w:t>Add_Random_Symbols_to_</w:t>
                             </w:r>
                             <w:proofErr w:type="gramStart"/>
                             <w:r>
-                              <w:t>given</w:t>
+                              <w:rPr>
+                                <w:rFonts w:ascii="Courier New" w:hAnsi="Courier New" w:cs="Courier New"/>
+                                <w:b/>
+                                <w:bCs/>
+                              </w:rPr>
+                              <w:t>Queue</w:t>
+                            </w:r>
+                            <w:proofErr w:type="spellEnd"/>
+                            <w:r>
+                              <w:rPr>
+                                <w:rFonts w:ascii="Courier New" w:hAnsi="Courier New" w:cs="Courier New"/>
+                                <w:b/>
+                                <w:bCs/>
+                              </w:rPr>
+                              <w:t>(</w:t>
                             </w:r>
                             <w:proofErr w:type="gramEnd"/>
                             <w:r>
-                              <w:t xml:space="preserve"> you, it goes fast enough that it looks to be 100% brightness.  Change the parameters of the refresh Timer (Timer17) </w:t>
+                              <w:rPr>
+                                <w:rFonts w:ascii="Courier New" w:hAnsi="Courier New" w:cs="Courier New"/>
+                                <w:b/>
+                                <w:bCs/>
+                              </w:rPr>
+                              <w:t>)</w:t>
                             </w:r>
                             <w:r>
-                              <w:t>with a parameter so that the apparent intensity of this display can be dimmed.</w:t>
+                              <w:t>.  For this producer, output characters that are in the other half of the ASCII table – 0x80 … 0</w:t>
                             </w:r>
+                            <w:proofErr w:type="gramStart"/>
                             <w:r>
-                              <w:br/>
+                              <w:t>xFF ;</w:t>
                             </w:r>
+                            <w:proofErr w:type="gramEnd"/>
                           </w:p>
+                          <w:p/>
                           <w:p/>
                         </w:txbxContent>
                       </wps:txbx>
@@ -2919,7 +1631,7 @@
           </mc:Choice>
           <mc:Fallback>
             <w:pict>
-              <v:shape w14:anchorId="502267CD" id="Text Box 1096691056" o:spid="_x0000_s1029" type="#_x0000_t202" style="position:absolute;left:0;text-align:left;margin-left:0;margin-top:4.1pt;width:498pt;height:468pt;z-index:251673608;visibility:visible;mso-wrap-style:square;mso-width-percent:0;mso-height-percent:0;mso-wrap-distance-left:9pt;mso-wrap-distance-top:3.6pt;mso-wrap-distance-right:9pt;mso-wrap-distance-bottom:3.6pt;mso-position-horizontal:left;mso-position-horizontal-relative:margin;mso-position-vertical:absolute;mso-position-vertical-relative:text;mso-width-percent:0;mso-height-percent:0;mso-width-relative:margin;mso-height-relative:margin;v-text-anchor:top" o:gfxdata="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" strokecolor="red">
+              <v:shape w14:anchorId="502267CD" id="Text Box 1096691056" o:spid="_x0000_s1028" type="#_x0000_t202" style="position:absolute;left:0;text-align:left;margin-left:0;margin-top:4.1pt;width:498pt;height:468pt;z-index:251673608;visibility:visible;mso-wrap-style:square;mso-width-percent:0;mso-height-percent:0;mso-wrap-distance-left:9pt;mso-wrap-distance-top:3.6pt;mso-wrap-distance-right:9pt;mso-wrap-distance-bottom:3.6pt;mso-position-horizontal:left;mso-position-horizontal-relative:margin;mso-position-vertical:absolute;mso-position-vertical-relative:text;mso-width-percent:0;mso-height-percent:0;mso-width-relative:margin;mso-height-relative:margin;v-text-anchor:top" o:gfxdata="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" strokecolor="red">
                 <v:textbox>
                   <w:txbxContent>
                     <w:p>
@@ -2963,39 +1675,80 @@
                         </w:numPr>
                       </w:pPr>
                       <w:r>
-                        <w:t>Thi</w:t>
+                        <w:t>Currently, the data is taken out of the queue only once every “</w:t>
+                      </w:r>
+                      <w:proofErr w:type="spellStart"/>
+                      <w:r>
+                        <w:rPr>
+                          <w:rFonts w:ascii="Courier New" w:hAnsi="Courier New" w:cs="Courier New"/>
+                          <w:b/>
+                          <w:bCs/>
+                        </w:rPr>
+                        <w:t>read_pacing_delay</w:t>
+                      </w:r>
+                      <w:proofErr w:type="spellEnd"/>
+                      <w:r>
+                        <w:t xml:space="preserve">” </w:t>
+                      </w:r>
+                      <w:proofErr w:type="spellStart"/>
+                      <w:r>
+                        <w:t>milliSeconds</w:t>
+                      </w:r>
+                      <w:proofErr w:type="spellEnd"/>
+                      <w:r>
+                        <w:t xml:space="preserve">.  Add an option to change that queue read speed by way of user input.  If you add little decoding in the routine where a typed character is received, you could speed-up or slow-down the read pacing.  (That routine is:  </w:t>
+                      </w:r>
+                      <w:proofErr w:type="spellStart"/>
+                      <w:r>
+                        <w:rPr>
+                          <w:rFonts w:ascii="Courier New" w:hAnsi="Courier New" w:cs="Courier New"/>
+                          <w:b/>
+                          <w:bCs/>
+                        </w:rPr>
+                        <w:t>HAL_UART_</w:t>
+                      </w:r>
+                      <w:proofErr w:type="gramStart"/>
+                      <w:r>
+                        <w:rPr>
+                          <w:rFonts w:ascii="Courier New" w:hAnsi="Courier New" w:cs="Courier New"/>
+                          <w:b/>
+                          <w:bCs/>
+                        </w:rPr>
+                        <w:t>RxCpltCallback</w:t>
+                      </w:r>
+                      <w:proofErr w:type="spellEnd"/>
+                      <w:r>
+                        <w:rPr>
+                          <w:rFonts w:ascii="Courier New" w:hAnsi="Courier New" w:cs="Courier New"/>
+                          <w:b/>
+                          <w:bCs/>
+                        </w:rPr>
+                        <w:t>(</w:t>
+                      </w:r>
+                      <w:proofErr w:type="gramEnd"/>
+                      <w:r>
+                        <w:rPr>
+                          <w:rFonts w:ascii="Courier New" w:hAnsi="Courier New" w:cs="Courier New"/>
+                          <w:b/>
+                          <w:bCs/>
+                        </w:rPr>
+                        <w:t xml:space="preserve">) </w:t>
                       </w:r>
                       <w:r>
-                        <w:t xml:space="preserve">s code uses the ADC </w:t>
+                        <w:t>and already converts any character to upper case.</w:t>
                       </w:r>
                       <w:r>
-                        <w:t xml:space="preserve">in a blocking mode.  Change the ADC to </w:t>
-                      </w:r>
-                      <w:r>
-                        <w:t>sample via an interrupt instead.</w:t>
-                      </w:r>
-                      <w:r>
-                        <w:t xml:space="preserve">  S</w:t>
-                      </w:r>
-                      <w:r>
-                        <w:t>how some of the code changes that need to be made:</w:t>
+                        <w:t xml:space="preserve">   For example, you could make the “+” key make it go faster by lowering the pacing by 100mS.</w:t>
                       </w:r>
                     </w:p>
+                    <w:p/>
                     <w:p>
                       <w:pPr>
-                        <w:ind w:left="720" w:firstLine="720"/>
-                        <w:rPr>
-                          <w:color w:val="FF0000"/>
-                        </w:rPr>
+                        <w:ind w:left="720"/>
                       </w:pPr>
-                    </w:p>
-                    <w:p>
-                      <w:pPr>
-                        <w:ind w:left="720" w:firstLine="720"/>
-                        <w:rPr>
-                          <w:color w:val="FF0000"/>
-                        </w:rPr>
-                      </w:pPr>
+                      <w:r>
+                        <w:t>Write about what you did – and what keys do what now:</w:t>
+                      </w:r>
                     </w:p>
                     <w:p>
                       <w:pPr>
@@ -3030,107 +1783,11 @@
                         <w:pStyle w:val="ListParagraph"/>
                         <w:numPr>
                           <w:ilvl w:val="0"/>
-                          <w:numId w:val="27"/>
+                          <w:numId w:val="41"/>
                         </w:numPr>
-                        <w:jc w:val="left"/>
                       </w:pPr>
                       <w:r>
-                        <w:t>What is the ma</w:t>
-                      </w:r>
-                      <w:r>
-                        <w:t xml:space="preserve">ximum sample </w:t>
-                      </w:r>
-                      <w:r>
-                        <w:t>rate</w:t>
-                      </w:r>
-                      <w:r>
-                        <w:t>, given the current clocking scheme,</w:t>
-                      </w:r>
-                      <w:r>
-                        <w:t xml:space="preserve"> for:</w:t>
-                      </w:r>
-                      <w:r>
-                        <w:t xml:space="preserve"> the </w:t>
-                      </w:r>
-                      <w:r>
-                        <w:t xml:space="preserve">least-precise </w:t>
-                      </w:r>
-                      <w:r>
-                        <w:t>(6-bit) and most precise (12-bit) conversions?</w:t>
-                      </w:r>
-                      <w:r>
-                        <w:br/>
-                      </w:r>
-                    </w:p>
-                    <w:p/>
-                    <w:p>
-                      <w:pPr>
-                        <w:ind w:left="720" w:firstLine="720"/>
-                        <w:rPr>
-                          <w:color w:val="FF0000"/>
-                        </w:rPr>
-                      </w:pPr>
-                      <w:r>
-                        <w:rPr>
-                          <w:color w:val="FF0000"/>
-                        </w:rPr>
-                        <w:t>______________________________</w:t>
-                      </w:r>
-                      <w:r>
-                        <w:rPr>
-                          <w:color w:val="FF0000"/>
-                        </w:rPr>
-                        <w:t>__________</w:t>
-                      </w:r>
-                      <w:r>
-                        <w:rPr>
-                          <w:color w:val="FF0000"/>
-                        </w:rPr>
-                        <w:t>____________</w:t>
-                      </w:r>
-                    </w:p>
-                    <w:p/>
-                    <w:p>
-                      <w:pPr>
-                        <w:pStyle w:val="ListParagraph"/>
-                        <w:numPr>
-                          <w:ilvl w:val="0"/>
-                          <w:numId w:val="27"/>
-                        </w:numPr>
-                        <w:jc w:val="left"/>
-                      </w:pPr>
-                      <w:r>
-                        <w:t>What is the maximum sample rate, given the current clocking scheme, for: the least-precise (6-bit) and most precise (12-bit) conversions?</w:t>
-                      </w:r>
-                      <w:r>
-                        <w:br/>
-                      </w:r>
-                    </w:p>
-                    <w:p/>
-                    <w:p>
-                      <w:pPr>
-                        <w:ind w:left="720" w:firstLine="720"/>
-                        <w:rPr>
-                          <w:color w:val="FF0000"/>
-                        </w:rPr>
-                      </w:pPr>
-                      <w:r>
-                        <w:rPr>
-                          <w:color w:val="FF0000"/>
-                        </w:rPr>
-                        <w:t>______________________________</w:t>
-                      </w:r>
-                      <w:r>
-                        <w:rPr>
-                          <w:color w:val="FF0000"/>
-                        </w:rPr>
-                        <w:t>__________</w:t>
-                      </w:r>
-                      <w:r>
-                        <w:rPr>
-                          <w:color w:val="FF0000"/>
-                        </w:rPr>
-                        <w:t>____________</w:t>
+                        <w:t>Currently Switch S3 just takes out a single byte on demand.   Change the switch so that it stops further input and dumps the entire queue.</w:t>
                       </w:r>
                     </w:p>
                     <w:p>
@@ -3143,37 +1800,98 @@
                     </w:p>
                     <w:p>
                       <w:pPr>
+                        <w:ind w:left="720" w:firstLine="720"/>
+                        <w:rPr>
+                          <w:color w:val="FF0000"/>
+                        </w:rPr>
+                      </w:pPr>
+                    </w:p>
+                    <w:p>
+                      <w:pPr>
+                        <w:ind w:left="720" w:firstLine="720"/>
+                        <w:rPr>
+                          <w:color w:val="FF0000"/>
+                        </w:rPr>
+                      </w:pPr>
+                      <w:bookmarkStart w:id="1" w:name="_Hlk146945287"/>
+                      <w:r>
+                        <w:rPr>
+                          <w:color w:val="FF0000"/>
+                        </w:rPr>
+                        <w:t>_____________________________________</w:t>
+                      </w:r>
+                      <w:r>
+                        <w:rPr>
+                          <w:color w:val="FF0000"/>
+                        </w:rPr>
+                        <w:t>___________</w:t>
+                      </w:r>
+                      <w:r>
+                        <w:rPr>
+                          <w:color w:val="FF0000"/>
+                        </w:rPr>
+                        <w:t>_____</w:t>
+                      </w:r>
+                    </w:p>
+                    <w:p/>
+                    <w:bookmarkEnd w:id="1"/>
+                    <w:p>
+                      <w:pPr>
                         <w:pStyle w:val="ListParagraph"/>
                         <w:numPr>
                           <w:ilvl w:val="0"/>
-                          <w:numId w:val="27"/>
+                          <w:numId w:val="41"/>
                         </w:numPr>
-                        <w:jc w:val="left"/>
                       </w:pPr>
                       <w:r>
-                        <w:t xml:space="preserve">The </w:t>
+                        <w:t xml:space="preserve">Add another producer that adds other “extended characters into the queue, randomly chosen, like the </w:t>
                       </w:r>
+                      <w:proofErr w:type="spellStart"/>
                       <w:r>
-                        <w:t xml:space="preserve">Seven-Segment display using a type of PWM by refreshing </w:t>
-                      </w:r>
-                      <w:r>
-                        <w:t xml:space="preserve">each of the four segments in turn.  As </w:t>
+                        <w:rPr>
+                          <w:rFonts w:ascii="Courier New" w:hAnsi="Courier New" w:cs="Courier New"/>
+                          <w:b/>
+                          <w:bCs/>
+                        </w:rPr>
+                        <w:t>Add_Random_Symbols_to_</w:t>
                       </w:r>
                       <w:proofErr w:type="gramStart"/>
                       <w:r>
-                        <w:t>given</w:t>
+                        <w:rPr>
+                          <w:rFonts w:ascii="Courier New" w:hAnsi="Courier New" w:cs="Courier New"/>
+                          <w:b/>
+                          <w:bCs/>
+                        </w:rPr>
+                        <w:t>Queue</w:t>
+                      </w:r>
+                      <w:proofErr w:type="spellEnd"/>
+                      <w:r>
+                        <w:rPr>
+                          <w:rFonts w:ascii="Courier New" w:hAnsi="Courier New" w:cs="Courier New"/>
+                          <w:b/>
+                          <w:bCs/>
+                        </w:rPr>
+                        <w:t>(</w:t>
                       </w:r>
                       <w:proofErr w:type="gramEnd"/>
                       <w:r>
-                        <w:t xml:space="preserve"> you, it goes fast enough that it looks to be 100% brightness.  Change the parameters of the refresh Timer (Timer17) </w:t>
+                        <w:rPr>
+                          <w:rFonts w:ascii="Courier New" w:hAnsi="Courier New" w:cs="Courier New"/>
+                          <w:b/>
+                          <w:bCs/>
+                        </w:rPr>
+                        <w:t>)</w:t>
                       </w:r>
                       <w:r>
-                        <w:t>with a parameter so that the apparent intensity of this display can be dimmed.</w:t>
+                        <w:t>.  For this producer, output characters that are in the other half of the ASCII table – 0x80 … 0</w:t>
                       </w:r>
+                      <w:proofErr w:type="gramStart"/>
                       <w:r>
-                        <w:br/>
+                        <w:t>xFF ;</w:t>
                       </w:r>
+                      <w:proofErr w:type="gramEnd"/>
                     </w:p>
+                    <w:p/>
                     <w:p/>
                   </w:txbxContent>
                 </v:textbox>
@@ -5983,6 +4701,95 @@
     </w:lvl>
   </w:abstractNum>
   <w:abstractNum w:abstractNumId="28" w15:restartNumberingAfterBreak="0">
+    <w:nsid w:val="4BD14CD2"/>
+    <w:multiLevelType w:val="hybridMultilevel"/>
+    <w:tmpl w:val="4F3ABE12"/>
+    <w:lvl w:ilvl="0" w:tplc="FFFFFFFF">
+      <w:start w:val="1"/>
+      <w:numFmt w:val="decimal"/>
+      <w:lvlText w:val="%1.)"/>
+      <w:lvlJc w:val="left"/>
+      <w:pPr>
+        <w:ind w:left="720" w:hanging="360"/>
+      </w:pPr>
+      <w:rPr>
+        <w:rFonts w:hint="default"/>
+      </w:rPr>
+    </w:lvl>
+    <w:lvl w:ilvl="1" w:tplc="FFFFFFFF" w:tentative="1">
+      <w:start w:val="1"/>
+      <w:numFmt w:val="lowerLetter"/>
+      <w:lvlText w:val="%2."/>
+      <w:lvlJc w:val="left"/>
+      <w:pPr>
+        <w:ind w:left="1440" w:hanging="360"/>
+      </w:pPr>
+    </w:lvl>
+    <w:lvl w:ilvl="2" w:tplc="FFFFFFFF" w:tentative="1">
+      <w:start w:val="1"/>
+      <w:numFmt w:val="lowerRoman"/>
+      <w:lvlText w:val="%3."/>
+      <w:lvlJc w:val="right"/>
+      <w:pPr>
+        <w:ind w:left="2160" w:hanging="180"/>
+      </w:pPr>
+    </w:lvl>
+    <w:lvl w:ilvl="3" w:tplc="FFFFFFFF" w:tentative="1">
+      <w:start w:val="1"/>
+      <w:numFmt w:val="decimal"/>
+      <w:lvlText w:val="%4."/>
+      <w:lvlJc w:val="left"/>
+      <w:pPr>
+        <w:ind w:left="2880" w:hanging="360"/>
+      </w:pPr>
+    </w:lvl>
+    <w:lvl w:ilvl="4" w:tplc="FFFFFFFF" w:tentative="1">
+      <w:start w:val="1"/>
+      <w:numFmt w:val="lowerLetter"/>
+      <w:lvlText w:val="%5."/>
+      <w:lvlJc w:val="left"/>
+      <w:pPr>
+        <w:ind w:left="3600" w:hanging="360"/>
+      </w:pPr>
+    </w:lvl>
+    <w:lvl w:ilvl="5" w:tplc="FFFFFFFF" w:tentative="1">
+      <w:start w:val="1"/>
+      <w:numFmt w:val="lowerRoman"/>
+      <w:lvlText w:val="%6."/>
+      <w:lvlJc w:val="right"/>
+      <w:pPr>
+        <w:ind w:left="4320" w:hanging="180"/>
+      </w:pPr>
+    </w:lvl>
+    <w:lvl w:ilvl="6" w:tplc="FFFFFFFF" w:tentative="1">
+      <w:start w:val="1"/>
+      <w:numFmt w:val="decimal"/>
+      <w:lvlText w:val="%7."/>
+      <w:lvlJc w:val="left"/>
+      <w:pPr>
+        <w:ind w:left="5040" w:hanging="360"/>
+      </w:pPr>
+    </w:lvl>
+    <w:lvl w:ilvl="7" w:tplc="FFFFFFFF" w:tentative="1">
+      <w:start w:val="1"/>
+      <w:numFmt w:val="lowerLetter"/>
+      <w:lvlText w:val="%8."/>
+      <w:lvlJc w:val="left"/>
+      <w:pPr>
+        <w:ind w:left="5760" w:hanging="360"/>
+      </w:pPr>
+    </w:lvl>
+    <w:lvl w:ilvl="8" w:tplc="FFFFFFFF" w:tentative="1">
+      <w:start w:val="1"/>
+      <w:numFmt w:val="lowerRoman"/>
+      <w:lvlText w:val="%9."/>
+      <w:lvlJc w:val="right"/>
+      <w:pPr>
+        <w:ind w:left="6480" w:hanging="180"/>
+      </w:pPr>
+    </w:lvl>
+  </w:abstractNum>
+  <w:abstractNum w:abstractNumId="29" w15:restartNumberingAfterBreak="0">
     <w:nsid w:val="4F9F428D"/>
     <w:multiLevelType w:val="hybridMultilevel"/>
     <w:tmpl w:val="A678D882"/>
@@ -6072,7 +4879,7 @@
       </w:pPr>
     </w:lvl>
   </w:abstractNum>
-  <w:abstractNum w:abstractNumId="29" w15:restartNumberingAfterBreak="0">
+  <w:abstractNum w:abstractNumId="30" w15:restartNumberingAfterBreak="0">
     <w:nsid w:val="56066C54"/>
     <w:multiLevelType w:val="hybridMultilevel"/>
     <w:tmpl w:val="5BB4A668"/>
@@ -6185,7 +4992,7 @@
       </w:rPr>
     </w:lvl>
   </w:abstractNum>
-  <w:abstractNum w:abstractNumId="30" w15:restartNumberingAfterBreak="0">
+  <w:abstractNum w:abstractNumId="31" w15:restartNumberingAfterBreak="0">
     <w:nsid w:val="5869040F"/>
     <w:multiLevelType w:val="hybridMultilevel"/>
     <w:tmpl w:val="BD78267A"/>
@@ -6298,7 +5105,7 @@
       </w:rPr>
     </w:lvl>
   </w:abstractNum>
-  <w:abstractNum w:abstractNumId="31" w15:restartNumberingAfterBreak="0">
+  <w:abstractNum w:abstractNumId="32" w15:restartNumberingAfterBreak="0">
     <w:nsid w:val="5A832538"/>
     <w:multiLevelType w:val="hybridMultilevel"/>
     <w:tmpl w:val="1AA47B5E"/>
@@ -6387,7 +5194,7 @@
       </w:pPr>
     </w:lvl>
   </w:abstractNum>
-  <w:abstractNum w:abstractNumId="32" w15:restartNumberingAfterBreak="0">
+  <w:abstractNum w:abstractNumId="33" w15:restartNumberingAfterBreak="0">
     <w:nsid w:val="61D8716D"/>
     <w:multiLevelType w:val="hybridMultilevel"/>
     <w:tmpl w:val="66320176"/>
@@ -6500,7 +5307,7 @@
       </w:rPr>
     </w:lvl>
   </w:abstractNum>
-  <w:abstractNum w:abstractNumId="33" w15:restartNumberingAfterBreak="0">
+  <w:abstractNum w:abstractNumId="34" w15:restartNumberingAfterBreak="0">
     <w:nsid w:val="64282260"/>
     <w:multiLevelType w:val="hybridMultilevel"/>
     <w:tmpl w:val="532051B0"/>
@@ -6589,7 +5396,7 @@
       </w:pPr>
     </w:lvl>
   </w:abstractNum>
-  <w:abstractNum w:abstractNumId="34" w15:restartNumberingAfterBreak="0">
+  <w:abstractNum w:abstractNumId="35" w15:restartNumberingAfterBreak="0">
     <w:nsid w:val="65512689"/>
     <w:multiLevelType w:val="hybridMultilevel"/>
     <w:tmpl w:val="27ECE568"/>
@@ -6675,7 +5482,7 @@
       </w:pPr>
     </w:lvl>
   </w:abstractNum>
-  <w:abstractNum w:abstractNumId="35" w15:restartNumberingAfterBreak="0">
+  <w:abstractNum w:abstractNumId="36" w15:restartNumberingAfterBreak="0">
     <w:nsid w:val="678E1104"/>
     <w:multiLevelType w:val="hybridMultilevel"/>
     <w:tmpl w:val="EC200A08"/>
@@ -6788,7 +5595,7 @@
       </w:rPr>
     </w:lvl>
   </w:abstractNum>
-  <w:abstractNum w:abstractNumId="36" w15:restartNumberingAfterBreak="0">
+  <w:abstractNum w:abstractNumId="37" w15:restartNumberingAfterBreak="0">
     <w:nsid w:val="6BDF212E"/>
     <w:multiLevelType w:val="hybridMultilevel"/>
     <w:tmpl w:val="4FB2B120"/>
@@ -6901,7 +5708,7 @@
       </w:rPr>
     </w:lvl>
   </w:abstractNum>
-  <w:abstractNum w:abstractNumId="37" w15:restartNumberingAfterBreak="0">
+  <w:abstractNum w:abstractNumId="38" w15:restartNumberingAfterBreak="0">
     <w:nsid w:val="70FB1889"/>
     <w:multiLevelType w:val="hybridMultilevel"/>
     <w:tmpl w:val="44A83BD6"/>
@@ -6987,7 +5794,7 @@
       </w:pPr>
     </w:lvl>
   </w:abstractNum>
-  <w:abstractNum w:abstractNumId="38" w15:restartNumberingAfterBreak="0">
+  <w:abstractNum w:abstractNumId="39" w15:restartNumberingAfterBreak="0">
     <w:nsid w:val="718C6107"/>
     <w:multiLevelType w:val="hybridMultilevel"/>
     <w:tmpl w:val="08782620"/>
@@ -7073,7 +5880,7 @@
       </w:pPr>
     </w:lvl>
   </w:abstractNum>
-  <w:abstractNum w:abstractNumId="39" w15:restartNumberingAfterBreak="0">
+  <w:abstractNum w:abstractNumId="40" w15:restartNumberingAfterBreak="0">
     <w:nsid w:val="728D6B9B"/>
     <w:multiLevelType w:val="hybridMultilevel"/>
     <w:tmpl w:val="F094DFE8"/>
@@ -7159,7 +5966,7 @@
       </w:pPr>
     </w:lvl>
   </w:abstractNum>
-  <w:abstractNum w:abstractNumId="40" w15:restartNumberingAfterBreak="0">
+  <w:abstractNum w:abstractNumId="41" w15:restartNumberingAfterBreak="0">
     <w:nsid w:val="729A5038"/>
     <w:multiLevelType w:val="hybridMultilevel"/>
     <w:tmpl w:val="7F4AD370"/>
@@ -7245,7 +6052,7 @@
       </w:pPr>
     </w:lvl>
   </w:abstractNum>
-  <w:abstractNum w:abstractNumId="41" w15:restartNumberingAfterBreak="0">
+  <w:abstractNum w:abstractNumId="42" w15:restartNumberingAfterBreak="0">
     <w:nsid w:val="767540D6"/>
     <w:multiLevelType w:val="hybridMultilevel"/>
     <w:tmpl w:val="1D72F5B2"/>
@@ -7331,7 +6138,7 @@
       </w:pPr>
     </w:lvl>
   </w:abstractNum>
-  <w:abstractNum w:abstractNumId="42" w15:restartNumberingAfterBreak="0">
+  <w:abstractNum w:abstractNumId="43" w15:restartNumberingAfterBreak="0">
     <w:nsid w:val="77FE1F86"/>
     <w:multiLevelType w:val="hybridMultilevel"/>
     <w:tmpl w:val="3F7ABE82"/>
@@ -7417,7 +6224,7 @@
       </w:pPr>
     </w:lvl>
   </w:abstractNum>
-  <w:abstractNum w:abstractNumId="43" w15:restartNumberingAfterBreak="0">
+  <w:abstractNum w:abstractNumId="44" w15:restartNumberingAfterBreak="0">
     <w:nsid w:val="7D586B17"/>
     <w:multiLevelType w:val="hybridMultilevel"/>
     <w:tmpl w:val="4DE0F22A"/>
@@ -7540,7 +6347,7 @@
     <w:abstractNumId w:val="23"/>
   </w:num>
   <w:num w:numId="4" w16cid:durableId="1831554265">
-    <w:abstractNumId w:val="42"/>
+    <w:abstractNumId w:val="43"/>
   </w:num>
   <w:num w:numId="5" w16cid:durableId="1473718244">
     <w:abstractNumId w:val="3"/>
@@ -7549,7 +6356,7 @@
     <w:abstractNumId w:val="19"/>
   </w:num>
   <w:num w:numId="7" w16cid:durableId="1511334429">
-    <w:abstractNumId w:val="37"/>
+    <w:abstractNumId w:val="38"/>
   </w:num>
   <w:num w:numId="8" w16cid:durableId="1304506653">
     <w:abstractNumId w:val="26"/>
@@ -7567,7 +6374,7 @@
     <w:abstractNumId w:val="7"/>
   </w:num>
   <w:num w:numId="13" w16cid:durableId="1113213002">
-    <w:abstractNumId w:val="39"/>
+    <w:abstractNumId w:val="40"/>
   </w:num>
   <w:num w:numId="14" w16cid:durableId="529534897">
     <w:abstractNumId w:val="22"/>
@@ -7585,7 +6392,7 @@
     <w:abstractNumId w:val="10"/>
   </w:num>
   <w:num w:numId="19" w16cid:durableId="1888490652">
-    <w:abstractNumId w:val="32"/>
+    <w:abstractNumId w:val="33"/>
   </w:num>
   <w:num w:numId="20" w16cid:durableId="1262641630">
     <w:abstractNumId w:val="27"/>
@@ -7597,7 +6404,7 @@
     <w:abstractNumId w:val="11"/>
   </w:num>
   <w:num w:numId="23" w16cid:durableId="1483545147">
-    <w:abstractNumId w:val="43"/>
+    <w:abstractNumId w:val="44"/>
   </w:num>
   <w:num w:numId="24" w16cid:durableId="1216814178">
     <w:abstractNumId w:val="2"/>
@@ -7606,40 +6413,40 @@
     <w:abstractNumId w:val="16"/>
   </w:num>
   <w:num w:numId="26" w16cid:durableId="950865897">
-    <w:abstractNumId w:val="31"/>
+    <w:abstractNumId w:val="32"/>
   </w:num>
   <w:num w:numId="27" w16cid:durableId="76562103">
     <w:abstractNumId w:val="13"/>
   </w:num>
   <w:num w:numId="28" w16cid:durableId="1680236159">
-    <w:abstractNumId w:val="28"/>
+    <w:abstractNumId w:val="29"/>
   </w:num>
   <w:num w:numId="29" w16cid:durableId="613220632">
-    <w:abstractNumId w:val="28"/>
+    <w:abstractNumId w:val="29"/>
     <w:lvlOverride w:ilvl="0">
       <w:startOverride w:val="1"/>
     </w:lvlOverride>
   </w:num>
   <w:num w:numId="30" w16cid:durableId="353961212">
+    <w:abstractNumId w:val="35"/>
+  </w:num>
+  <w:num w:numId="31" w16cid:durableId="1422146109">
     <w:abstractNumId w:val="34"/>
   </w:num>
-  <w:num w:numId="31" w16cid:durableId="1422146109">
-    <w:abstractNumId w:val="33"/>
-  </w:num>
   <w:num w:numId="32" w16cid:durableId="76026789">
-    <w:abstractNumId w:val="29"/>
+    <w:abstractNumId w:val="30"/>
   </w:num>
   <w:num w:numId="33" w16cid:durableId="736977085">
-    <w:abstractNumId w:val="36"/>
+    <w:abstractNumId w:val="37"/>
   </w:num>
   <w:num w:numId="34" w16cid:durableId="329991566">
     <w:abstractNumId w:val="9"/>
   </w:num>
   <w:num w:numId="35" w16cid:durableId="899709224">
-    <w:abstractNumId w:val="30"/>
+    <w:abstractNumId w:val="31"/>
   </w:num>
   <w:num w:numId="36" w16cid:durableId="1360275858">
-    <w:abstractNumId w:val="38"/>
+    <w:abstractNumId w:val="39"/>
   </w:num>
   <w:num w:numId="37" w16cid:durableId="760026610">
     <w:abstractNumId w:val="5"/>
@@ -7651,10 +6458,10 @@
     <w:abstractNumId w:val="24"/>
   </w:num>
   <w:num w:numId="40" w16cid:durableId="28531534">
-    <w:abstractNumId w:val="41"/>
+    <w:abstractNumId w:val="42"/>
   </w:num>
   <w:num w:numId="41" w16cid:durableId="1099448496">
-    <w:abstractNumId w:val="40"/>
+    <w:abstractNumId w:val="41"/>
   </w:num>
   <w:num w:numId="42" w16cid:durableId="61487345">
     <w:abstractNumId w:val="12"/>
@@ -7666,7 +6473,10 @@
     <w:abstractNumId w:val="14"/>
   </w:num>
   <w:num w:numId="45" w16cid:durableId="994995576">
-    <w:abstractNumId w:val="35"/>
+    <w:abstractNumId w:val="36"/>
+  </w:num>
+  <w:num w:numId="46" w16cid:durableId="1633945321">
+    <w:abstractNumId w:val="28"/>
   </w:num>
 </w:numbering>
 </file>
@@ -8069,7 +6879,7 @@
   <w:style w:type="paragraph" w:default="1" w:styleId="Normal">
     <w:name w:val="Normal"/>
     <w:qFormat/>
-    <w:rsid w:val="0076127B"/>
+    <w:rsid w:val="0052193E"/>
     <w:pPr>
       <w:spacing w:after="0" w:line="240" w:lineRule="auto"/>
       <w:jc w:val="both"/>

</xml_diff>

<commit_message>
I think the lab write-up is complete.
</commit_message>
<xml_diff>
--- a/Documentation/ECEN-361-Lab-07-Queues.docx
+++ b/Documentation/ECEN-361-Lab-07-Queues.docx
@@ -1884,61 +1884,76 @@
           <w:noProof/>
         </w:rPr>
         <mc:AlternateContent>
-          <mc:Choice Requires="wpi">
+          <mc:Choice Requires="wps">
             <w:drawing>
-              <wp:anchor distT="0" distB="0" distL="114300" distR="114300" simplePos="0" relativeHeight="251684872" behindDoc="0" locked="0" layoutInCell="1" allowOverlap="1" wp14:anchorId="0ADC2E2D" wp14:editId="036D730F">
+              <wp:anchor distT="0" distB="0" distL="114300" distR="114300" simplePos="0" relativeHeight="251685896" behindDoc="0" locked="0" layoutInCell="1" allowOverlap="1" wp14:anchorId="62B3AB1A" wp14:editId="0146E836">
                 <wp:simplePos x="0" y="0"/>
                 <wp:positionH relativeFrom="column">
-                  <wp:posOffset>1095150</wp:posOffset>
+                  <wp:posOffset>866775</wp:posOffset>
                 </wp:positionH>
                 <wp:positionV relativeFrom="paragraph">
-                  <wp:posOffset>1321490</wp:posOffset>
+                  <wp:posOffset>1256031</wp:posOffset>
                 </wp:positionV>
-                <wp:extent cx="3125160" cy="1307160"/>
-                <wp:effectExtent l="38100" t="57150" r="56515" b="45720"/>
+                <wp:extent cx="3371850" cy="1352550"/>
+                <wp:effectExtent l="19050" t="19050" r="19050" b="19050"/>
                 <wp:wrapNone/>
-                <wp:docPr id="1622470941" name="Ink 1"/>
+                <wp:docPr id="1723193701" name="Oval 3"/>
                 <wp:cNvGraphicFramePr/>
                 <a:graphic xmlns:a="http://schemas.openxmlformats.org/drawingml/2006/main">
-                  <a:graphicData uri="http://schemas.microsoft.com/office/word/2010/wordprocessingInk">
-                    <w14:contentPart bwMode="auto" r:id="rId10">
-                      <w14:nvContentPartPr>
-                        <w14:cNvContentPartPr/>
-                      </w14:nvContentPartPr>
-                      <w14:xfrm>
-                        <a:off x="0" y="0"/>
-                        <a:ext cx="3125160" cy="1307160"/>
-                      </w14:xfrm>
-                    </w14:contentPart>
+                  <a:graphicData uri="http://schemas.microsoft.com/office/word/2010/wordprocessingShape">
+                    <wps:wsp>
+                      <wps:cNvSpPr/>
+                      <wps:spPr>
+                        <a:xfrm>
+                          <a:off x="0" y="0"/>
+                          <a:ext cx="3371850" cy="1352550"/>
+                        </a:xfrm>
+                        <a:prstGeom prst="ellipse">
+                          <a:avLst/>
+                        </a:prstGeom>
+                        <a:noFill/>
+                        <a:ln w="38100">
+                          <a:solidFill>
+                            <a:srgbClr val="FF0000"/>
+                          </a:solidFill>
+                        </a:ln>
+                      </wps:spPr>
+                      <wps:style>
+                        <a:lnRef idx="2">
+                          <a:schemeClr val="accent1">
+                            <a:shade val="15000"/>
+                          </a:schemeClr>
+                        </a:lnRef>
+                        <a:fillRef idx="1">
+                          <a:schemeClr val="accent1"/>
+                        </a:fillRef>
+                        <a:effectRef idx="0">
+                          <a:schemeClr val="accent1"/>
+                        </a:effectRef>
+                        <a:fontRef idx="minor">
+                          <a:schemeClr val="lt1"/>
+                        </a:fontRef>
+                      </wps:style>
+                      <wps:bodyPr rot="0" spcFirstLastPara="0" vertOverflow="overflow" horzOverflow="overflow" vert="horz" wrap="square" lIns="91440" tIns="45720" rIns="91440" bIns="45720" numCol="1" spcCol="0" rtlCol="0" fromWordArt="0" anchor="ctr" anchorCtr="0" forceAA="0" compatLnSpc="1">
+                        <a:prstTxWarp prst="textNoShape">
+                          <a:avLst/>
+                        </a:prstTxWarp>
+                        <a:noAutofit/>
+                      </wps:bodyPr>
+                    </wps:wsp>
                   </a:graphicData>
                 </a:graphic>
+                <wp14:sizeRelV relativeFrom="margin">
+                  <wp14:pctHeight>0</wp14:pctHeight>
+                </wp14:sizeRelV>
               </wp:anchor>
             </w:drawing>
           </mc:Choice>
           <mc:Fallback>
             <w:pict>
-              <v:shapetype w14:anchorId="459471A8" id="_x0000_t75" coordsize="21600,21600" o:spt="75" o:preferrelative="t" path="m@4@5l@4@11@9@11@9@5xe" filled="f" stroked="f">
+              <v:oval w14:anchorId="0CAF8ECE" id="Oval 3" o:spid="_x0000_s1026" style="position:absolute;margin-left:68.25pt;margin-top:98.9pt;width:265.5pt;height:106.5pt;z-index:251685896;visibility:visible;mso-wrap-style:square;mso-height-percent:0;mso-wrap-distance-left:9pt;mso-wrap-distance-top:0;mso-wrap-distance-right:9pt;mso-wrap-distance-bottom:0;mso-position-horizontal:absolute;mso-position-horizontal-relative:text;mso-position-vertical:absolute;mso-position-vertical-relative:text;mso-height-percent:0;mso-height-relative:margin;v-text-anchor:middle" o:gfxdata="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" filled="f" strokecolor="red" strokeweight="3pt">
                 <v:stroke joinstyle="miter"/>
-                <v:formulas>
-                  <v:f eqn="if lineDrawn pixelLineWidth 0"/>
-                  <v:f eqn="sum @0 1 0"/>
-                  <v:f eqn="sum 0 0 @1"/>
-                  <v:f eqn="prod @2 1 2"/>
-                  <v:f eqn="prod @3 21600 pixelWidth"/>
-                  <v:f eqn="prod @3 21600 pixelHeight"/>
-                  <v:f eqn="sum @0 0 1"/>
-                  <v:f eqn="prod @6 1 2"/>
-                  <v:f eqn="prod @7 21600 pixelWidth"/>
-                  <v:f eqn="sum @8 21600 0"/>
-                  <v:f eqn="prod @7 21600 pixelHeight"/>
-                  <v:f eqn="sum @10 21600 0"/>
-                </v:formulas>
-                <v:path o:extrusionok="f" gradientshapeok="t" o:connecttype="rect"/>
-                <o:lock v:ext="edit" aspectratio="t"/>
-              </v:shapetype>
-              <v:shape id="Ink 1" o:spid="_x0000_s1026" type="#_x0000_t75" style="position:absolute;margin-left:85.55pt;margin-top:103.35pt;width:247.5pt;height:104.35pt;z-index:251684872;visibility:visible;mso-wrap-style:square;mso-wrap-distance-left:9pt;mso-wrap-distance-top:0;mso-wrap-distance-right:9pt;mso-wrap-distance-bottom:0;mso-position-horizontal:absolute;mso-position-horizontal-relative:text;mso-position-vertical:absolute;mso-position-vertical-relative:text" o:gfxdata="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">
-                <v:imagedata r:id="rId11" o:title=""/>
-              </v:shape>
+              </v:oval>
             </w:pict>
           </mc:Fallback>
         </mc:AlternateContent>
@@ -1948,7 +1963,7 @@
           <w:vanish/>
         </w:rPr>
         <w:drawing>
-          <wp:inline distT="0" distB="0" distL="0" distR="0" wp14:anchorId="6B17E6F5" wp14:editId="12CC5D88">
+          <wp:inline distT="0" distB="0" distL="0" distR="0" wp14:anchorId="6B17E6F5" wp14:editId="219B832A">
             <wp:extent cx="6858000" cy="2981960"/>
             <wp:effectExtent l="0" t="0" r="0" b="8890"/>
             <wp:docPr id="597881832" name="Picture 1" descr="A screenshot of a computer&#10;&#10;Description automatically generated"/>
@@ -1963,7 +1978,7 @@
                     <pic:cNvPicPr/>
                   </pic:nvPicPr>
                   <pic:blipFill>
-                    <a:blip r:embed="rId12"/>
+                    <a:blip r:embed="rId10"/>
                     <a:stretch>
                       <a:fillRect/>
                     </a:stretch>
@@ -2190,7 +2205,7 @@
           <w:rFonts w:ascii="Calibri" w:eastAsiaTheme="minorHAnsi" w:hAnsi="Calibri"/>
           <w:szCs w:val="20"/>
         </w:rPr>
-        <w:t xml:space="preserve">  ~line 130</w:t>
+        <w:t xml:space="preserve"> </w:t>
       </w:r>
     </w:p>
     <w:p>
@@ -2578,6 +2593,7 @@
         </w:rPr>
       </w:pPr>
     </w:p>
+    <w:p/>
     <w:p>
       <w:r>
         <w:rPr>
@@ -2586,16 +2602,16 @@
         <mc:AlternateContent>
           <mc:Choice Requires="wps">
             <w:drawing>
-              <wp:anchor distT="45720" distB="45720" distL="114300" distR="114300" simplePos="0" relativeHeight="251683848" behindDoc="0" locked="0" layoutInCell="1" allowOverlap="1" wp14:anchorId="382FA258" wp14:editId="1673D277">
+              <wp:anchor distT="45720" distB="45720" distL="114300" distR="114300" simplePos="0" relativeHeight="251683848" behindDoc="0" locked="0" layoutInCell="1" allowOverlap="1" wp14:anchorId="382FA258" wp14:editId="52142C1E">
                 <wp:simplePos x="0" y="0"/>
-                <wp:positionH relativeFrom="column">
-                  <wp:posOffset>0</wp:posOffset>
+                <wp:positionH relativeFrom="margin">
+                  <wp:align>left</wp:align>
                 </wp:positionH>
                 <wp:positionV relativeFrom="paragraph">
-                  <wp:posOffset>236220</wp:posOffset>
+                  <wp:posOffset>51435</wp:posOffset>
                 </wp:positionV>
-                <wp:extent cx="6324600" cy="2085975"/>
-                <wp:effectExtent l="0" t="0" r="19050" b="28575"/>
+                <wp:extent cx="6324600" cy="2571750"/>
+                <wp:effectExtent l="0" t="0" r="19050" b="19050"/>
                 <wp:wrapSquare wrapText="bothSides"/>
                 <wp:docPr id="1698068791" name="Text Box 1698068791"/>
                 <wp:cNvGraphicFramePr>
@@ -2610,7 +2626,7 @@
                       <wps:spPr bwMode="auto">
                         <a:xfrm>
                           <a:off x="0" y="0"/>
-                          <a:ext cx="6324600" cy="2085975"/>
+                          <a:ext cx="6324600" cy="2571750"/>
                         </a:xfrm>
                         <a:prstGeom prst="rect">
                           <a:avLst/>
@@ -2648,7 +2664,10 @@
                             </w:r>
                             <w:proofErr w:type="gramEnd"/>
                             <w:r>
-                              <w:t>2 Pts.)</w:t>
+                              <w:t>4</w:t>
+                            </w:r>
+                            <w:r>
+                              <w:t xml:space="preserve"> Pts.)</w:t>
                             </w:r>
                           </w:p>
                           <w:p>
@@ -2705,6 +2724,229 @@
                                 <w:numId w:val="46"/>
                               </w:numPr>
                             </w:pPr>
+                            <w:r>
+                              <w:t>Paste a screenshot of the TTY with the Queue now filling with all three sources:</w:t>
+                            </w:r>
+                          </w:p>
+                          <w:p>
+                            <w:pPr>
+                              <w:pStyle w:val="ListParagraph"/>
+                            </w:pPr>
+                            <w:r>
+                              <w:t xml:space="preserve">Typing </w:t>
+                            </w:r>
+                            <w:r>
+                              <w:rPr>
+                                <w:rFonts w:ascii="Courier New" w:hAnsi="Courier New" w:cs="Courier New"/>
+                                <w:b/>
+                                <w:bCs/>
+                              </w:rPr>
+                              <w:t>(</w:t>
+                            </w:r>
+                            <w:r>
+                              <w:rPr>
+                                <w:rFonts w:ascii="Courier New" w:hAnsi="Courier New" w:cs="Courier New"/>
+                                <w:b/>
+                                <w:bCs/>
+                              </w:rPr>
+                              <w:t>‘</w:t>
+                            </w:r>
+                            <w:r>
+                              <w:rPr>
+                                <w:rFonts w:ascii="Courier New" w:hAnsi="Courier New" w:cs="Courier New"/>
+                                <w:b/>
+                                <w:bCs/>
+                              </w:rPr>
+                              <w:t>A</w:t>
+                            </w:r>
+                            <w:r>
+                              <w:rPr>
+                                <w:rFonts w:ascii="Courier New" w:hAnsi="Courier New" w:cs="Courier New"/>
+                                <w:b/>
+                                <w:bCs/>
+                              </w:rPr>
+                              <w:t>’</w:t>
+                            </w:r>
+                            <w:proofErr w:type="gramStart"/>
+                            <w:r>
+                              <w:rPr>
+                                <w:rFonts w:ascii="Courier New" w:hAnsi="Courier New" w:cs="Courier New"/>
+                                <w:b/>
+                                <w:bCs/>
+                              </w:rPr>
+                              <w:t xml:space="preserve"> ..</w:t>
+                            </w:r>
+                            <w:proofErr w:type="gramEnd"/>
+                            <w:r>
+                              <w:rPr>
+                                <w:rFonts w:ascii="Courier New" w:hAnsi="Courier New" w:cs="Courier New"/>
+                                <w:b/>
+                                <w:bCs/>
+                              </w:rPr>
+                              <w:t xml:space="preserve"> </w:t>
+                            </w:r>
+                            <w:r>
+                              <w:rPr>
+                                <w:rFonts w:ascii="Courier New" w:hAnsi="Courier New" w:cs="Courier New"/>
+                                <w:b/>
+                                <w:bCs/>
+                              </w:rPr>
+                              <w:t>‘</w:t>
+                            </w:r>
+                            <w:r>
+                              <w:rPr>
+                                <w:rFonts w:ascii="Courier New" w:hAnsi="Courier New" w:cs="Courier New"/>
+                                <w:b/>
+                                <w:bCs/>
+                              </w:rPr>
+                              <w:t>Z</w:t>
+                            </w:r>
+                            <w:r>
+                              <w:rPr>
+                                <w:rFonts w:ascii="Courier New" w:hAnsi="Courier New" w:cs="Courier New"/>
+                                <w:b/>
+                                <w:bCs/>
+                              </w:rPr>
+                              <w:t>’</w:t>
+                            </w:r>
+                            <w:proofErr w:type="gramStart"/>
+                            <w:r>
+                              <w:rPr>
+                                <w:rFonts w:ascii="Courier New" w:hAnsi="Courier New" w:cs="Courier New"/>
+                                <w:b/>
+                                <w:bCs/>
+                              </w:rPr>
+                              <w:t>)</w:t>
+                            </w:r>
+                            <w:r>
+                              <w:t xml:space="preserve">;   </w:t>
+                            </w:r>
+                            <w:proofErr w:type="gramEnd"/>
+                            <w:r>
+                              <w:t xml:space="preserve">random characters </w:t>
+                            </w:r>
+                            <w:r>
+                              <w:rPr>
+                                <w:rFonts w:ascii="Courier New" w:hAnsi="Courier New" w:cs="Courier New"/>
+                              </w:rPr>
+                              <w:t>(</w:t>
+                            </w:r>
+                            <w:r>
+                              <w:rPr>
+                                <w:rFonts w:ascii="Courier New" w:hAnsi="Courier New" w:cs="Courier New"/>
+                                <w:b/>
+                                <w:bCs/>
+                              </w:rPr>
+                              <w:t>‘!’</w:t>
+                            </w:r>
+                            <w:r>
+                              <w:rPr>
+                                <w:rFonts w:ascii="Courier New" w:hAnsi="Courier New" w:cs="Courier New"/>
+                              </w:rPr>
+                              <w:t xml:space="preserve"> .. </w:t>
+                            </w:r>
+                            <w:r>
+                              <w:rPr>
+                                <w:rFonts w:ascii="Courier New" w:hAnsi="Courier New" w:cs="Courier New"/>
+                                <w:b/>
+                                <w:bCs/>
+                              </w:rPr>
+                              <w:t>‘=’</w:t>
+                            </w:r>
+                            <w:proofErr w:type="gramStart"/>
+                            <w:r>
+                              <w:rPr>
+                                <w:rFonts w:ascii="Courier New" w:hAnsi="Courier New" w:cs="Courier New"/>
+                              </w:rPr>
+                              <w:t>)</w:t>
+                            </w:r>
+                            <w:r>
+                              <w:t xml:space="preserve">;   </w:t>
+                            </w:r>
+                            <w:proofErr w:type="gramEnd"/>
+                            <w:r>
+                              <w:t xml:space="preserve">and your new random lowercase </w:t>
+                            </w:r>
+                            <w:r>
+                              <w:rPr>
+                                <w:rFonts w:ascii="Courier New" w:hAnsi="Courier New" w:cs="Courier New"/>
+                                <w:b/>
+                                <w:bCs/>
+                              </w:rPr>
+                              <w:t>(</w:t>
+                            </w:r>
+                            <w:r>
+                              <w:rPr>
+                                <w:rFonts w:ascii="Courier New" w:hAnsi="Courier New" w:cs="Courier New"/>
+                                <w:b/>
+                                <w:bCs/>
+                              </w:rPr>
+                              <w:t>‘</w:t>
+                            </w:r>
+                            <w:r>
+                              <w:rPr>
+                                <w:rFonts w:ascii="Courier New" w:hAnsi="Courier New" w:cs="Courier New"/>
+                                <w:b/>
+                                <w:bCs/>
+                              </w:rPr>
+                              <w:t>a</w:t>
+                            </w:r>
+                            <w:r>
+                              <w:rPr>
+                                <w:rFonts w:ascii="Courier New" w:hAnsi="Courier New" w:cs="Courier New"/>
+                                <w:b/>
+                                <w:bCs/>
+                              </w:rPr>
+                              <w:t>’</w:t>
+                            </w:r>
+                            <w:r>
+                              <w:rPr>
+                                <w:rFonts w:ascii="Courier New" w:hAnsi="Courier New" w:cs="Courier New"/>
+                                <w:b/>
+                                <w:bCs/>
+                              </w:rPr>
+                              <w:t xml:space="preserve"> .. </w:t>
+                            </w:r>
+                            <w:r>
+                              <w:rPr>
+                                <w:rFonts w:ascii="Courier New" w:hAnsi="Courier New" w:cs="Courier New"/>
+                                <w:b/>
+                                <w:bCs/>
+                              </w:rPr>
+                              <w:t>‘</w:t>
+                            </w:r>
+                            <w:r>
+                              <w:rPr>
+                                <w:rFonts w:ascii="Courier New" w:hAnsi="Courier New" w:cs="Courier New"/>
+                                <w:b/>
+                                <w:bCs/>
+                              </w:rPr>
+                              <w:t>z</w:t>
+                            </w:r>
+                            <w:r>
+                              <w:rPr>
+                                <w:rFonts w:ascii="Courier New" w:hAnsi="Courier New" w:cs="Courier New"/>
+                                <w:b/>
+                                <w:bCs/>
+                              </w:rPr>
+                              <w:t>’</w:t>
+                            </w:r>
+                            <w:r>
+                              <w:rPr>
+                                <w:rFonts w:ascii="Courier New" w:hAnsi="Courier New" w:cs="Courier New"/>
+                                <w:b/>
+                                <w:bCs/>
+                              </w:rPr>
+                              <w:t>)</w:t>
+                            </w:r>
+                            <w:r>
+                              <w:t xml:space="preserve"> producing </w:t>
+                            </w:r>
+                            <w:proofErr w:type="gramStart"/>
+                            <w:r>
+                              <w:t>task</w:t>
+                            </w:r>
+                            <w:proofErr w:type="gramEnd"/>
                           </w:p>
                           <w:p/>
                           <w:p>
@@ -2753,7 +2995,7 @@
           </mc:Choice>
           <mc:Fallback>
             <w:pict>
-              <v:shape w14:anchorId="382FA258" id="Text Box 1698068791" o:spid="_x0000_s1027" type="#_x0000_t202" style="position:absolute;left:0;text-align:left;margin-left:0;margin-top:18.6pt;width:498pt;height:164.25pt;z-index:251683848;visibility:visible;mso-wrap-style:square;mso-width-percent:0;mso-height-percent:0;mso-wrap-distance-left:9pt;mso-wrap-distance-top:3.6pt;mso-wrap-distance-right:9pt;mso-wrap-distance-bottom:3.6pt;mso-position-horizontal:absolute;mso-position-horizontal-relative:text;mso-position-vertical:absolute;mso-position-vertical-relative:text;mso-width-percent:0;mso-height-percent:0;mso-width-relative:margin;mso-height-relative:margin;v-text-anchor:top" o:gfxdata="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" strokecolor="red">
+              <v:shape w14:anchorId="382FA258" id="Text Box 1698068791" o:spid="_x0000_s1027" type="#_x0000_t202" style="position:absolute;left:0;text-align:left;margin-left:0;margin-top:4.05pt;width:498pt;height:202.5pt;z-index:251683848;visibility:visible;mso-wrap-style:square;mso-width-percent:0;mso-height-percent:0;mso-wrap-distance-left:9pt;mso-wrap-distance-top:3.6pt;mso-wrap-distance-right:9pt;mso-wrap-distance-bottom:3.6pt;mso-position-horizontal:left;mso-position-horizontal-relative:margin;mso-position-vertical:absolute;mso-position-vertical-relative:text;mso-width-percent:0;mso-height-percent:0;mso-width-relative:margin;mso-height-relative:margin;v-text-anchor:top" o:gfxdata="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" strokecolor="red">
                 <v:textbox>
                   <w:txbxContent>
                     <w:p>
@@ -2775,7 +3017,10 @@
                       </w:r>
                       <w:proofErr w:type="gramEnd"/>
                       <w:r>
-                        <w:t>2 Pts.)</w:t>
+                        <w:t>4</w:t>
+                      </w:r>
+                      <w:r>
+                        <w:t xml:space="preserve"> Pts.)</w:t>
                       </w:r>
                     </w:p>
                     <w:p>
@@ -2832,6 +3077,229 @@
                           <w:numId w:val="46"/>
                         </w:numPr>
                       </w:pPr>
+                      <w:r>
+                        <w:t>Paste a screenshot of the TTY with the Queue now filling with all three sources:</w:t>
+                      </w:r>
+                    </w:p>
+                    <w:p>
+                      <w:pPr>
+                        <w:pStyle w:val="ListParagraph"/>
+                      </w:pPr>
+                      <w:r>
+                        <w:t xml:space="preserve">Typing </w:t>
+                      </w:r>
+                      <w:r>
+                        <w:rPr>
+                          <w:rFonts w:ascii="Courier New" w:hAnsi="Courier New" w:cs="Courier New"/>
+                          <w:b/>
+                          <w:bCs/>
+                        </w:rPr>
+                        <w:t>(</w:t>
+                      </w:r>
+                      <w:r>
+                        <w:rPr>
+                          <w:rFonts w:ascii="Courier New" w:hAnsi="Courier New" w:cs="Courier New"/>
+                          <w:b/>
+                          <w:bCs/>
+                        </w:rPr>
+                        <w:t>‘</w:t>
+                      </w:r>
+                      <w:r>
+                        <w:rPr>
+                          <w:rFonts w:ascii="Courier New" w:hAnsi="Courier New" w:cs="Courier New"/>
+                          <w:b/>
+                          <w:bCs/>
+                        </w:rPr>
+                        <w:t>A</w:t>
+                      </w:r>
+                      <w:r>
+                        <w:rPr>
+                          <w:rFonts w:ascii="Courier New" w:hAnsi="Courier New" w:cs="Courier New"/>
+                          <w:b/>
+                          <w:bCs/>
+                        </w:rPr>
+                        <w:t>’</w:t>
+                      </w:r>
+                      <w:proofErr w:type="gramStart"/>
+                      <w:r>
+                        <w:rPr>
+                          <w:rFonts w:ascii="Courier New" w:hAnsi="Courier New" w:cs="Courier New"/>
+                          <w:b/>
+                          <w:bCs/>
+                        </w:rPr>
+                        <w:t xml:space="preserve"> ..</w:t>
+                      </w:r>
+                      <w:proofErr w:type="gramEnd"/>
+                      <w:r>
+                        <w:rPr>
+                          <w:rFonts w:ascii="Courier New" w:hAnsi="Courier New" w:cs="Courier New"/>
+                          <w:b/>
+                          <w:bCs/>
+                        </w:rPr>
+                        <w:t xml:space="preserve"> </w:t>
+                      </w:r>
+                      <w:r>
+                        <w:rPr>
+                          <w:rFonts w:ascii="Courier New" w:hAnsi="Courier New" w:cs="Courier New"/>
+                          <w:b/>
+                          <w:bCs/>
+                        </w:rPr>
+                        <w:t>‘</w:t>
+                      </w:r>
+                      <w:r>
+                        <w:rPr>
+                          <w:rFonts w:ascii="Courier New" w:hAnsi="Courier New" w:cs="Courier New"/>
+                          <w:b/>
+                          <w:bCs/>
+                        </w:rPr>
+                        <w:t>Z</w:t>
+                      </w:r>
+                      <w:r>
+                        <w:rPr>
+                          <w:rFonts w:ascii="Courier New" w:hAnsi="Courier New" w:cs="Courier New"/>
+                          <w:b/>
+                          <w:bCs/>
+                        </w:rPr>
+                        <w:t>’</w:t>
+                      </w:r>
+                      <w:proofErr w:type="gramStart"/>
+                      <w:r>
+                        <w:rPr>
+                          <w:rFonts w:ascii="Courier New" w:hAnsi="Courier New" w:cs="Courier New"/>
+                          <w:b/>
+                          <w:bCs/>
+                        </w:rPr>
+                        <w:t>)</w:t>
+                      </w:r>
+                      <w:r>
+                        <w:t xml:space="preserve">;   </w:t>
+                      </w:r>
+                      <w:proofErr w:type="gramEnd"/>
+                      <w:r>
+                        <w:t xml:space="preserve">random characters </w:t>
+                      </w:r>
+                      <w:r>
+                        <w:rPr>
+                          <w:rFonts w:ascii="Courier New" w:hAnsi="Courier New" w:cs="Courier New"/>
+                        </w:rPr>
+                        <w:t>(</w:t>
+                      </w:r>
+                      <w:r>
+                        <w:rPr>
+                          <w:rFonts w:ascii="Courier New" w:hAnsi="Courier New" w:cs="Courier New"/>
+                          <w:b/>
+                          <w:bCs/>
+                        </w:rPr>
+                        <w:t>‘!’</w:t>
+                      </w:r>
+                      <w:r>
+                        <w:rPr>
+                          <w:rFonts w:ascii="Courier New" w:hAnsi="Courier New" w:cs="Courier New"/>
+                        </w:rPr>
+                        <w:t xml:space="preserve"> .. </w:t>
+                      </w:r>
+                      <w:r>
+                        <w:rPr>
+                          <w:rFonts w:ascii="Courier New" w:hAnsi="Courier New" w:cs="Courier New"/>
+                          <w:b/>
+                          <w:bCs/>
+                        </w:rPr>
+                        <w:t>‘=’</w:t>
+                      </w:r>
+                      <w:proofErr w:type="gramStart"/>
+                      <w:r>
+                        <w:rPr>
+                          <w:rFonts w:ascii="Courier New" w:hAnsi="Courier New" w:cs="Courier New"/>
+                        </w:rPr>
+                        <w:t>)</w:t>
+                      </w:r>
+                      <w:r>
+                        <w:t xml:space="preserve">;   </w:t>
+                      </w:r>
+                      <w:proofErr w:type="gramEnd"/>
+                      <w:r>
+                        <w:t xml:space="preserve">and your new random lowercase </w:t>
+                      </w:r>
+                      <w:r>
+                        <w:rPr>
+                          <w:rFonts w:ascii="Courier New" w:hAnsi="Courier New" w:cs="Courier New"/>
+                          <w:b/>
+                          <w:bCs/>
+                        </w:rPr>
+                        <w:t>(</w:t>
+                      </w:r>
+                      <w:r>
+                        <w:rPr>
+                          <w:rFonts w:ascii="Courier New" w:hAnsi="Courier New" w:cs="Courier New"/>
+                          <w:b/>
+                          <w:bCs/>
+                        </w:rPr>
+                        <w:t>‘</w:t>
+                      </w:r>
+                      <w:r>
+                        <w:rPr>
+                          <w:rFonts w:ascii="Courier New" w:hAnsi="Courier New" w:cs="Courier New"/>
+                          <w:b/>
+                          <w:bCs/>
+                        </w:rPr>
+                        <w:t>a</w:t>
+                      </w:r>
+                      <w:r>
+                        <w:rPr>
+                          <w:rFonts w:ascii="Courier New" w:hAnsi="Courier New" w:cs="Courier New"/>
+                          <w:b/>
+                          <w:bCs/>
+                        </w:rPr>
+                        <w:t>’</w:t>
+                      </w:r>
+                      <w:r>
+                        <w:rPr>
+                          <w:rFonts w:ascii="Courier New" w:hAnsi="Courier New" w:cs="Courier New"/>
+                          <w:b/>
+                          <w:bCs/>
+                        </w:rPr>
+                        <w:t xml:space="preserve"> .. </w:t>
+                      </w:r>
+                      <w:r>
+                        <w:rPr>
+                          <w:rFonts w:ascii="Courier New" w:hAnsi="Courier New" w:cs="Courier New"/>
+                          <w:b/>
+                          <w:bCs/>
+                        </w:rPr>
+                        <w:t>‘</w:t>
+                      </w:r>
+                      <w:r>
+                        <w:rPr>
+                          <w:rFonts w:ascii="Courier New" w:hAnsi="Courier New" w:cs="Courier New"/>
+                          <w:b/>
+                          <w:bCs/>
+                        </w:rPr>
+                        <w:t>z</w:t>
+                      </w:r>
+                      <w:r>
+                        <w:rPr>
+                          <w:rFonts w:ascii="Courier New" w:hAnsi="Courier New" w:cs="Courier New"/>
+                          <w:b/>
+                          <w:bCs/>
+                        </w:rPr>
+                        <w:t>’</w:t>
+                      </w:r>
+                      <w:r>
+                        <w:rPr>
+                          <w:rFonts w:ascii="Courier New" w:hAnsi="Courier New" w:cs="Courier New"/>
+                          <w:b/>
+                          <w:bCs/>
+                        </w:rPr>
+                        <w:t>)</w:t>
+                      </w:r>
+                      <w:r>
+                        <w:t xml:space="preserve"> producing </w:t>
+                      </w:r>
+                      <w:proofErr w:type="gramStart"/>
+                      <w:r>
+                        <w:t>task</w:t>
+                      </w:r>
+                      <w:proofErr w:type="gramEnd"/>
                     </w:p>
                     <w:p/>
                     <w:p>
@@ -2863,7 +3331,7 @@
                     <w:p/>
                   </w:txbxContent>
                 </v:textbox>
-                <w10:wrap type="square"/>
+                <w10:wrap type="square" anchorx="margin"/>
               </v:shape>
             </w:pict>
           </mc:Fallback>
@@ -2873,7 +3341,457 @@
     <w:p/>
     <w:p/>
     <w:p/>
-    <w:p/>
+    <w:p>
+      <w:pPr>
+        <w:rPr>
+          <w:noProof/>
+        </w:rPr>
+      </w:pPr>
+    </w:p>
+    <w:p>
+      <w:pPr>
+        <w:rPr>
+          <w:noProof/>
+        </w:rPr>
+      </w:pPr>
+    </w:p>
+    <w:p>
+      <w:pPr>
+        <w:rPr>
+          <w:noProof/>
+        </w:rPr>
+      </w:pPr>
+    </w:p>
+    <w:p>
+      <w:pPr>
+        <w:rPr>
+          <w:noProof/>
+        </w:rPr>
+      </w:pPr>
+    </w:p>
+    <w:p>
+      <w:pPr>
+        <w:rPr>
+          <w:noProof/>
+        </w:rPr>
+      </w:pPr>
+    </w:p>
+    <w:p>
+      <w:pPr>
+        <w:rPr>
+          <w:noProof/>
+        </w:rPr>
+      </w:pPr>
+    </w:p>
+    <w:p>
+      <w:pPr>
+        <w:rPr>
+          <w:noProof/>
+        </w:rPr>
+      </w:pPr>
+    </w:p>
+    <w:p>
+      <w:pPr>
+        <w:rPr>
+          <w:noProof/>
+        </w:rPr>
+      </w:pPr>
+    </w:p>
+    <w:p>
+      <w:pPr>
+        <w:pStyle w:val="Heading2"/>
+      </w:pPr>
+      <w:r>
+        <w:rPr>
+          <w:noProof/>
+        </w:rPr>
+        <w:br w:type="column"/>
+      </w:r>
+      <w:r>
+        <w:lastRenderedPageBreak/>
+        <w:t xml:space="preserve">Part </w:t>
+      </w:r>
+      <w:r>
+        <w:t>3</w:t>
+      </w:r>
+      <w:r>
+        <w:t xml:space="preserve">:  </w:t>
+      </w:r>
+      <w:r>
+        <w:t xml:space="preserve">Define a “HALT” </w:t>
+      </w:r>
+      <w:proofErr w:type="gramStart"/>
+      <w:r>
+        <w:t>button</w:t>
+      </w:r>
+      <w:proofErr w:type="gramEnd"/>
+    </w:p>
+    <w:p>
+      <w:pPr>
+        <w:rPr>
+          <w:noProof/>
+        </w:rPr>
+      </w:pPr>
+    </w:p>
+    <w:p>
+      <w:pPr>
+        <w:rPr>
+          <w:noProof/>
+        </w:rPr>
+      </w:pPr>
+      <w:r>
+        <w:rPr>
+          <w:noProof/>
+        </w:rPr>
+        <w:t>Queue applications may have conditions that call for a stop to processing:  maybe a call-operator has to take a break, or the potato truck is full and the next truck needs to come to be filled, some contaminated ingredients were introduced into the assembly line, etc.</w:t>
+      </w:r>
+    </w:p>
+    <w:p>
+      <w:pPr>
+        <w:rPr>
+          <w:noProof/>
+        </w:rPr>
+      </w:pPr>
+    </w:p>
+    <w:p>
+      <w:pPr>
+        <w:rPr>
+          <w:noProof/>
+        </w:rPr>
+      </w:pPr>
+      <w:r>
+        <w:rPr>
+          <w:noProof/>
+        </w:rPr>
+        <w:t>For the last part, let’s make a “HALT” button that does the following:</w:t>
+      </w:r>
+    </w:p>
+    <w:p>
+      <w:pPr>
+        <w:pStyle w:val="ListParagraph"/>
+        <w:numPr>
+          <w:ilvl w:val="1"/>
+          <w:numId w:val="57"/>
+        </w:numPr>
+        <w:rPr>
+          <w:noProof/>
+        </w:rPr>
+      </w:pPr>
+      <w:r>
+        <w:rPr>
+          <w:noProof/>
+        </w:rPr>
+        <w:t>Disable further input (halt the producers)</w:t>
+      </w:r>
+    </w:p>
+    <w:p>
+      <w:pPr>
+        <w:pStyle w:val="ListParagraph"/>
+        <w:numPr>
+          <w:ilvl w:val="1"/>
+          <w:numId w:val="57"/>
+        </w:numPr>
+        <w:rPr>
+          <w:noProof/>
+        </w:rPr>
+      </w:pPr>
+      <w:r>
+        <w:rPr>
+          <w:noProof/>
+        </w:rPr>
+        <w:t>Print a “Halting message” on the TTY</w:t>
+      </w:r>
+    </w:p>
+    <w:p>
+      <w:pPr>
+        <w:pStyle w:val="ListParagraph"/>
+        <w:numPr>
+          <w:ilvl w:val="1"/>
+          <w:numId w:val="57"/>
+        </w:numPr>
+        <w:rPr>
+          <w:noProof/>
+        </w:rPr>
+      </w:pPr>
+      <w:r>
+        <w:rPr>
+          <w:noProof/>
+        </w:rPr>
+        <w:t>Pull all the contents off the queue and print them</w:t>
+      </w:r>
+    </w:p>
+    <w:p>
+      <w:pPr>
+        <w:pStyle w:val="ListParagraph"/>
+        <w:numPr>
+          <w:ilvl w:val="1"/>
+          <w:numId w:val="57"/>
+        </w:numPr>
+        <w:rPr>
+          <w:noProof/>
+        </w:rPr>
+      </w:pPr>
+      <w:r>
+        <w:rPr>
+          <w:noProof/>
+        </w:rPr>
+        <w:t>Start an LED flashing to indicate that the queue is off.</w:t>
+      </w:r>
+    </w:p>
+    <w:p>
+      <w:pPr>
+        <w:ind w:left="375"/>
+        <w:rPr>
+          <w:noProof/>
+        </w:rPr>
+      </w:pPr>
+    </w:p>
+    <w:p>
+      <w:pPr>
+        <w:rPr>
+          <w:noProof/>
+        </w:rPr>
+      </w:pPr>
+      <w:r>
+        <w:rPr>
+          <w:noProof/>
+        </w:rPr>
+        <w:t>Use switch S3 to implement the “HALT” function.  If wanted, you could make the “HALT” button also do a “RESTART” so than it can start the queue up again.</w:t>
+      </w:r>
+    </w:p>
+    <w:p>
+      <w:pPr>
+        <w:rPr>
+          <w:noProof/>
+        </w:rPr>
+      </w:pPr>
+    </w:p>
+    <w:p>
+      <w:pPr>
+        <w:rPr>
+          <w:noProof/>
+        </w:rPr>
+      </w:pPr>
+    </w:p>
+    <w:p>
+      <w:pPr>
+        <w:rPr>
+          <w:noProof/>
+        </w:rPr>
+      </w:pPr>
+      <w:r>
+        <w:rPr>
+          <w:noProof/>
+        </w:rPr>
+        <mc:AlternateContent>
+          <mc:Choice Requires="wps">
+            <w:drawing>
+              <wp:anchor distT="45720" distB="45720" distL="114300" distR="114300" simplePos="0" relativeHeight="251687944" behindDoc="0" locked="0" layoutInCell="1" allowOverlap="1" wp14:anchorId="328A2792" wp14:editId="220AC904">
+                <wp:simplePos x="0" y="0"/>
+                <wp:positionH relativeFrom="margin">
+                  <wp:align>left</wp:align>
+                </wp:positionH>
+                <wp:positionV relativeFrom="paragraph">
+                  <wp:posOffset>10795</wp:posOffset>
+                </wp:positionV>
+                <wp:extent cx="6324600" cy="2571750"/>
+                <wp:effectExtent l="0" t="0" r="19050" b="19050"/>
+                <wp:wrapSquare wrapText="bothSides"/>
+                <wp:docPr id="974226425" name="Text Box 974226425"/>
+                <wp:cNvGraphicFramePr>
+                  <a:graphicFrameLocks xmlns:a="http://schemas.openxmlformats.org/drawingml/2006/main"/>
+                </wp:cNvGraphicFramePr>
+                <a:graphic xmlns:a="http://schemas.openxmlformats.org/drawingml/2006/main">
+                  <a:graphicData uri="http://schemas.microsoft.com/office/word/2010/wordprocessingShape">
+                    <wps:wsp>
+                      <wps:cNvSpPr txBox="1">
+                        <a:spLocks noChangeArrowheads="1"/>
+                      </wps:cNvSpPr>
+                      <wps:spPr bwMode="auto">
+                        <a:xfrm>
+                          <a:off x="0" y="0"/>
+                          <a:ext cx="6324600" cy="2571750"/>
+                        </a:xfrm>
+                        <a:prstGeom prst="rect">
+                          <a:avLst/>
+                        </a:prstGeom>
+                        <a:solidFill>
+                          <a:srgbClr val="FFFFFF"/>
+                        </a:solidFill>
+                        <a:ln w="9525">
+                          <a:solidFill>
+                            <a:srgbClr val="FF0000"/>
+                          </a:solidFill>
+                          <a:miter lim="800000"/>
+                          <a:headEnd/>
+                          <a:tailEnd/>
+                        </a:ln>
+                      </wps:spPr>
+                      <wps:txbx>
+                        <w:txbxContent>
+                          <w:p>
+                            <w:pPr>
+                              <w:pStyle w:val="Heading2"/>
+                            </w:pPr>
+                            <w:r>
+                              <w:t xml:space="preserve">Part </w:t>
+                            </w:r>
+                            <w:r>
+                              <w:t>3</w:t>
+                            </w:r>
+                            <w:r>
+                              <w:t xml:space="preserve"> </w:t>
+                            </w:r>
+                            <w:proofErr w:type="gramStart"/>
+                            <w:r>
+                              <w:t>Questions  (</w:t>
+                            </w:r>
+                            <w:proofErr w:type="gramEnd"/>
+                            <w:r>
+                              <w:t>4 Pts.)</w:t>
+                            </w:r>
+                          </w:p>
+                          <w:p/>
+                          <w:p>
+                            <w:pPr>
+                              <w:pStyle w:val="ListParagraph"/>
+                              <w:numPr>
+                                <w:ilvl w:val="0"/>
+                                <w:numId w:val="58"/>
+                              </w:numPr>
+                            </w:pPr>
+                            <w:r>
+                              <w:t xml:space="preserve">Paste a screenshot of the TTY with </w:t>
+                            </w:r>
+                            <w:r>
+                              <w:t>dump message and subsequent flushed queue contents.</w:t>
+                            </w:r>
+                          </w:p>
+                          <w:p/>
+                          <w:p>
+                            <w:pPr>
+                              <w:ind w:left="720" w:firstLine="720"/>
+                              <w:rPr>
+                                <w:color w:val="FF0000"/>
+                              </w:rPr>
+                            </w:pPr>
+                            <w:r>
+                              <w:rPr>
+                                <w:color w:val="FF0000"/>
+                              </w:rPr>
+                              <w:t>______________________________</w:t>
+                            </w:r>
+                            <w:r>
+                              <w:rPr>
+                                <w:color w:val="FF0000"/>
+                              </w:rPr>
+                              <w:t>__________</w:t>
+                            </w:r>
+                            <w:r>
+                              <w:rPr>
+                                <w:color w:val="FF0000"/>
+                              </w:rPr>
+                              <w:t>____________</w:t>
+                            </w:r>
+                          </w:p>
+                          <w:p/>
+                        </w:txbxContent>
+                      </wps:txbx>
+                      <wps:bodyPr rot="0" vert="horz" wrap="square" lIns="91440" tIns="45720" rIns="91440" bIns="45720" anchor="t" anchorCtr="0">
+                        <a:noAutofit/>
+                      </wps:bodyPr>
+                    </wps:wsp>
+                  </a:graphicData>
+                </a:graphic>
+                <wp14:sizeRelH relativeFrom="margin">
+                  <wp14:pctWidth>0</wp14:pctWidth>
+                </wp14:sizeRelH>
+                <wp14:sizeRelV relativeFrom="margin">
+                  <wp14:pctHeight>0</wp14:pctHeight>
+                </wp14:sizeRelV>
+              </wp:anchor>
+            </w:drawing>
+          </mc:Choice>
+          <mc:Fallback>
+            <w:pict>
+              <v:shape w14:anchorId="328A2792" id="Text Box 974226425" o:spid="_x0000_s1028" type="#_x0000_t202" style="position:absolute;left:0;text-align:left;margin-left:0;margin-top:.85pt;width:498pt;height:202.5pt;z-index:251687944;visibility:visible;mso-wrap-style:square;mso-width-percent:0;mso-height-percent:0;mso-wrap-distance-left:9pt;mso-wrap-distance-top:3.6pt;mso-wrap-distance-right:9pt;mso-wrap-distance-bottom:3.6pt;mso-position-horizontal:left;mso-position-horizontal-relative:margin;mso-position-vertical:absolute;mso-position-vertical-relative:text;mso-width-percent:0;mso-height-percent:0;mso-width-relative:margin;mso-height-relative:margin;v-text-anchor:top" o:gfxdata="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" strokecolor="red">
+                <v:textbox>
+                  <w:txbxContent>
+                    <w:p>
+                      <w:pPr>
+                        <w:pStyle w:val="Heading2"/>
+                      </w:pPr>
+                      <w:r>
+                        <w:t xml:space="preserve">Part </w:t>
+                      </w:r>
+                      <w:r>
+                        <w:t>3</w:t>
+                      </w:r>
+                      <w:r>
+                        <w:t xml:space="preserve"> </w:t>
+                      </w:r>
+                      <w:proofErr w:type="gramStart"/>
+                      <w:r>
+                        <w:t>Questions  (</w:t>
+                      </w:r>
+                      <w:proofErr w:type="gramEnd"/>
+                      <w:r>
+                        <w:t>4 Pts.)</w:t>
+                      </w:r>
+                    </w:p>
+                    <w:p/>
+                    <w:p>
+                      <w:pPr>
+                        <w:pStyle w:val="ListParagraph"/>
+                        <w:numPr>
+                          <w:ilvl w:val="0"/>
+                          <w:numId w:val="58"/>
+                        </w:numPr>
+                      </w:pPr>
+                      <w:r>
+                        <w:t xml:space="preserve">Paste a screenshot of the TTY with </w:t>
+                      </w:r>
+                      <w:r>
+                        <w:t>dump message and subsequent flushed queue contents.</w:t>
+                      </w:r>
+                    </w:p>
+                    <w:p/>
+                    <w:p>
+                      <w:pPr>
+                        <w:ind w:left="720" w:firstLine="720"/>
+                        <w:rPr>
+                          <w:color w:val="FF0000"/>
+                        </w:rPr>
+                      </w:pPr>
+                      <w:r>
+                        <w:rPr>
+                          <w:color w:val="FF0000"/>
+                        </w:rPr>
+                        <w:t>______________________________</w:t>
+                      </w:r>
+                      <w:r>
+                        <w:rPr>
+                          <w:color w:val="FF0000"/>
+                        </w:rPr>
+                        <w:t>__________</w:t>
+                      </w:r>
+                      <w:r>
+                        <w:rPr>
+                          <w:color w:val="FF0000"/>
+                        </w:rPr>
+                        <w:t>____________</w:t>
+                      </w:r>
+                    </w:p>
+                    <w:p/>
+                  </w:txbxContent>
+                </v:textbox>
+                <w10:wrap type="square" anchorx="margin"/>
+              </v:shape>
+            </w:pict>
+          </mc:Fallback>
+        </mc:AlternateContent>
+      </w:r>
+    </w:p>
     <w:p>
       <w:pPr>
         <w:rPr>
@@ -3428,6 +4346,34 @@
                           </w:p>
                           <w:p>
                             <w:pPr>
+                              <w:pStyle w:val="ListParagraph"/>
+                              <w:numPr>
+                                <w:ilvl w:val="0"/>
+                                <w:numId w:val="41"/>
+                              </w:numPr>
+                            </w:pPr>
+                            <w:r>
+                              <w:t xml:space="preserve">The total count is displayed on the 7-seg display, but you could write a routine that turns on an LED matching the source.  For example: D1 =&gt; TTY press, D2 =&gt; </w:t>
+                            </w:r>
+                            <w:proofErr w:type="spellStart"/>
+                            <w:r>
+                              <w:t>randomSymbol</w:t>
+                            </w:r>
+                            <w:proofErr w:type="spellEnd"/>
+                            <w:r>
+                              <w:t>, D3=&gt;</w:t>
+                            </w:r>
+                            <w:proofErr w:type="spellStart"/>
+                            <w:r>
+                              <w:t>randomlower</w:t>
+                            </w:r>
+                            <w:proofErr w:type="spellEnd"/>
+                            <w:r>
+                              <w:t>.</w:t>
+                            </w:r>
+                          </w:p>
+                          <w:p>
+                            <w:pPr>
                               <w:ind w:left="720" w:firstLine="720"/>
                             </w:pPr>
                           </w:p>
@@ -3450,7 +4396,7 @@
           </mc:Choice>
           <mc:Fallback>
             <w:pict>
-              <v:shape w14:anchorId="502267CD" id="Text Box 1096691056" o:spid="_x0000_s1028" type="#_x0000_t202" style="position:absolute;left:0;text-align:left;margin-left:0;margin-top:4.45pt;width:498pt;height:624pt;z-index:251673608;visibility:visible;mso-wrap-style:square;mso-width-percent:0;mso-height-percent:0;mso-wrap-distance-left:9pt;mso-wrap-distance-top:3.6pt;mso-wrap-distance-right:9pt;mso-wrap-distance-bottom:3.6pt;mso-position-horizontal:left;mso-position-horizontal-relative:margin;mso-position-vertical:absolute;mso-position-vertical-relative:text;mso-width-percent:0;mso-height-percent:0;mso-width-relative:margin;mso-height-relative:margin;v-text-anchor:top" o:gfxdata="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" strokecolor="red">
+              <v:shape w14:anchorId="502267CD" id="Text Box 1096691056" o:spid="_x0000_s1029" type="#_x0000_t202" style="position:absolute;left:0;text-align:left;margin-left:0;margin-top:4.45pt;width:498pt;height:624pt;z-index:251673608;visibility:visible;mso-wrap-style:square;mso-width-percent:0;mso-height-percent:0;mso-wrap-distance-left:9pt;mso-wrap-distance-top:3.6pt;mso-wrap-distance-right:9pt;mso-wrap-distance-bottom:3.6pt;mso-position-horizontal:left;mso-position-horizontal-relative:margin;mso-position-vertical:absolute;mso-position-vertical-relative:text;mso-width-percent:0;mso-height-percent:0;mso-width-relative:margin;mso-height-relative:margin;v-text-anchor:top" o:gfxdata="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" strokecolor="red">
                 <v:textbox>
                   <w:txbxContent>
                     <w:p>
@@ -3830,6 +4776,34 @@
                     </w:p>
                     <w:p>
                       <w:pPr>
+                        <w:pStyle w:val="ListParagraph"/>
+                        <w:numPr>
+                          <w:ilvl w:val="0"/>
+                          <w:numId w:val="41"/>
+                        </w:numPr>
+                      </w:pPr>
+                      <w:r>
+                        <w:t xml:space="preserve">The total count is displayed on the 7-seg display, but you could write a routine that turns on an LED matching the source.  For example: D1 =&gt; TTY press, D2 =&gt; </w:t>
+                      </w:r>
+                      <w:proofErr w:type="spellStart"/>
+                      <w:r>
+                        <w:t>randomSymbol</w:t>
+                      </w:r>
+                      <w:proofErr w:type="spellEnd"/>
+                      <w:r>
+                        <w:t>, D3=&gt;</w:t>
+                      </w:r>
+                      <w:proofErr w:type="spellStart"/>
+                      <w:r>
+                        <w:t>randomlower</w:t>
+                      </w:r>
+                      <w:proofErr w:type="spellEnd"/>
+                      <w:r>
+                        <w:t>.</w:t>
+                      </w:r>
+                    </w:p>
+                    <w:p>
+                      <w:pPr>
                         <w:ind w:left="720" w:firstLine="720"/>
                       </w:pPr>
                     </w:p>
@@ -4126,6 +5100,119 @@
     </w:lvl>
   </w:abstractNum>
   <w:abstractNum w:abstractNumId="2" w15:restartNumberingAfterBreak="0">
+    <w:nsid w:val="06774258"/>
+    <w:multiLevelType w:val="multilevel"/>
+    <w:tmpl w:val="30F221EA"/>
+    <w:lvl w:ilvl="0">
+      <w:start w:val="2"/>
+      <w:numFmt w:val="decimal"/>
+      <w:lvlText w:val="%1"/>
+      <w:lvlJc w:val="left"/>
+      <w:pPr>
+        <w:ind w:left="360" w:hanging="360"/>
+      </w:pPr>
+      <w:rPr>
+        <w:rFonts w:hint="default"/>
+      </w:rPr>
+    </w:lvl>
+    <w:lvl w:ilvl="1">
+      <w:start w:val="1"/>
+      <w:numFmt w:val="bullet"/>
+      <w:lvlText w:val=""/>
+      <w:lvlJc w:val="left"/>
+      <w:pPr>
+        <w:ind w:left="735" w:hanging="360"/>
+      </w:pPr>
+      <w:rPr>
+        <w:rFonts w:ascii="Symbol" w:hAnsi="Symbol" w:hint="default"/>
+      </w:rPr>
+    </w:lvl>
+    <w:lvl w:ilvl="2">
+      <w:start w:val="1"/>
+      <w:numFmt w:val="decimal"/>
+      <w:lvlText w:val="%1.%2.%3"/>
+      <w:lvlJc w:val="left"/>
+      <w:pPr>
+        <w:ind w:left="1470" w:hanging="720"/>
+      </w:pPr>
+      <w:rPr>
+        <w:rFonts w:hint="default"/>
+      </w:rPr>
+    </w:lvl>
+    <w:lvl w:ilvl="3">
+      <w:start w:val="1"/>
+      <w:numFmt w:val="decimal"/>
+      <w:lvlText w:val="%1.%2.%3.%4"/>
+      <w:lvlJc w:val="left"/>
+      <w:pPr>
+        <w:ind w:left="1845" w:hanging="720"/>
+      </w:pPr>
+      <w:rPr>
+        <w:rFonts w:hint="default"/>
+      </w:rPr>
+    </w:lvl>
+    <w:lvl w:ilvl="4">
+      <w:start w:val="1"/>
+      <w:numFmt w:val="decimal"/>
+      <w:lvlText w:val="%1.%2.%3.%4.%5"/>
+      <w:lvlJc w:val="left"/>
+      <w:pPr>
+        <w:ind w:left="2580" w:hanging="1080"/>
+      </w:pPr>
+      <w:rPr>
+        <w:rFonts w:hint="default"/>
+      </w:rPr>
+    </w:lvl>
+    <w:lvl w:ilvl="5">
+      <w:start w:val="1"/>
+      <w:numFmt w:val="decimal"/>
+      <w:lvlText w:val="%1.%2.%3.%4.%5.%6"/>
+      <w:lvlJc w:val="left"/>
+      <w:pPr>
+        <w:ind w:left="2955" w:hanging="1080"/>
+      </w:pPr>
+      <w:rPr>
+        <w:rFonts w:hint="default"/>
+      </w:rPr>
+    </w:lvl>
+    <w:lvl w:ilvl="6">
+      <w:start w:val="1"/>
+      <w:numFmt w:val="decimal"/>
+      <w:lvlText w:val="%1.%2.%3.%4.%5.%6.%7"/>
+      <w:lvlJc w:val="left"/>
+      <w:pPr>
+        <w:ind w:left="3690" w:hanging="1440"/>
+      </w:pPr>
+      <w:rPr>
+        <w:rFonts w:hint="default"/>
+      </w:rPr>
+    </w:lvl>
+    <w:lvl w:ilvl="7">
+      <w:start w:val="1"/>
+      <w:numFmt w:val="decimal"/>
+      <w:lvlText w:val="%1.%2.%3.%4.%5.%6.%7.%8"/>
+      <w:lvlJc w:val="left"/>
+      <w:pPr>
+        <w:ind w:left="4065" w:hanging="1440"/>
+      </w:pPr>
+      <w:rPr>
+        <w:rFonts w:hint="default"/>
+      </w:rPr>
+    </w:lvl>
+    <w:lvl w:ilvl="8">
+      <w:start w:val="1"/>
+      <w:numFmt w:val="decimal"/>
+      <w:lvlText w:val="%1.%2.%3.%4.%5.%6.%7.%8.%9"/>
+      <w:lvlJc w:val="left"/>
+      <w:pPr>
+        <w:ind w:left="4800" w:hanging="1800"/>
+      </w:pPr>
+      <w:rPr>
+        <w:rFonts w:hint="default"/>
+      </w:rPr>
+    </w:lvl>
+  </w:abstractNum>
+  <w:abstractNum w:abstractNumId="3" w15:restartNumberingAfterBreak="0">
     <w:nsid w:val="0C82011E"/>
     <w:multiLevelType w:val="hybridMultilevel"/>
     <w:tmpl w:val="012EC45C"/>
@@ -4238,7 +5325,7 @@
       </w:rPr>
     </w:lvl>
   </w:abstractNum>
-  <w:abstractNum w:abstractNumId="3" w15:restartNumberingAfterBreak="0">
+  <w:abstractNum w:abstractNumId="4" w15:restartNumberingAfterBreak="0">
     <w:nsid w:val="0D2B5438"/>
     <w:multiLevelType w:val="hybridMultilevel"/>
     <w:tmpl w:val="FE9688BE"/>
@@ -4324,7 +5411,7 @@
       </w:pPr>
     </w:lvl>
   </w:abstractNum>
-  <w:abstractNum w:abstractNumId="4" w15:restartNumberingAfterBreak="0">
+  <w:abstractNum w:abstractNumId="5" w15:restartNumberingAfterBreak="0">
     <w:nsid w:val="132935E2"/>
     <w:multiLevelType w:val="hybridMultilevel"/>
     <w:tmpl w:val="A272682A"/>
@@ -4437,7 +5524,7 @@
       </w:rPr>
     </w:lvl>
   </w:abstractNum>
-  <w:abstractNum w:abstractNumId="5" w15:restartNumberingAfterBreak="0">
+  <w:abstractNum w:abstractNumId="6" w15:restartNumberingAfterBreak="0">
     <w:nsid w:val="13722F18"/>
     <w:multiLevelType w:val="hybridMultilevel"/>
     <w:tmpl w:val="DB1AF338"/>
@@ -4550,7 +5637,7 @@
       </w:rPr>
     </w:lvl>
   </w:abstractNum>
-  <w:abstractNum w:abstractNumId="6" w15:restartNumberingAfterBreak="0">
+  <w:abstractNum w:abstractNumId="7" w15:restartNumberingAfterBreak="0">
     <w:nsid w:val="13F67826"/>
     <w:multiLevelType w:val="hybridMultilevel"/>
     <w:tmpl w:val="5352CC8C"/>
@@ -4636,7 +5723,7 @@
       </w:pPr>
     </w:lvl>
   </w:abstractNum>
-  <w:abstractNum w:abstractNumId="7" w15:restartNumberingAfterBreak="0">
+  <w:abstractNum w:abstractNumId="8" w15:restartNumberingAfterBreak="0">
     <w:nsid w:val="15FE779B"/>
     <w:multiLevelType w:val="multilevel"/>
     <w:tmpl w:val="7F183B98"/>
@@ -4749,7 +5836,7 @@
       </w:rPr>
     </w:lvl>
   </w:abstractNum>
-  <w:abstractNum w:abstractNumId="8" w15:restartNumberingAfterBreak="0">
+  <w:abstractNum w:abstractNumId="9" w15:restartNumberingAfterBreak="0">
     <w:nsid w:val="16C96028"/>
     <w:multiLevelType w:val="hybridMultilevel"/>
     <w:tmpl w:val="306CEDF2"/>
@@ -4862,7 +5949,7 @@
       </w:rPr>
     </w:lvl>
   </w:abstractNum>
-  <w:abstractNum w:abstractNumId="9" w15:restartNumberingAfterBreak="0">
+  <w:abstractNum w:abstractNumId="10" w15:restartNumberingAfterBreak="0">
     <w:nsid w:val="1866290B"/>
     <w:multiLevelType w:val="hybridMultilevel"/>
     <w:tmpl w:val="64022534"/>
@@ -4951,7 +6038,7 @@
       </w:pPr>
     </w:lvl>
   </w:abstractNum>
-  <w:abstractNum w:abstractNumId="10" w15:restartNumberingAfterBreak="0">
+  <w:abstractNum w:abstractNumId="11" w15:restartNumberingAfterBreak="0">
     <w:nsid w:val="1AA84C76"/>
     <w:multiLevelType w:val="hybridMultilevel"/>
     <w:tmpl w:val="35CE9300"/>
@@ -5064,7 +6151,7 @@
       </w:rPr>
     </w:lvl>
   </w:abstractNum>
-  <w:abstractNum w:abstractNumId="11" w15:restartNumberingAfterBreak="0">
+  <w:abstractNum w:abstractNumId="12" w15:restartNumberingAfterBreak="0">
     <w:nsid w:val="1DBD0C31"/>
     <w:multiLevelType w:val="hybridMultilevel"/>
     <w:tmpl w:val="EC143C48"/>
@@ -5177,7 +6264,7 @@
       </w:rPr>
     </w:lvl>
   </w:abstractNum>
-  <w:abstractNum w:abstractNumId="12" w15:restartNumberingAfterBreak="0">
+  <w:abstractNum w:abstractNumId="13" w15:restartNumberingAfterBreak="0">
     <w:nsid w:val="1E0A0A9D"/>
     <w:multiLevelType w:val="hybridMultilevel"/>
     <w:tmpl w:val="9A8EC6EE"/>
@@ -5263,7 +6350,7 @@
       </w:pPr>
     </w:lvl>
   </w:abstractNum>
-  <w:abstractNum w:abstractNumId="13" w15:restartNumberingAfterBreak="0">
+  <w:abstractNum w:abstractNumId="14" w15:restartNumberingAfterBreak="0">
     <w:nsid w:val="21835C05"/>
     <w:multiLevelType w:val="multilevel"/>
     <w:tmpl w:val="0409001F"/>
@@ -5349,7 +6436,7 @@
       </w:pPr>
     </w:lvl>
   </w:abstractNum>
-  <w:abstractNum w:abstractNumId="14" w15:restartNumberingAfterBreak="0">
+  <w:abstractNum w:abstractNumId="15" w15:restartNumberingAfterBreak="0">
     <w:nsid w:val="225A0F02"/>
     <w:multiLevelType w:val="hybridMultilevel"/>
     <w:tmpl w:val="4F3ABE12"/>
@@ -5438,7 +6525,7 @@
       </w:pPr>
     </w:lvl>
   </w:abstractNum>
-  <w:abstractNum w:abstractNumId="15" w15:restartNumberingAfterBreak="0">
+  <w:abstractNum w:abstractNumId="16" w15:restartNumberingAfterBreak="0">
     <w:nsid w:val="23A07564"/>
     <w:multiLevelType w:val="hybridMultilevel"/>
     <w:tmpl w:val="4F3ABE12"/>
@@ -5527,7 +6614,7 @@
       </w:pPr>
     </w:lvl>
   </w:abstractNum>
-  <w:abstractNum w:abstractNumId="16" w15:restartNumberingAfterBreak="0">
+  <w:abstractNum w:abstractNumId="17" w15:restartNumberingAfterBreak="0">
     <w:nsid w:val="25BC514F"/>
     <w:multiLevelType w:val="hybridMultilevel"/>
     <w:tmpl w:val="F52648DE"/>
@@ -5613,7 +6700,7 @@
       </w:pPr>
     </w:lvl>
   </w:abstractNum>
-  <w:abstractNum w:abstractNumId="17" w15:restartNumberingAfterBreak="0">
+  <w:abstractNum w:abstractNumId="18" w15:restartNumberingAfterBreak="0">
     <w:nsid w:val="274A7E99"/>
     <w:multiLevelType w:val="hybridMultilevel"/>
     <w:tmpl w:val="F1889E72"/>
@@ -5699,7 +6786,7 @@
       </w:pPr>
     </w:lvl>
   </w:abstractNum>
-  <w:abstractNum w:abstractNumId="18" w15:restartNumberingAfterBreak="0">
+  <w:abstractNum w:abstractNumId="19" w15:restartNumberingAfterBreak="0">
     <w:nsid w:val="282C609A"/>
     <w:multiLevelType w:val="hybridMultilevel"/>
     <w:tmpl w:val="820EE0EC"/>
@@ -5812,7 +6899,7 @@
       </w:rPr>
     </w:lvl>
   </w:abstractNum>
-  <w:abstractNum w:abstractNumId="19" w15:restartNumberingAfterBreak="0">
+  <w:abstractNum w:abstractNumId="20" w15:restartNumberingAfterBreak="0">
     <w:nsid w:val="2915380E"/>
     <w:multiLevelType w:val="hybridMultilevel"/>
     <w:tmpl w:val="6AACE27C"/>
@@ -5925,7 +7012,7 @@
       </w:rPr>
     </w:lvl>
   </w:abstractNum>
-  <w:abstractNum w:abstractNumId="20" w15:restartNumberingAfterBreak="0">
+  <w:abstractNum w:abstractNumId="21" w15:restartNumberingAfterBreak="0">
     <w:nsid w:val="2A246167"/>
     <w:multiLevelType w:val="hybridMultilevel"/>
     <w:tmpl w:val="DFA4514E"/>
@@ -6011,7 +7098,7 @@
       </w:pPr>
     </w:lvl>
   </w:abstractNum>
-  <w:abstractNum w:abstractNumId="21" w15:restartNumberingAfterBreak="0">
+  <w:abstractNum w:abstractNumId="22" w15:restartNumberingAfterBreak="0">
     <w:nsid w:val="2A6469A1"/>
     <w:multiLevelType w:val="hybridMultilevel"/>
     <w:tmpl w:val="44A62B44"/>
@@ -6097,7 +7184,7 @@
       </w:pPr>
     </w:lvl>
   </w:abstractNum>
-  <w:abstractNum w:abstractNumId="22" w15:restartNumberingAfterBreak="0">
+  <w:abstractNum w:abstractNumId="23" w15:restartNumberingAfterBreak="0">
     <w:nsid w:val="2B911EA2"/>
     <w:multiLevelType w:val="hybridMultilevel"/>
     <w:tmpl w:val="F4A26EBC"/>
@@ -6183,7 +7270,7 @@
       </w:pPr>
     </w:lvl>
   </w:abstractNum>
-  <w:abstractNum w:abstractNumId="23" w15:restartNumberingAfterBreak="0">
+  <w:abstractNum w:abstractNumId="24" w15:restartNumberingAfterBreak="0">
     <w:nsid w:val="2D500D1D"/>
     <w:multiLevelType w:val="hybridMultilevel"/>
     <w:tmpl w:val="81647122"/>
@@ -6269,7 +7356,7 @@
       </w:pPr>
     </w:lvl>
   </w:abstractNum>
-  <w:abstractNum w:abstractNumId="24" w15:restartNumberingAfterBreak="0">
+  <w:abstractNum w:abstractNumId="25" w15:restartNumberingAfterBreak="0">
     <w:nsid w:val="30892C13"/>
     <w:multiLevelType w:val="hybridMultilevel"/>
     <w:tmpl w:val="1B32C40A"/>
@@ -6382,7 +7469,7 @@
       </w:rPr>
     </w:lvl>
   </w:abstractNum>
-  <w:abstractNum w:abstractNumId="25" w15:restartNumberingAfterBreak="0">
+  <w:abstractNum w:abstractNumId="26" w15:restartNumberingAfterBreak="0">
     <w:nsid w:val="383D2E3D"/>
     <w:multiLevelType w:val="hybridMultilevel"/>
     <w:tmpl w:val="5296ACA0"/>
@@ -6495,7 +7582,7 @@
       </w:rPr>
     </w:lvl>
   </w:abstractNum>
-  <w:abstractNum w:abstractNumId="26" w15:restartNumberingAfterBreak="0">
+  <w:abstractNum w:abstractNumId="27" w15:restartNumberingAfterBreak="0">
     <w:nsid w:val="3B5A2762"/>
     <w:multiLevelType w:val="hybridMultilevel"/>
     <w:tmpl w:val="452AE106"/>
@@ -6608,7 +7695,7 @@
       </w:rPr>
     </w:lvl>
   </w:abstractNum>
-  <w:abstractNum w:abstractNumId="27" w15:restartNumberingAfterBreak="0">
+  <w:abstractNum w:abstractNumId="28" w15:restartNumberingAfterBreak="0">
     <w:nsid w:val="3BA90D68"/>
     <w:multiLevelType w:val="hybridMultilevel"/>
     <w:tmpl w:val="7D6293B8"/>
@@ -6694,7 +7781,7 @@
       </w:pPr>
     </w:lvl>
   </w:abstractNum>
-  <w:abstractNum w:abstractNumId="28" w15:restartNumberingAfterBreak="0">
+  <w:abstractNum w:abstractNumId="29" w15:restartNumberingAfterBreak="0">
     <w:nsid w:val="3ECF3A2D"/>
     <w:multiLevelType w:val="multilevel"/>
     <w:tmpl w:val="05C49A54"/>
@@ -6807,7 +7894,7 @@
       </w:rPr>
     </w:lvl>
   </w:abstractNum>
-  <w:abstractNum w:abstractNumId="29" w15:restartNumberingAfterBreak="0">
+  <w:abstractNum w:abstractNumId="30" w15:restartNumberingAfterBreak="0">
     <w:nsid w:val="3F8C28D8"/>
     <w:multiLevelType w:val="hybridMultilevel"/>
     <w:tmpl w:val="21AABEEA"/>
@@ -6893,7 +7980,7 @@
       </w:pPr>
     </w:lvl>
   </w:abstractNum>
-  <w:abstractNum w:abstractNumId="30" w15:restartNumberingAfterBreak="0">
+  <w:abstractNum w:abstractNumId="31" w15:restartNumberingAfterBreak="0">
     <w:nsid w:val="3FA44561"/>
     <w:multiLevelType w:val="hybridMultilevel"/>
     <w:tmpl w:val="F4A26EBC"/>
@@ -6979,7 +8066,7 @@
       </w:pPr>
     </w:lvl>
   </w:abstractNum>
-  <w:abstractNum w:abstractNumId="31" w15:restartNumberingAfterBreak="0">
+  <w:abstractNum w:abstractNumId="32" w15:restartNumberingAfterBreak="0">
     <w:nsid w:val="4786143A"/>
     <w:multiLevelType w:val="multilevel"/>
     <w:tmpl w:val="3594BCC2"/>
@@ -7092,7 +8179,7 @@
       </w:rPr>
     </w:lvl>
   </w:abstractNum>
-  <w:abstractNum w:abstractNumId="32" w15:restartNumberingAfterBreak="0">
+  <w:abstractNum w:abstractNumId="33" w15:restartNumberingAfterBreak="0">
     <w:nsid w:val="4955156B"/>
     <w:multiLevelType w:val="hybridMultilevel"/>
     <w:tmpl w:val="BCB62076"/>
@@ -7178,7 +8265,7 @@
       </w:pPr>
     </w:lvl>
   </w:abstractNum>
-  <w:abstractNum w:abstractNumId="33" w15:restartNumberingAfterBreak="0">
+  <w:abstractNum w:abstractNumId="34" w15:restartNumberingAfterBreak="0">
     <w:nsid w:val="4BD14CD2"/>
     <w:multiLevelType w:val="hybridMultilevel"/>
     <w:tmpl w:val="4F3ABE12"/>
@@ -7267,7 +8354,7 @@
       </w:pPr>
     </w:lvl>
   </w:abstractNum>
-  <w:abstractNum w:abstractNumId="34" w15:restartNumberingAfterBreak="0">
+  <w:abstractNum w:abstractNumId="35" w15:restartNumberingAfterBreak="0">
     <w:nsid w:val="4F9F428D"/>
     <w:multiLevelType w:val="hybridMultilevel"/>
     <w:tmpl w:val="A678D882"/>
@@ -7357,7 +8444,7 @@
       </w:pPr>
     </w:lvl>
   </w:abstractNum>
-  <w:abstractNum w:abstractNumId="35" w15:restartNumberingAfterBreak="0">
+  <w:abstractNum w:abstractNumId="36" w15:restartNumberingAfterBreak="0">
     <w:nsid w:val="56066C54"/>
     <w:multiLevelType w:val="hybridMultilevel"/>
     <w:tmpl w:val="5BB4A668"/>
@@ -7470,7 +8557,96 @@
       </w:rPr>
     </w:lvl>
   </w:abstractNum>
-  <w:abstractNum w:abstractNumId="36" w15:restartNumberingAfterBreak="0">
+  <w:abstractNum w:abstractNumId="37" w15:restartNumberingAfterBreak="0">
+    <w:nsid w:val="5678025C"/>
+    <w:multiLevelType w:val="hybridMultilevel"/>
+    <w:tmpl w:val="4F3ABE12"/>
+    <w:lvl w:ilvl="0" w:tplc="FFFFFFFF">
+      <w:start w:val="1"/>
+      <w:numFmt w:val="decimal"/>
+      <w:lvlText w:val="%1.)"/>
+      <w:lvlJc w:val="left"/>
+      <w:pPr>
+        <w:ind w:left="720" w:hanging="360"/>
+      </w:pPr>
+      <w:rPr>
+        <w:rFonts w:hint="default"/>
+      </w:rPr>
+    </w:lvl>
+    <w:lvl w:ilvl="1" w:tplc="FFFFFFFF" w:tentative="1">
+      <w:start w:val="1"/>
+      <w:numFmt w:val="lowerLetter"/>
+      <w:lvlText w:val="%2."/>
+      <w:lvlJc w:val="left"/>
+      <w:pPr>
+        <w:ind w:left="1440" w:hanging="360"/>
+      </w:pPr>
+    </w:lvl>
+    <w:lvl w:ilvl="2" w:tplc="FFFFFFFF" w:tentative="1">
+      <w:start w:val="1"/>
+      <w:numFmt w:val="lowerRoman"/>
+      <w:lvlText w:val="%3."/>
+      <w:lvlJc w:val="right"/>
+      <w:pPr>
+        <w:ind w:left="2160" w:hanging="180"/>
+      </w:pPr>
+    </w:lvl>
+    <w:lvl w:ilvl="3" w:tplc="FFFFFFFF" w:tentative="1">
+      <w:start w:val="1"/>
+      <w:numFmt w:val="decimal"/>
+      <w:lvlText w:val="%4."/>
+      <w:lvlJc w:val="left"/>
+      <w:pPr>
+        <w:ind w:left="2880" w:hanging="360"/>
+      </w:pPr>
+    </w:lvl>
+    <w:lvl w:ilvl="4" w:tplc="FFFFFFFF" w:tentative="1">
+      <w:start w:val="1"/>
+      <w:numFmt w:val="lowerLetter"/>
+      <w:lvlText w:val="%5."/>
+      <w:lvlJc w:val="left"/>
+      <w:pPr>
+        <w:ind w:left="3600" w:hanging="360"/>
+      </w:pPr>
+    </w:lvl>
+    <w:lvl w:ilvl="5" w:tplc="FFFFFFFF" w:tentative="1">
+      <w:start w:val="1"/>
+      <w:numFmt w:val="lowerRoman"/>
+      <w:lvlText w:val="%6."/>
+      <w:lvlJc w:val="right"/>
+      <w:pPr>
+        <w:ind w:left="4320" w:hanging="180"/>
+      </w:pPr>
+    </w:lvl>
+    <w:lvl w:ilvl="6" w:tplc="FFFFFFFF" w:tentative="1">
+      <w:start w:val="1"/>
+      <w:numFmt w:val="decimal"/>
+      <w:lvlText w:val="%7."/>
+      <w:lvlJc w:val="left"/>
+      <w:pPr>
+        <w:ind w:left="5040" w:hanging="360"/>
+      </w:pPr>
+    </w:lvl>
+    <w:lvl w:ilvl="7" w:tplc="FFFFFFFF" w:tentative="1">
+      <w:start w:val="1"/>
+      <w:numFmt w:val="lowerLetter"/>
+      <w:lvlText w:val="%8."/>
+      <w:lvlJc w:val="left"/>
+      <w:pPr>
+        <w:ind w:left="5760" w:hanging="360"/>
+      </w:pPr>
+    </w:lvl>
+    <w:lvl w:ilvl="8" w:tplc="FFFFFFFF" w:tentative="1">
+      <w:start w:val="1"/>
+      <w:numFmt w:val="lowerRoman"/>
+      <w:lvlText w:val="%9."/>
+      <w:lvlJc w:val="right"/>
+      <w:pPr>
+        <w:ind w:left="6480" w:hanging="180"/>
+      </w:pPr>
+    </w:lvl>
+  </w:abstractNum>
+  <w:abstractNum w:abstractNumId="38" w15:restartNumberingAfterBreak="0">
     <w:nsid w:val="5869040F"/>
     <w:multiLevelType w:val="hybridMultilevel"/>
     <w:tmpl w:val="BD78267A"/>
@@ -7583,7 +8759,7 @@
       </w:rPr>
     </w:lvl>
   </w:abstractNum>
-  <w:abstractNum w:abstractNumId="37" w15:restartNumberingAfterBreak="0">
+  <w:abstractNum w:abstractNumId="39" w15:restartNumberingAfterBreak="0">
     <w:nsid w:val="5A832538"/>
     <w:multiLevelType w:val="hybridMultilevel"/>
     <w:tmpl w:val="1AA47B5E"/>
@@ -7672,7 +8848,7 @@
       </w:pPr>
     </w:lvl>
   </w:abstractNum>
-  <w:abstractNum w:abstractNumId="38" w15:restartNumberingAfterBreak="0">
+  <w:abstractNum w:abstractNumId="40" w15:restartNumberingAfterBreak="0">
     <w:nsid w:val="5E872F49"/>
     <w:multiLevelType w:val="hybridMultilevel"/>
     <w:tmpl w:val="7F7ACDAE"/>
@@ -7785,7 +8961,7 @@
       </w:rPr>
     </w:lvl>
   </w:abstractNum>
-  <w:abstractNum w:abstractNumId="39" w15:restartNumberingAfterBreak="0">
+  <w:abstractNum w:abstractNumId="41" w15:restartNumberingAfterBreak="0">
     <w:nsid w:val="61D8716D"/>
     <w:multiLevelType w:val="hybridMultilevel"/>
     <w:tmpl w:val="66320176"/>
@@ -7898,7 +9074,7 @@
       </w:rPr>
     </w:lvl>
   </w:abstractNum>
-  <w:abstractNum w:abstractNumId="40" w15:restartNumberingAfterBreak="0">
+  <w:abstractNum w:abstractNumId="42" w15:restartNumberingAfterBreak="0">
     <w:nsid w:val="63F623C6"/>
     <w:multiLevelType w:val="hybridMultilevel"/>
     <w:tmpl w:val="52D8ACAC"/>
@@ -8011,7 +9187,7 @@
       </w:rPr>
     </w:lvl>
   </w:abstractNum>
-  <w:abstractNum w:abstractNumId="41" w15:restartNumberingAfterBreak="0">
+  <w:abstractNum w:abstractNumId="43" w15:restartNumberingAfterBreak="0">
     <w:nsid w:val="64282260"/>
     <w:multiLevelType w:val="hybridMultilevel"/>
     <w:tmpl w:val="532051B0"/>
@@ -8100,7 +9276,7 @@
       </w:pPr>
     </w:lvl>
   </w:abstractNum>
-  <w:abstractNum w:abstractNumId="42" w15:restartNumberingAfterBreak="0">
+  <w:abstractNum w:abstractNumId="44" w15:restartNumberingAfterBreak="0">
     <w:nsid w:val="65512689"/>
     <w:multiLevelType w:val="hybridMultilevel"/>
     <w:tmpl w:val="27ECE568"/>
@@ -8186,7 +9362,7 @@
       </w:pPr>
     </w:lvl>
   </w:abstractNum>
-  <w:abstractNum w:abstractNumId="43" w15:restartNumberingAfterBreak="0">
+  <w:abstractNum w:abstractNumId="45" w15:restartNumberingAfterBreak="0">
     <w:nsid w:val="667D1280"/>
     <w:multiLevelType w:val="multilevel"/>
     <w:tmpl w:val="0409001F"/>
@@ -8272,7 +9448,7 @@
       </w:pPr>
     </w:lvl>
   </w:abstractNum>
-  <w:abstractNum w:abstractNumId="44" w15:restartNumberingAfterBreak="0">
+  <w:abstractNum w:abstractNumId="46" w15:restartNumberingAfterBreak="0">
     <w:nsid w:val="678E1104"/>
     <w:multiLevelType w:val="hybridMultilevel"/>
     <w:tmpl w:val="EC200A08"/>
@@ -8385,7 +9561,7 @@
       </w:rPr>
     </w:lvl>
   </w:abstractNum>
-  <w:abstractNum w:abstractNumId="45" w15:restartNumberingAfterBreak="0">
+  <w:abstractNum w:abstractNumId="47" w15:restartNumberingAfterBreak="0">
     <w:nsid w:val="6BDF212E"/>
     <w:multiLevelType w:val="hybridMultilevel"/>
     <w:tmpl w:val="4FB2B120"/>
@@ -8498,7 +9674,7 @@
       </w:rPr>
     </w:lvl>
   </w:abstractNum>
-  <w:abstractNum w:abstractNumId="46" w15:restartNumberingAfterBreak="0">
+  <w:abstractNum w:abstractNumId="48" w15:restartNumberingAfterBreak="0">
     <w:nsid w:val="6E8F41CA"/>
     <w:multiLevelType w:val="multilevel"/>
     <w:tmpl w:val="39FA8D54"/>
@@ -8611,7 +9787,7 @@
       </w:rPr>
     </w:lvl>
   </w:abstractNum>
-  <w:abstractNum w:abstractNumId="47" w15:restartNumberingAfterBreak="0">
+  <w:abstractNum w:abstractNumId="49" w15:restartNumberingAfterBreak="0">
     <w:nsid w:val="70523DC5"/>
     <w:multiLevelType w:val="multilevel"/>
     <w:tmpl w:val="C292E32C"/>
@@ -8724,7 +9900,7 @@
       </w:rPr>
     </w:lvl>
   </w:abstractNum>
-  <w:abstractNum w:abstractNumId="48" w15:restartNumberingAfterBreak="0">
+  <w:abstractNum w:abstractNumId="50" w15:restartNumberingAfterBreak="0">
     <w:nsid w:val="70FB1889"/>
     <w:multiLevelType w:val="hybridMultilevel"/>
     <w:tmpl w:val="44A83BD6"/>
@@ -8810,7 +9986,7 @@
       </w:pPr>
     </w:lvl>
   </w:abstractNum>
-  <w:abstractNum w:abstractNumId="49" w15:restartNumberingAfterBreak="0">
+  <w:abstractNum w:abstractNumId="51" w15:restartNumberingAfterBreak="0">
     <w:nsid w:val="718C6107"/>
     <w:multiLevelType w:val="hybridMultilevel"/>
     <w:tmpl w:val="08782620"/>
@@ -8896,7 +10072,7 @@
       </w:pPr>
     </w:lvl>
   </w:abstractNum>
-  <w:abstractNum w:abstractNumId="50" w15:restartNumberingAfterBreak="0">
+  <w:abstractNum w:abstractNumId="52" w15:restartNumberingAfterBreak="0">
     <w:nsid w:val="728D6B9B"/>
     <w:multiLevelType w:val="hybridMultilevel"/>
     <w:tmpl w:val="F094DFE8"/>
@@ -8982,7 +10158,7 @@
       </w:pPr>
     </w:lvl>
   </w:abstractNum>
-  <w:abstractNum w:abstractNumId="51" w15:restartNumberingAfterBreak="0">
+  <w:abstractNum w:abstractNumId="53" w15:restartNumberingAfterBreak="0">
     <w:nsid w:val="729A5038"/>
     <w:multiLevelType w:val="hybridMultilevel"/>
     <w:tmpl w:val="7F4AD370"/>
@@ -9068,7 +10244,7 @@
       </w:pPr>
     </w:lvl>
   </w:abstractNum>
-  <w:abstractNum w:abstractNumId="52" w15:restartNumberingAfterBreak="0">
+  <w:abstractNum w:abstractNumId="54" w15:restartNumberingAfterBreak="0">
     <w:nsid w:val="767540D6"/>
     <w:multiLevelType w:val="hybridMultilevel"/>
     <w:tmpl w:val="1D72F5B2"/>
@@ -9154,7 +10330,7 @@
       </w:pPr>
     </w:lvl>
   </w:abstractNum>
-  <w:abstractNum w:abstractNumId="53" w15:restartNumberingAfterBreak="0">
+  <w:abstractNum w:abstractNumId="55" w15:restartNumberingAfterBreak="0">
     <w:nsid w:val="77FE1F86"/>
     <w:multiLevelType w:val="hybridMultilevel"/>
     <w:tmpl w:val="3F7ABE82"/>
@@ -9240,7 +10416,7 @@
       </w:pPr>
     </w:lvl>
   </w:abstractNum>
-  <w:abstractNum w:abstractNumId="54" w15:restartNumberingAfterBreak="0">
+  <w:abstractNum w:abstractNumId="56" w15:restartNumberingAfterBreak="0">
     <w:nsid w:val="7D586B17"/>
     <w:multiLevelType w:val="hybridMultilevel"/>
     <w:tmpl w:val="4DE0F22A"/>
@@ -9354,175 +10530,181 @@
     </w:lvl>
   </w:abstractNum>
   <w:num w:numId="1" w16cid:durableId="160505346">
+    <w:abstractNumId w:val="10"/>
+  </w:num>
+  <w:num w:numId="2" w16cid:durableId="981691369">
+    <w:abstractNumId w:val="5"/>
+  </w:num>
+  <w:num w:numId="3" w16cid:durableId="2126658922">
+    <w:abstractNumId w:val="27"/>
+  </w:num>
+  <w:num w:numId="4" w16cid:durableId="1831554265">
+    <w:abstractNumId w:val="55"/>
+  </w:num>
+  <w:num w:numId="5" w16cid:durableId="1473718244">
+    <w:abstractNumId w:val="4"/>
+  </w:num>
+  <w:num w:numId="6" w16cid:durableId="1195533266">
+    <w:abstractNumId w:val="22"/>
+  </w:num>
+  <w:num w:numId="7" w16cid:durableId="1511334429">
+    <w:abstractNumId w:val="50"/>
+  </w:num>
+  <w:num w:numId="8" w16cid:durableId="1304506653">
+    <w:abstractNumId w:val="31"/>
+  </w:num>
+  <w:num w:numId="9" w16cid:durableId="1929078814">
+    <w:abstractNumId w:val="23"/>
+  </w:num>
+  <w:num w:numId="10" w16cid:durableId="1651670442">
+    <w:abstractNumId w:val="24"/>
+  </w:num>
+  <w:num w:numId="11" w16cid:durableId="1851018439">
+    <w:abstractNumId w:val="20"/>
+  </w:num>
+  <w:num w:numId="12" w16cid:durableId="336226868">
     <w:abstractNumId w:val="9"/>
   </w:num>
-  <w:num w:numId="2" w16cid:durableId="981691369">
-    <w:abstractNumId w:val="4"/>
+  <w:num w:numId="13" w16cid:durableId="1113213002">
+    <w:abstractNumId w:val="52"/>
   </w:num>
-  <w:num w:numId="3" w16cid:durableId="2126658922">
+  <w:num w:numId="14" w16cid:durableId="529534897">
     <w:abstractNumId w:val="26"/>
   </w:num>
-  <w:num w:numId="4" w16cid:durableId="1831554265">
-    <w:abstractNumId w:val="53"/>
+  <w:num w:numId="15" w16cid:durableId="306669238">
+    <w:abstractNumId w:val="18"/>
   </w:num>
-  <w:num w:numId="5" w16cid:durableId="1473718244">
-    <w:abstractNumId w:val="3"/>
+  <w:num w:numId="16" w16cid:durableId="738676008">
+    <w:abstractNumId w:val="30"/>
   </w:num>
-  <w:num w:numId="6" w16cid:durableId="1195533266">
+  <w:num w:numId="17" w16cid:durableId="252053514">
     <w:abstractNumId w:val="21"/>
   </w:num>
-  <w:num w:numId="7" w16cid:durableId="1511334429">
-    <w:abstractNumId w:val="48"/>
-  </w:num>
-  <w:num w:numId="8" w16cid:durableId="1304506653">
-    <w:abstractNumId w:val="30"/>
-  </w:num>
-  <w:num w:numId="9" w16cid:durableId="1929078814">
-    <w:abstractNumId w:val="22"/>
-  </w:num>
-  <w:num w:numId="10" w16cid:durableId="1651670442">
-    <w:abstractNumId w:val="23"/>
-  </w:num>
-  <w:num w:numId="11" w16cid:durableId="1851018439">
-    <w:abstractNumId w:val="19"/>
-  </w:num>
-  <w:num w:numId="12" w16cid:durableId="336226868">
-    <w:abstractNumId w:val="8"/>
-  </w:num>
-  <w:num w:numId="13" w16cid:durableId="1113213002">
-    <w:abstractNumId w:val="50"/>
-  </w:num>
-  <w:num w:numId="14" w16cid:durableId="529534897">
-    <w:abstractNumId w:val="25"/>
-  </w:num>
-  <w:num w:numId="15" w16cid:durableId="306669238">
-    <w:abstractNumId w:val="17"/>
-  </w:num>
-  <w:num w:numId="16" w16cid:durableId="738676008">
-    <w:abstractNumId w:val="29"/>
-  </w:num>
-  <w:num w:numId="17" w16cid:durableId="252053514">
-    <w:abstractNumId w:val="20"/>
-  </w:num>
   <w:num w:numId="18" w16cid:durableId="767966172">
-    <w:abstractNumId w:val="11"/>
+    <w:abstractNumId w:val="12"/>
   </w:num>
   <w:num w:numId="19" w16cid:durableId="1888490652">
-    <w:abstractNumId w:val="39"/>
+    <w:abstractNumId w:val="41"/>
   </w:num>
   <w:num w:numId="20" w16cid:durableId="1262641630">
-    <w:abstractNumId w:val="32"/>
+    <w:abstractNumId w:val="33"/>
   </w:num>
   <w:num w:numId="21" w16cid:durableId="811480741">
     <w:abstractNumId w:val="1"/>
   </w:num>
   <w:num w:numId="22" w16cid:durableId="1966740608">
-    <w:abstractNumId w:val="12"/>
+    <w:abstractNumId w:val="13"/>
   </w:num>
   <w:num w:numId="23" w16cid:durableId="1483545147">
-    <w:abstractNumId w:val="54"/>
+    <w:abstractNumId w:val="56"/>
   </w:num>
   <w:num w:numId="24" w16cid:durableId="1216814178">
-    <w:abstractNumId w:val="2"/>
+    <w:abstractNumId w:val="3"/>
   </w:num>
   <w:num w:numId="25" w16cid:durableId="2030764032">
-    <w:abstractNumId w:val="18"/>
+    <w:abstractNumId w:val="19"/>
   </w:num>
   <w:num w:numId="26" w16cid:durableId="950865897">
-    <w:abstractNumId w:val="37"/>
+    <w:abstractNumId w:val="39"/>
   </w:num>
   <w:num w:numId="27" w16cid:durableId="76562103">
-    <w:abstractNumId w:val="15"/>
+    <w:abstractNumId w:val="16"/>
   </w:num>
   <w:num w:numId="28" w16cid:durableId="1680236159">
-    <w:abstractNumId w:val="34"/>
+    <w:abstractNumId w:val="35"/>
   </w:num>
   <w:num w:numId="29" w16cid:durableId="613220632">
-    <w:abstractNumId w:val="34"/>
+    <w:abstractNumId w:val="35"/>
     <w:lvlOverride w:ilvl="0">
       <w:startOverride w:val="1"/>
     </w:lvlOverride>
   </w:num>
   <w:num w:numId="30" w16cid:durableId="353961212">
-    <w:abstractNumId w:val="42"/>
+    <w:abstractNumId w:val="44"/>
   </w:num>
   <w:num w:numId="31" w16cid:durableId="1422146109">
-    <w:abstractNumId w:val="41"/>
+    <w:abstractNumId w:val="43"/>
   </w:num>
   <w:num w:numId="32" w16cid:durableId="76026789">
-    <w:abstractNumId w:val="35"/>
+    <w:abstractNumId w:val="36"/>
   </w:num>
   <w:num w:numId="33" w16cid:durableId="736977085">
-    <w:abstractNumId w:val="45"/>
+    <w:abstractNumId w:val="47"/>
   </w:num>
   <w:num w:numId="34" w16cid:durableId="329991566">
-    <w:abstractNumId w:val="10"/>
+    <w:abstractNumId w:val="11"/>
   </w:num>
   <w:num w:numId="35" w16cid:durableId="899709224">
-    <w:abstractNumId w:val="36"/>
+    <w:abstractNumId w:val="38"/>
   </w:num>
   <w:num w:numId="36" w16cid:durableId="1360275858">
-    <w:abstractNumId w:val="49"/>
+    <w:abstractNumId w:val="51"/>
   </w:num>
   <w:num w:numId="37" w16cid:durableId="760026610">
-    <w:abstractNumId w:val="5"/>
+    <w:abstractNumId w:val="6"/>
   </w:num>
   <w:num w:numId="38" w16cid:durableId="853879843">
     <w:abstractNumId w:val="0"/>
   </w:num>
   <w:num w:numId="39" w16cid:durableId="562835717">
-    <w:abstractNumId w:val="27"/>
+    <w:abstractNumId w:val="28"/>
   </w:num>
   <w:num w:numId="40" w16cid:durableId="28531534">
-    <w:abstractNumId w:val="52"/>
+    <w:abstractNumId w:val="54"/>
   </w:num>
   <w:num w:numId="41" w16cid:durableId="1099448496">
-    <w:abstractNumId w:val="51"/>
+    <w:abstractNumId w:val="53"/>
   </w:num>
   <w:num w:numId="42" w16cid:durableId="61487345">
+    <w:abstractNumId w:val="15"/>
+  </w:num>
+  <w:num w:numId="43" w16cid:durableId="1198348534">
+    <w:abstractNumId w:val="7"/>
+  </w:num>
+  <w:num w:numId="44" w16cid:durableId="532114563">
+    <w:abstractNumId w:val="17"/>
+  </w:num>
+  <w:num w:numId="45" w16cid:durableId="994995576">
+    <w:abstractNumId w:val="46"/>
+  </w:num>
+  <w:num w:numId="46" w16cid:durableId="1633945321">
+    <w:abstractNumId w:val="34"/>
+  </w:num>
+  <w:num w:numId="47" w16cid:durableId="312367170">
     <w:abstractNumId w:val="14"/>
   </w:num>
-  <w:num w:numId="43" w16cid:durableId="1198348534">
-    <w:abstractNumId w:val="6"/>
-  </w:num>
-  <w:num w:numId="44" w16cid:durableId="532114563">
-    <w:abstractNumId w:val="16"/>
-  </w:num>
-  <w:num w:numId="45" w16cid:durableId="994995576">
-    <w:abstractNumId w:val="44"/>
-  </w:num>
-  <w:num w:numId="46" w16cid:durableId="1633945321">
-    <w:abstractNumId w:val="33"/>
-  </w:num>
-  <w:num w:numId="47" w16cid:durableId="312367170">
-    <w:abstractNumId w:val="13"/>
-  </w:num>
   <w:num w:numId="48" w16cid:durableId="96142598">
-    <w:abstractNumId w:val="43"/>
+    <w:abstractNumId w:val="45"/>
   </w:num>
   <w:num w:numId="49" w16cid:durableId="1587807063">
-    <w:abstractNumId w:val="7"/>
+    <w:abstractNumId w:val="8"/>
   </w:num>
   <w:num w:numId="50" w16cid:durableId="1676303458">
-    <w:abstractNumId w:val="46"/>
+    <w:abstractNumId w:val="48"/>
   </w:num>
   <w:num w:numId="51" w16cid:durableId="1796488924">
-    <w:abstractNumId w:val="24"/>
+    <w:abstractNumId w:val="25"/>
   </w:num>
   <w:num w:numId="52" w16cid:durableId="317995948">
+    <w:abstractNumId w:val="42"/>
+  </w:num>
+  <w:num w:numId="53" w16cid:durableId="180901741">
+    <w:abstractNumId w:val="29"/>
+  </w:num>
+  <w:num w:numId="54" w16cid:durableId="1198540490">
+    <w:abstractNumId w:val="49"/>
+  </w:num>
+  <w:num w:numId="55" w16cid:durableId="2017535964">
     <w:abstractNumId w:val="40"/>
   </w:num>
-  <w:num w:numId="53" w16cid:durableId="180901741">
-    <w:abstractNumId w:val="28"/>
+  <w:num w:numId="56" w16cid:durableId="1733582401">
+    <w:abstractNumId w:val="32"/>
   </w:num>
-  <w:num w:numId="54" w16cid:durableId="1198540490">
-    <w:abstractNumId w:val="47"/>
+  <w:num w:numId="57" w16cid:durableId="1820268218">
+    <w:abstractNumId w:val="2"/>
   </w:num>
-  <w:num w:numId="55" w16cid:durableId="2017535964">
-    <w:abstractNumId w:val="38"/>
-  </w:num>
-  <w:num w:numId="56" w16cid:durableId="1733582401">
-    <w:abstractNumId w:val="31"/>
+  <w:num w:numId="58" w16cid:durableId="1075392087">
+    <w:abstractNumId w:val="37"/>
   </w:num>
 </w:numbering>
 </file>
@@ -10269,34 +11451,6 @@
 </w:styles>
 </file>
 
-<file path=word/ink/ink1.xml><?xml version="1.0" encoding="utf-8"?>
-<inkml:ink xmlns:inkml="http://www.w3.org/2003/InkML">
-  <inkml:definitions>
-    <inkml:context xml:id="ctx0">
-      <inkml:inkSource xml:id="inkSrc0">
-        <inkml:traceFormat>
-          <inkml:channel name="X" type="integer" min="-2.14748E9" max="2.14748E9" units="cm"/>
-          <inkml:channel name="Y" type="integer" min="-2.14748E9" max="2.14748E9" units="cm"/>
-          <inkml:channel name="F" type="integer" max="32767" units="dev"/>
-        </inkml:traceFormat>
-        <inkml:channelProperties>
-          <inkml:channelProperty channel="X" name="resolution" value="1000" units="1/cm"/>
-          <inkml:channelProperty channel="Y" name="resolution" value="1000" units="1/cm"/>
-          <inkml:channelProperty channel="F" name="resolution" value="0" units="1/dev"/>
-        </inkml:channelProperties>
-      </inkml:inkSource>
-      <inkml:timestamp xml:id="ts0" timeString="2023-10-01T15:07:26.694"/>
-    </inkml:context>
-    <inkml:brush xml:id="br0">
-      <inkml:brushProperty name="width" value="0.05" units="cm"/>
-      <inkml:brushProperty name="height" value="0.05" units="cm"/>
-      <inkml:brushProperty name="color" value="#E71224"/>
-    </inkml:brush>
-  </inkml:definitions>
-  <inkml:trace contextRef="#ctx0" brushRef="#br0">7568 110 24575,'-3'-4'0,"0"0"0,0 0 0,0 0 0,0 1 0,-1 0 0,1 0 0,-1 0 0,0 0 0,0 0 0,0 1 0,0-1 0,0 1 0,-1 1 0,1-1 0,-1 0 0,1 1 0,-1 0 0,0 0 0,-5 0 0,-16-2 0,0 1 0,-34 1 0,33 1 0,-539-32 0,344 15 0,-258 13 0,242 6 0,197-2 0,-67-1 0,1 5 0,-126 20 0,-193 30 0,273-38 0,-100 27 0,144-22 0,-128 9 0,123-18 0,-254-1 0,270-12 0,80 2 0,0 1 0,0 1 0,0 0 0,1 2 0,-20 7 0,18-5 0,-1-2 0,1 0 0,-1-1 0,-20 2 0,-409-5 0,213-4 0,24 1 0,-230 5 0,338 6 0,-190 40 0,-85 22 0,179-46 0,150-22 0,1 2 0,0 3 0,1 1 0,-59 20 0,64-10 0,0 2 0,2 1 0,0 2 0,2 2 0,0 2 0,-37 36 0,49-39 0,2 2 0,1 1 0,-23 32 0,15-18 0,2-1 0,1 0 0,1 2 0,3 1 0,-20 48 0,19-38 0,19-43 0,1 1 0,0 0 0,1 0 0,0 1 0,1-1 0,-4 25 0,-19 420 0,27 138 0,2-570 0,1 0 0,1 0 0,1-1 0,1 1 0,16 38 0,12 48 0,-27-82 0,2 0 0,1-1 0,1 0 0,2-1 0,1 0 0,0-1 0,21 26 0,139 160 0,-112-143 0,-42-47 0,2-1 0,0-1 0,2-1 0,0-1 0,1-1 0,0-1 0,2-1 0,41 16 0,-27-15 0,0-2 0,1-2 0,1-2 0,0-1 0,53 3 0,6-4 0,0 4 0,132 35 0,-93-13 0,248 28 0,149-38 0,-178-10 0,-38-1 0,1897-11 0,-1081-5 0,-446 3 0,-682 0 0,0 0 0,0-1 0,0 0 0,0-1 0,0-1 0,-1 1 0,1-1 0,-1-1 0,1 0 0,-1 0 0,-1-1 0,1 0 0,-1 0 0,1-1 0,-1 0 0,-1-1 0,13-13 0,4 0 0,1 2 0,52-30 0,6-3 0,173-113 0,-248 158 0,-1-1 0,0 0 0,0 0 0,-1-1 0,0 1 0,0-1 0,6-12 0,14-18 0,7-4 0,-2 0 0,2 1 0,65-60 0,-85 88 0,0 0 0,-1-1 0,0 0 0,-1-1 0,17-29 0,36-91 0,-34 68 0,109-280 0,-126 311 0,22-40 0,-21 49 0,-2-1 0,-1 0 0,9-32 0,-2-13 0,-1 8 0,-2 0 0,-3-1 0,6-123 0,-16 139 0,9-55 0,2-34 0,-13-321 0,-1 219 0,1 224 0,-1 1 0,0-1 0,-1 1 0,-1-1 0,-1 1 0,0 0 0,-1 0 0,-14-29 0,13 34 0,0 0 0,-1 1 0,-1 0 0,1 0 0,-2 0 0,0 1 0,0 0 0,0 1 0,-1 0 0,0 0 0,-1 1 0,-14-7 0,-70-42 0,70 39 0,-1 1 0,-1 1 0,0 1 0,-1 2 0,-57-17 0,-2 7 0,55 12 0,-1 2 0,0 1 0,-64-4 0,-255 14-1365,329-3-5461</inkml:trace>
-</inkml:ink>
-</file>
-
 <file path=word/theme/theme1.xml><?xml version="1.0" encoding="utf-8"?>
 <a:theme xmlns:a="http://schemas.openxmlformats.org/drawingml/2006/main" name="Office Theme">
   <a:themeElements>

</xml_diff>

<commit_message>
docs: minor wording changes and grammatical fixes
</commit_message>
<xml_diff>
--- a/Documentation/ECEN-361-Lab-07-Queues.docx
+++ b/Documentation/ECEN-361-Lab-07-Queues.docx
@@ -119,13 +119,19 @@
         </w:tabs>
       </w:pPr>
       <w:r>
-        <w:t xml:space="preserve">Queues are a well-known data structure, serving a FIFO strategy to store/forward data.  The student has likely programmed with queues in other classes.  We take this data structure and move it into an environment where access to the queue is available multiple producers (tasks that add to the queue), and consumers (tasks that take first-off data from the queue.)  Simple everyday analogous systems utilizing this type of structure can be seen in many operations:   A tech-support call-center </w:t>
+        <w:t xml:space="preserve">Queues are a well-known data structure, serving a FIFO strategy to store/forward data.  The student has likely programmed with queues in other classes.  We take this data structure and move it into an environment where access to the queue is available </w:t>
+      </w:r>
+      <w:r>
+        <w:t xml:space="preserve">to </w:t>
+      </w:r>
+      <w:r>
+        <w:t xml:space="preserve">multiple producers (tasks that add to the queue), and consumers (tasks that take first-off data from the queue.)  Simple everyday analogous systems utilizing this type of structure can be seen in many operations:   A tech-support call-center </w:t>
       </w:r>
       <w:r>
         <w:t>producing</w:t>
       </w:r>
       <w:r>
-        <w:t xml:space="preserve"> many incoming calls at a time, putting them in the queue to be help for service, while many </w:t>
+        <w:t xml:space="preserve"> many incoming calls at a time, putting them in the queue for service, while many </w:t>
       </w:r>
       <w:r>
         <w:t>operators pull the calls off to consume and process them.</w:t>
@@ -145,31 +151,22 @@
         </w:tabs>
       </w:pPr>
       <w:r>
-        <w:t xml:space="preserve">In FreeRTOS, the queue structure is global in nature, and available to be written-to and read-from </w:t>
-      </w:r>
-      <w:proofErr w:type="gramStart"/>
-      <w:r>
-        <w:t>most</w:t>
-      </w:r>
-      <w:proofErr w:type="gramEnd"/>
-      <w:r>
-        <w:t xml:space="preserve"> any other process.  In general processes will be dedicated to </w:t>
-      </w:r>
-      <w:proofErr w:type="gramStart"/>
-      <w:r>
-        <w:t>handing</w:t>
-      </w:r>
-      <w:proofErr w:type="gramEnd"/>
-      <w:r>
-        <w:t xml:space="preserve"> one or the other operation – either producing or consuming.   Events (</w:t>
-      </w:r>
-      <w:proofErr w:type="gramStart"/>
-      <w:r>
-        <w:t>interrupts</w:t>
-      </w:r>
-      <w:proofErr w:type="gramEnd"/>
-      <w:r>
-        <w:t>) can be setup to signal on various states of the queue:  EMPTY, FULL, FILLED-to-a-LEVEL, etc. can a be the source of interrupts and exceptions in processing.</w:t>
+        <w:t>In FreeRTOS, the queue structure is global in nature, and available to be written-to and read-from most any other process.  In general</w:t>
+      </w:r>
+      <w:r>
+        <w:t>,</w:t>
+      </w:r>
+      <w:r>
+        <w:t xml:space="preserve"> processes will be dedicated to handing one or the other operation – either producing or consuming.   Events (interrupts) can be setup to signal on various states of the queue:  EMPTY, FULL, FILLED-to-a-LEVEL, etc. </w:t>
+      </w:r>
+      <w:r>
+        <w:t xml:space="preserve">These </w:t>
+      </w:r>
+      <w:r>
+        <w:t>can a be the source of interrupts and exceptions in processing.</w:t>
+      </w:r>
+      <w:r>
+        <w:t xml:space="preserve"> The queue can be configured to store any data type.</w:t>
       </w:r>
     </w:p>
     <w:p>
@@ -189,7 +186,13 @@
         <w:t xml:space="preserve">For this lab we will build a small </w:t>
       </w:r>
       <w:r>
-        <w:t>queue pipeline with three producers, and 1 consumer.  Elements that go into the queue pipeline from the superset of all ASCII characters, but each producer has the unique quality that they deliver only subsets of the full character set, so:</w:t>
+        <w:t xml:space="preserve">queue pipeline with three producers, and 1 consumer.  Elements that go into the queue pipeline </w:t>
+      </w:r>
+      <w:r>
+        <w:t xml:space="preserve">are </w:t>
+      </w:r>
+      <w:r>
+        <w:t>from the superset of all ASCII characters, but each producer has the unique quality that they deliver only subsets of the full character set, so:</w:t>
       </w:r>
     </w:p>
     <w:p>
@@ -239,16 +242,59 @@
           <w:color w:val="000000" w:themeColor="text1"/>
         </w:rPr>
       </w:pPr>
+      <w:proofErr w:type="spellStart"/>
       <w:r>
         <w:rPr>
           <w:color w:val="000000" w:themeColor="text1"/>
-        </w:rPr>
-        <w:t>Random symbols, punctuation, etc</w:t>
+          <w:lang w:val="fr-FR"/>
+        </w:rPr>
+        <w:t>Random</w:t>
+      </w:r>
+      <w:proofErr w:type="spellEnd"/>
+      <w:r>
+        <w:rPr>
+          <w:color w:val="000000" w:themeColor="text1"/>
+          <w:lang w:val="fr-FR"/>
+        </w:rPr>
+        <w:t xml:space="preserve"> </w:t>
+      </w:r>
+      <w:proofErr w:type="spellStart"/>
+      <w:r>
+        <w:rPr>
+          <w:color w:val="000000" w:themeColor="text1"/>
+          <w:lang w:val="fr-FR"/>
+        </w:rPr>
+        <w:t>symbols</w:t>
+      </w:r>
+      <w:proofErr w:type="spellEnd"/>
+      <w:r>
+        <w:rPr>
+          <w:color w:val="000000" w:themeColor="text1"/>
+          <w:lang w:val="fr-FR"/>
+        </w:rPr>
+        <w:t xml:space="preserve">, </w:t>
+      </w:r>
+      <w:proofErr w:type="spellStart"/>
+      <w:r>
+        <w:rPr>
+          <w:color w:val="000000" w:themeColor="text1"/>
+          <w:lang w:val="fr-FR"/>
+        </w:rPr>
+        <w:t>punctuation</w:t>
+      </w:r>
+      <w:proofErr w:type="spellEnd"/>
+      <w:r>
+        <w:rPr>
+          <w:color w:val="000000" w:themeColor="text1"/>
+          <w:lang w:val="fr-FR"/>
+        </w:rPr>
+        <w:t>, etc</w:t>
       </w:r>
       <w:r>
         <w:rPr>
           <w:rFonts w:ascii="Courier New" w:hAnsi="Courier New" w:cs="Courier New"/>
           <w:color w:val="000000" w:themeColor="text1"/>
+          <w:lang w:val="fr-FR"/>
         </w:rPr>
         <w:t>. [</w:t>
       </w:r>
@@ -258,6 +304,7 @@
           <w:b/>
           <w:bCs/>
           <w:color w:val="000000" w:themeColor="text1"/>
+          <w:lang w:val="fr-FR"/>
         </w:rPr>
         <w:t>‘</w:t>
       </w:r>
@@ -267,6 +314,7 @@
           <w:b/>
           <w:bCs/>
           <w:color w:val="000000" w:themeColor="text1"/>
+          <w:lang w:val="fr-FR"/>
         </w:rPr>
         <w:t>!</w:t>
       </w:r>
@@ -276,6 +324,7 @@
           <w:b/>
           <w:bCs/>
           <w:color w:val="000000" w:themeColor="text1"/>
+          <w:lang w:val="fr-FR"/>
         </w:rPr>
         <w:t>’ .</w:t>
       </w:r>
@@ -285,6 +334,7 @@
           <w:b/>
           <w:bCs/>
           <w:color w:val="000000" w:themeColor="text1"/>
+          <w:lang w:val="fr-FR"/>
         </w:rPr>
         <w:t>..</w:t>
       </w:r>
@@ -294,6 +344,7 @@
           <w:b/>
           <w:bCs/>
           <w:color w:val="000000" w:themeColor="text1"/>
+          <w:lang w:val="fr-FR"/>
         </w:rPr>
         <w:t>’</w:t>
       </w:r>
@@ -303,6 +354,7 @@
           <w:b/>
           <w:bCs/>
           <w:color w:val="000000" w:themeColor="text1"/>
+          <w:lang w:val="fr-FR"/>
         </w:rPr>
         <w:t>=</w:t>
       </w:r>
@@ -312,6 +364,7 @@
           <w:b/>
           <w:bCs/>
           <w:color w:val="000000" w:themeColor="text1"/>
+          <w:lang w:val="fr-FR"/>
         </w:rPr>
         <w:t>’</w:t>
       </w:r>
@@ -319,14 +372,22 @@
         <w:rPr>
           <w:rFonts w:ascii="Courier New" w:hAnsi="Courier New" w:cs="Courier New"/>
           <w:color w:val="000000" w:themeColor="text1"/>
+          <w:lang w:val="fr-FR"/>
         </w:rPr>
         <w:t>]</w:t>
       </w:r>
       <w:r>
         <w:rPr>
           <w:color w:val="000000" w:themeColor="text1"/>
-        </w:rPr>
-        <w:t xml:space="preserve"> (from character ‘!’ to ‘=’ in ASCII table)</w:t>
+          <w:lang w:val="fr-FR"/>
+        </w:rPr>
+        <w:t xml:space="preserve"> </w:t>
+      </w:r>
+      <w:r>
+        <w:rPr>
+          <w:color w:val="000000" w:themeColor="text1"/>
+        </w:rPr>
+        <w:t>(from character ‘!’ to ‘=’ in ASCII table)</w:t>
       </w:r>
       <w:r>
         <w:rPr>
@@ -786,15 +847,7 @@
         <w:t>As shown, the queue</w:t>
       </w:r>
       <w:r>
-        <w:t xml:space="preserve"> </w:t>
-      </w:r>
-      <w:proofErr w:type="gramStart"/>
-      <w:r>
-        <w:t>not</w:t>
-      </w:r>
-      <w:proofErr w:type="gramEnd"/>
-      <w:r>
-        <w:t xml:space="preserve"> full and no priority scheme is implemented between the producing tasks.</w:t>
+        <w:t xml:space="preserve"> not full and no priority scheme is implemented between the producing tasks.</w:t>
       </w:r>
     </w:p>
     <w:p>
@@ -900,35 +953,16 @@
         <w:jc w:val="left"/>
       </w:pPr>
       <w:r>
-        <w:t xml:space="preserve">There is also control on the </w:t>
-      </w:r>
-      <w:proofErr w:type="gramStart"/>
-      <w:r>
-        <w:t>production</w:t>
-      </w:r>
-      <w:r>
-        <w:t>:</w:t>
-      </w:r>
-      <w:r>
-        <w:t>.</w:t>
-      </w:r>
-      <w:proofErr w:type="gramEnd"/>
-      <w:r>
-        <w:t xml:space="preserve"> </w:t>
-      </w:r>
-      <w:r>
-        <w:t xml:space="preserve"> </w:t>
-      </w:r>
-      <w:r>
-        <w:t xml:space="preserve">A dedicated button </w:t>
-      </w:r>
-      <w:proofErr w:type="gramStart"/>
-      <w:r>
-        <w:t>start</w:t>
-      </w:r>
-      <w:proofErr w:type="gramEnd"/>
-      <w:r>
-        <w:t xml:space="preserve">/stops each of the following producers. </w:t>
+        <w:t>There is also control on the production</w:t>
+      </w:r>
+      <w:r>
+        <w:t xml:space="preserve">: </w:t>
+      </w:r>
+      <w:r>
+        <w:t>a</w:t>
+      </w:r>
+      <w:r>
+        <w:t xml:space="preserve"> dedicated button start/stops each of the following producers. </w:t>
       </w:r>
     </w:p>
     <w:p>
@@ -1096,7 +1130,13 @@
         <w:jc w:val="left"/>
       </w:pPr>
       <w:r>
-        <w:t>Note that keystrokes typed into the UART keyboard (via the TTY Terminal) are ‘filtered’ before being put onto the queue.  This type of pre-processing Is typical and could be likened to a real-world example of a tech-support site sending customers with different types of issues into different waiting queues.</w:t>
+        <w:t xml:space="preserve">Note that keystrokes typed into the UART keyboard (via the TTY Terminal) are ‘filtered’ before being put onto the queue.  This type of pre-processing </w:t>
+      </w:r>
+      <w:r>
+        <w:t>i</w:t>
+      </w:r>
+      <w:r>
+        <w:t>s typical and could be likened to a real-world example of a tech-support site sending customers with different types of issues into different waiting queues.</w:t>
       </w:r>
     </w:p>
     <w:p>
@@ -1105,7 +1145,13 @@
         <w:jc w:val="left"/>
       </w:pPr>
       <w:r>
-        <w:t xml:space="preserve">In this code, all keystrokes typed are checked to see that they are strictly alphabetic [‘A’ … ‘z’] and then added to the queue only as uppercase.  This allows us to determine the source of the item in the queue, by the type of data:   uppercase, lowercase, and </w:t>
+        <w:t>In this code, all keystrokes typed are checked to see that they are strictly alphabetic [‘A’ … ‘</w:t>
+      </w:r>
+      <w:r>
+        <w:t>z</w:t>
+      </w:r>
+      <w:r>
+        <w:t xml:space="preserve">’] and then added to the queue only as uppercase.  This allows us to determine the source of the item in the queue, by the type of data:   uppercase, lowercase, and </w:t>
       </w:r>
       <w:proofErr w:type="gramStart"/>
       <w:r>
@@ -1222,6 +1268,9 @@
         <w:jc w:val="left"/>
       </w:pPr>
       <w:r>
+        <w:rPr>
+          <w:noProof/>
+        </w:rPr>
         <w:drawing>
           <wp:anchor distT="0" distB="0" distL="114300" distR="114300" simplePos="0" relativeHeight="251681800" behindDoc="0" locked="0" layoutInCell="1" allowOverlap="1" wp14:anchorId="3955D3EA" wp14:editId="1229FA5E">
             <wp:simplePos x="0" y="0"/>
@@ -1751,15 +1800,6 @@
         <w:pStyle w:val="Heading2"/>
         <w:jc w:val="left"/>
       </w:pPr>
-      <w:r>
-        <w:t xml:space="preserve">Part </w:t>
-      </w:r>
-      <w:r>
-        <w:t>2</w:t>
-      </w:r>
-      <w:r>
-        <w:t xml:space="preserve">:  </w:t>
-      </w:r>
     </w:p>
     <w:p>
       <w:pPr>
@@ -1798,22 +1838,14 @@
     </w:p>
     <w:p/>
     <w:p/>
+    <w:p/>
     <w:p>
       <w:pPr>
         <w:pStyle w:val="Heading2"/>
       </w:pPr>
       <w:r>
         <w:lastRenderedPageBreak/>
-        <w:t xml:space="preserve">Part </w:t>
-      </w:r>
-      <w:r>
-        <w:t>2</w:t>
-      </w:r>
-      <w:r>
-        <w:t xml:space="preserve">:  </w:t>
-      </w:r>
-      <w:r>
-        <w:t xml:space="preserve">Add producer and consumer </w:t>
+        <w:t xml:space="preserve">Part 2:  Add producer and consumer </w:t>
       </w:r>
       <w:proofErr w:type="gramStart"/>
       <w:r>
@@ -1835,35 +1867,7 @@
         <w:rPr>
           <w:vanish/>
         </w:rPr>
-        <w:t xml:space="preserve">Note that the tasks to add the random </w:t>
-      </w:r>
-      <w:proofErr w:type="gramStart"/>
-      <w:r>
-        <w:rPr>
-          <w:vanish/>
-        </w:rPr>
-        <w:t>characters  are</w:t>
-      </w:r>
-      <w:proofErr w:type="gramEnd"/>
-      <w:r>
-        <w:rPr>
-          <w:vanish/>
-        </w:rPr>
-        <w:t xml:space="preserve"> S/W timers.   These are just like H/W timers, but don’t have an interrupt line.  They are started in S/W and then execute a callback when they expire.  They can be configured in </w:t>
-      </w:r>
-      <w:proofErr w:type="gramStart"/>
-      <w:r>
-        <w:rPr>
-          <w:vanish/>
-        </w:rPr>
-        <w:t>the .IOC</w:t>
-      </w:r>
-      <w:proofErr w:type="gramEnd"/>
-      <w:r>
-        <w:rPr>
-          <w:vanish/>
-        </w:rPr>
-        <w:t xml:space="preserve"> GUI as well.   Note the callback routine name is defined here as well:</w:t>
+        <w:t>Note that the tasks to add the random characters  are S/W timers.   These are just like H/W timers, but don’t have an interrupt line.  They are started in S/W and then execute a callback when they expire.  They can be configured in the .IOC GUI as well.   Note the callback routine name is defined here as well:</w:t>
       </w:r>
     </w:p>
     <w:p>
@@ -1882,88 +1886,10 @@
       <w:r>
         <w:rPr>
           <w:noProof/>
-        </w:rPr>
-        <mc:AlternateContent>
-          <mc:Choice Requires="wps">
-            <w:drawing>
-              <wp:anchor distT="0" distB="0" distL="114300" distR="114300" simplePos="0" relativeHeight="251685896" behindDoc="0" locked="0" layoutInCell="1" allowOverlap="1" wp14:anchorId="62B3AB1A" wp14:editId="0146E836">
-                <wp:simplePos x="0" y="0"/>
-                <wp:positionH relativeFrom="column">
-                  <wp:posOffset>866775</wp:posOffset>
-                </wp:positionH>
-                <wp:positionV relativeFrom="paragraph">
-                  <wp:posOffset>1256031</wp:posOffset>
-                </wp:positionV>
-                <wp:extent cx="3371850" cy="1352550"/>
-                <wp:effectExtent l="19050" t="19050" r="19050" b="19050"/>
-                <wp:wrapNone/>
-                <wp:docPr id="1723193701" name="Oval 3"/>
-                <wp:cNvGraphicFramePr/>
-                <a:graphic xmlns:a="http://schemas.openxmlformats.org/drawingml/2006/main">
-                  <a:graphicData uri="http://schemas.microsoft.com/office/word/2010/wordprocessingShape">
-                    <wps:wsp>
-                      <wps:cNvSpPr/>
-                      <wps:spPr>
-                        <a:xfrm>
-                          <a:off x="0" y="0"/>
-                          <a:ext cx="3371850" cy="1352550"/>
-                        </a:xfrm>
-                        <a:prstGeom prst="ellipse">
-                          <a:avLst/>
-                        </a:prstGeom>
-                        <a:noFill/>
-                        <a:ln w="38100">
-                          <a:solidFill>
-                            <a:srgbClr val="FF0000"/>
-                          </a:solidFill>
-                        </a:ln>
-                      </wps:spPr>
-                      <wps:style>
-                        <a:lnRef idx="2">
-                          <a:schemeClr val="accent1">
-                            <a:shade val="15000"/>
-                          </a:schemeClr>
-                        </a:lnRef>
-                        <a:fillRef idx="1">
-                          <a:schemeClr val="accent1"/>
-                        </a:fillRef>
-                        <a:effectRef idx="0">
-                          <a:schemeClr val="accent1"/>
-                        </a:effectRef>
-                        <a:fontRef idx="minor">
-                          <a:schemeClr val="lt1"/>
-                        </a:fontRef>
-                      </wps:style>
-                      <wps:bodyPr rot="0" spcFirstLastPara="0" vertOverflow="overflow" horzOverflow="overflow" vert="horz" wrap="square" lIns="91440" tIns="45720" rIns="91440" bIns="45720" numCol="1" spcCol="0" rtlCol="0" fromWordArt="0" anchor="ctr" anchorCtr="0" forceAA="0" compatLnSpc="1">
-                        <a:prstTxWarp prst="textNoShape">
-                          <a:avLst/>
-                        </a:prstTxWarp>
-                        <a:noAutofit/>
-                      </wps:bodyPr>
-                    </wps:wsp>
-                  </a:graphicData>
-                </a:graphic>
-                <wp14:sizeRelV relativeFrom="margin">
-                  <wp14:pctHeight>0</wp14:pctHeight>
-                </wp14:sizeRelV>
-              </wp:anchor>
-            </w:drawing>
-          </mc:Choice>
-          <mc:Fallback>
-            <w:pict>
-              <v:oval w14:anchorId="4771F4F3" id="Oval 3" o:spid="_x0000_s1026" style="position:absolute;margin-left:68.25pt;margin-top:98.9pt;width:265.5pt;height:106.5pt;z-index:251685896;visibility:visible;mso-wrap-style:square;mso-height-percent:0;mso-wrap-distance-left:9pt;mso-wrap-distance-top:0;mso-wrap-distance-right:9pt;mso-wrap-distance-bottom:0;mso-position-horizontal:absolute;mso-position-horizontal-relative:text;mso-position-vertical:absolute;mso-position-vertical-relative:text;mso-height-percent:0;mso-height-relative:margin;v-text-anchor:middle" o:gfxdata="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" filled="f" strokecolor="red" strokeweight="3pt">
-                <v:stroke joinstyle="miter"/>
-              </v:oval>
-            </w:pict>
-          </mc:Fallback>
-        </mc:AlternateContent>
-      </w:r>
-      <w:r>
-        <w:rPr>
           <w:vanish/>
         </w:rPr>
         <w:drawing>
-          <wp:inline distT="0" distB="0" distL="0" distR="0" wp14:anchorId="6B17E6F5" wp14:editId="219B832A">
+          <wp:inline distT="0" distB="0" distL="0" distR="0" wp14:anchorId="6B17E6F5" wp14:editId="733F6D69">
             <wp:extent cx="6858000" cy="2981960"/>
             <wp:effectExtent l="0" t="0" r="0" b="8890"/>
             <wp:docPr id="597881832" name="Picture 1" descr="A screenshot of a computer&#10;&#10;Description automatically generated"/>
@@ -2295,16 +2221,7 @@
           <w:sz w:val="20"/>
           <w:szCs w:val="20"/>
         </w:rPr>
-        <w:t xml:space="preserve"> *argument)</w:t>
-      </w:r>
-      <w:r>
-        <w:rPr>
-          <w:rFonts w:ascii="Courier New" w:hAnsi="Courier New" w:cs="Courier New"/>
-          <w:color w:val="000000"/>
-          <w:sz w:val="20"/>
-          <w:szCs w:val="20"/>
-        </w:rPr>
-        <w:t xml:space="preserve">   </w:t>
+        <w:t xml:space="preserve"> *argument)   </w:t>
       </w:r>
       <w:r>
         <w:rPr>
@@ -2453,16 +2370,7 @@
           <w:sz w:val="20"/>
           <w:szCs w:val="20"/>
         </w:rPr>
-        <w:t>);</w:t>
-      </w:r>
-      <w:r>
-        <w:rPr>
-          <w:rFonts w:ascii="Courier New" w:hAnsi="Courier New" w:cs="Courier New"/>
-          <w:color w:val="000000"/>
-          <w:sz w:val="20"/>
-          <w:szCs w:val="20"/>
-        </w:rPr>
-        <w:t xml:space="preserve">  </w:t>
+        <w:t xml:space="preserve">);  </w:t>
       </w:r>
       <w:r>
         <w:rPr>
@@ -2504,7 +2412,7 @@
           <w:rFonts w:ascii="Calibri" w:eastAsiaTheme="minorHAnsi" w:hAnsi="Calibri"/>
           <w:szCs w:val="20"/>
         </w:rPr>
-        <w:t xml:space="preserve"> a S/W Timer</w:t>
+        <w:t xml:space="preserve"> S/W Timer</w:t>
       </w:r>
       <w:r>
         <w:rPr>
@@ -2601,7 +2509,7 @@
         <mc:AlternateContent>
           <mc:Choice Requires="wps">
             <w:drawing>
-              <wp:anchor distT="45720" distB="45720" distL="114300" distR="114300" simplePos="0" relativeHeight="251683848" behindDoc="0" locked="0" layoutInCell="1" allowOverlap="1" wp14:anchorId="382FA258" wp14:editId="52142C1E">
+              <wp:anchor distT="45720" distB="45720" distL="114300" distR="114300" simplePos="0" relativeHeight="251683848" behindDoc="0" locked="0" layoutInCell="1" allowOverlap="1" wp14:anchorId="382FA258" wp14:editId="13CFC6E1">
                 <wp:simplePos x="0" y="0"/>
                 <wp:positionH relativeFrom="margin">
                   <wp:align>left</wp:align>
@@ -2609,7 +2517,7 @@
                 <wp:positionV relativeFrom="paragraph">
                   <wp:posOffset>51435</wp:posOffset>
                 </wp:positionV>
-                <wp:extent cx="6324600" cy="2571750"/>
+                <wp:extent cx="6324600" cy="6724650"/>
                 <wp:effectExtent l="0" t="0" r="19050" b="19050"/>
                 <wp:wrapSquare wrapText="bothSides"/>
                 <wp:docPr id="1698068791" name="Text Box 1698068791"/>
@@ -2625,7 +2533,7 @@
                       <wps:spPr bwMode="auto">
                         <a:xfrm>
                           <a:off x="0" y="0"/>
-                          <a:ext cx="6324600" cy="2571750"/>
+                          <a:ext cx="6324600" cy="6724650"/>
                         </a:xfrm>
                         <a:prstGeom prst="rect">
                           <a:avLst/>
@@ -2649,13 +2557,7 @@
                               <w:pStyle w:val="Heading2"/>
                             </w:pPr>
                             <w:r>
-                              <w:t xml:space="preserve">Part </w:t>
-                            </w:r>
-                            <w:r>
-                              <w:t>2</w:t>
-                            </w:r>
-                            <w:r>
-                              <w:t xml:space="preserve"> </w:t>
+                              <w:t xml:space="preserve">Part 2 </w:t>
                             </w:r>
                             <w:proofErr w:type="gramStart"/>
                             <w:r>
@@ -2948,6 +2850,14 @@
                             <w:proofErr w:type="gramEnd"/>
                           </w:p>
                           <w:p/>
+                          <w:p/>
+                          <w:p/>
+                          <w:p/>
+                          <w:p/>
+                          <w:p/>
+                          <w:p/>
+                          <w:p/>
+                          <w:p/>
                           <w:p>
                             <w:pPr>
                               <w:ind w:left="720" w:firstLine="720"/>
@@ -2959,7 +2869,19 @@
                               <w:rPr>
                                 <w:color w:val="FF0000"/>
                               </w:rPr>
-                              <w:t>______________________________</w:t>
+                              <w:t>__________</w:t>
+                            </w:r>
+                            <w:r>
+                              <w:rPr>
+                                <w:color w:val="FF0000"/>
+                              </w:rPr>
+                              <w:t>SCREENSHOT HERE</w:t>
+                            </w:r>
+                            <w:r>
+                              <w:rPr>
+                                <w:color w:val="FF0000"/>
+                              </w:rPr>
+                              <w:t>________</w:t>
                             </w:r>
                             <w:r>
                               <w:rPr>
@@ -2994,7 +2916,7 @@
           </mc:Choice>
           <mc:Fallback>
             <w:pict>
-              <v:shape w14:anchorId="382FA258" id="Text Box 1698068791" o:spid="_x0000_s1027" type="#_x0000_t202" style="position:absolute;left:0;text-align:left;margin-left:0;margin-top:4.05pt;width:498pt;height:202.5pt;z-index:251683848;visibility:visible;mso-wrap-style:square;mso-width-percent:0;mso-height-percent:0;mso-wrap-distance-left:9pt;mso-wrap-distance-top:3.6pt;mso-wrap-distance-right:9pt;mso-wrap-distance-bottom:3.6pt;mso-position-horizontal:left;mso-position-horizontal-relative:margin;mso-position-vertical:absolute;mso-position-vertical-relative:text;mso-width-percent:0;mso-height-percent:0;mso-width-relative:margin;mso-height-relative:margin;v-text-anchor:top" o:gfxdata="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" strokecolor="red">
+              <v:shape w14:anchorId="382FA258" id="Text Box 1698068791" o:spid="_x0000_s1027" type="#_x0000_t202" style="position:absolute;left:0;text-align:left;margin-left:0;margin-top:4.05pt;width:498pt;height:529.5pt;z-index:251683848;visibility:visible;mso-wrap-style:square;mso-width-percent:0;mso-height-percent:0;mso-wrap-distance-left:9pt;mso-wrap-distance-top:3.6pt;mso-wrap-distance-right:9pt;mso-wrap-distance-bottom:3.6pt;mso-position-horizontal:left;mso-position-horizontal-relative:margin;mso-position-vertical:absolute;mso-position-vertical-relative:text;mso-width-percent:0;mso-height-percent:0;mso-width-relative:margin;mso-height-relative:margin;v-text-anchor:top" o:gfxdata="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" strokecolor="red">
                 <v:textbox>
                   <w:txbxContent>
                     <w:p>
@@ -3002,13 +2924,7 @@
                         <w:pStyle w:val="Heading2"/>
                       </w:pPr>
                       <w:r>
-                        <w:t xml:space="preserve">Part </w:t>
-                      </w:r>
-                      <w:r>
-                        <w:t>2</w:t>
-                      </w:r>
-                      <w:r>
-                        <w:t xml:space="preserve"> </w:t>
+                        <w:t xml:space="preserve">Part 2 </w:t>
                       </w:r>
                       <w:proofErr w:type="gramStart"/>
                       <w:r>
@@ -3301,6 +3217,14 @@
                       <w:proofErr w:type="gramEnd"/>
                     </w:p>
                     <w:p/>
+                    <w:p/>
+                    <w:p/>
+                    <w:p/>
+                    <w:p/>
+                    <w:p/>
+                    <w:p/>
+                    <w:p/>
+                    <w:p/>
                     <w:p>
                       <w:pPr>
                         <w:ind w:left="720" w:firstLine="720"/>
@@ -3312,7 +3236,19 @@
                         <w:rPr>
                           <w:color w:val="FF0000"/>
                         </w:rPr>
-                        <w:t>______________________________</w:t>
+                        <w:t>__________</w:t>
+                      </w:r>
+                      <w:r>
+                        <w:rPr>
+                          <w:color w:val="FF0000"/>
+                        </w:rPr>
+                        <w:t>SCREENSHOT HERE</w:t>
+                      </w:r>
+                      <w:r>
+                        <w:rPr>
+                          <w:color w:val="FF0000"/>
+                        </w:rPr>
+                        <w:t>________</w:t>
                       </w:r>
                       <w:r>
                         <w:rPr>
@@ -3349,13 +3285,7 @@
       </w:r>
       <w:r>
         <w:lastRenderedPageBreak/>
-        <w:t xml:space="preserve">Part </w:t>
-      </w:r>
-      <w:r>
-        <w:t>3</w:t>
-      </w:r>
-      <w:r>
-        <w:t xml:space="preserve">:  </w:t>
+        <w:t xml:space="preserve">Part 3:  </w:t>
       </w:r>
       <w:r>
         <w:t xml:space="preserve">Define a “HALT” </w:t>
@@ -3534,35 +3464,13 @@
           <w:noProof/>
         </w:rPr>
         <w:tab/>
+        <w:t>Start/Stop Randome lowercase letters from</w:t>
       </w:r>
       <w:r>
         <w:rPr>
           <w:noProof/>
         </w:rPr>
-        <w:t xml:space="preserve">Start/Stop </w:t>
-      </w:r>
-      <w:r>
-        <w:rPr>
-          <w:noProof/>
-        </w:rPr>
-        <w:t>Randome lowercase letters</w:t>
-      </w:r>
-      <w:r>
-        <w:rPr>
-          <w:noProof/>
-        </w:rPr>
-        <w:t xml:space="preserve"> from</w:t>
-      </w:r>
-      <w:r>
-        <w:rPr>
-          <w:noProof/>
-        </w:rPr>
         <w:br/>
-      </w:r>
-      <w:r>
-        <w:rPr>
-          <w:noProof/>
-        </w:rPr>
         <w:t>being put in the Queue</w:t>
       </w:r>
     </w:p>
@@ -3604,24 +3512,7 @@
           <w:noProof/>
         </w:rPr>
         <w:tab/>
-      </w:r>
-      <w:r>
-        <w:rPr>
-          <w:noProof/>
-        </w:rPr>
-        <w:t>HALT/RESUME</w:t>
-      </w:r>
-      <w:r>
-        <w:rPr>
-          <w:noProof/>
-        </w:rPr>
-        <w:t xml:space="preserve"> </w:t>
-      </w:r>
-      <w:r>
-        <w:rPr>
-          <w:noProof/>
-        </w:rPr>
-        <w:t>taking characters from Queue.</w:t>
+        <w:t>HALT/RESUME taking characters from Queue.</w:t>
       </w:r>
       <w:r>
         <w:rPr>
@@ -3873,13 +3764,7 @@
                               <w:pStyle w:val="Heading2"/>
                             </w:pPr>
                             <w:r>
-                              <w:t xml:space="preserve">Part </w:t>
-                            </w:r>
-                            <w:r>
-                              <w:t>3</w:t>
-                            </w:r>
-                            <w:r>
-                              <w:t xml:space="preserve"> </w:t>
+                              <w:t xml:space="preserve">Part 3 </w:t>
                             </w:r>
                             <w:proofErr w:type="gramStart"/>
                             <w:r>
@@ -3923,10 +3808,7 @@
                             </w:r>
                             <w:proofErr w:type="gramStart"/>
                             <w:r>
-                              <w:t>blinking?</w:t>
-                            </w:r>
-                            <w:r>
-                              <w:t>.</w:t>
+                              <w:t>blinking?.</w:t>
                             </w:r>
                             <w:proofErr w:type="gramEnd"/>
                           </w:p>
@@ -3975,13 +3857,7 @@
                         <w:pStyle w:val="Heading2"/>
                       </w:pPr>
                       <w:r>
-                        <w:t xml:space="preserve">Part </w:t>
-                      </w:r>
-                      <w:r>
-                        <w:t>3</w:t>
-                      </w:r>
-                      <w:r>
-                        <w:t xml:space="preserve"> </w:t>
+                        <w:t xml:space="preserve">Part 3 </w:t>
                       </w:r>
                       <w:proofErr w:type="gramStart"/>
                       <w:r>
@@ -4025,10 +3901,7 @@
                       </w:r>
                       <w:proofErr w:type="gramStart"/>
                       <w:r>
-                        <w:t>blinking?</w:t>
-                      </w:r>
-                      <w:r>
-                        <w:t>.</w:t>
+                        <w:t>blinking?.</w:t>
                       </w:r>
                       <w:proofErr w:type="gramEnd"/>
                     </w:p>

</xml_diff>

<commit_message>
Version for Students to Complete
</commit_message>
<xml_diff>
--- a/Documentation/ECEN-361-Lab-07-Queues.docx
+++ b/Documentation/ECEN-361-Lab-07-Queues.docx
@@ -8,10 +8,18 @@
         <w:jc w:val="right"/>
       </w:pPr>
       <w:r>
-        <w:t xml:space="preserve">ECEN-361  </w:t>
-      </w:r>
-      <w:r>
-        <w:t>Lab-0</w:t>
+        <w:t>ECEN-</w:t>
+      </w:r>
+      <w:proofErr w:type="gramStart"/>
+      <w:r>
+        <w:t xml:space="preserve">361  </w:t>
+      </w:r>
+      <w:r>
+        <w:t>Lab</w:t>
+      </w:r>
+      <w:proofErr w:type="gramEnd"/>
+      <w:r>
+        <w:t>-0</w:t>
       </w:r>
       <w:r>
         <w:t>7</w:t>
@@ -76,7 +84,15 @@
         </w:tabs>
       </w:pPr>
       <w:r>
-        <w:t>This lab will introduce the concept of interprocess communication mechanisms, particularly queues and task messages.  This will be done in the framework of FreeRTOS middleware as supplied by the STM32 ecosystem.</w:t>
+        <w:t xml:space="preserve">This lab will introduce the concept of </w:t>
+      </w:r>
+      <w:proofErr w:type="spellStart"/>
+      <w:r>
+        <w:t>interprocess</w:t>
+      </w:r>
+      <w:proofErr w:type="spellEnd"/>
+      <w:r>
+        <w:t xml:space="preserve"> communication mechanisms, particularly queues and task messages.  This will be done in the framework of FreeRTOS middleware as supplied by the STM32 ecosystem.</w:t>
       </w:r>
     </w:p>
     <w:p>
@@ -143,19 +159,51 @@
         </w:tabs>
       </w:pPr>
       <w:r>
-        <w:t>In FreeRTOS, the queue structure is global in nature, and available to be written-to and read-from most any other process.  In general</w:t>
+        <w:t xml:space="preserve">In FreeRTOS, the queue structure is global in nature, and available to be written-to and read-from </w:t>
+      </w:r>
+      <w:proofErr w:type="gramStart"/>
+      <w:r>
+        <w:t>most</w:t>
+      </w:r>
+      <w:proofErr w:type="gramEnd"/>
+      <w:r>
+        <w:t xml:space="preserve"> any other process.  In general</w:t>
       </w:r>
       <w:r>
         <w:t>,</w:t>
       </w:r>
       <w:r>
-        <w:t xml:space="preserve"> processes will be dedicated to handing one or the other operation – either producing or consuming.   Events (interrupts) can be setup to signal on various states of the queue:  EMPTY, FULL, FILLED-to-a-LEVEL, etc. </w:t>
+        <w:t xml:space="preserve"> processes will be dedicated to </w:t>
+      </w:r>
+      <w:proofErr w:type="gramStart"/>
+      <w:r>
+        <w:t>handing</w:t>
+      </w:r>
+      <w:proofErr w:type="gramEnd"/>
+      <w:r>
+        <w:t xml:space="preserve"> one or the other operation – either producing or consuming.   Events (</w:t>
+      </w:r>
+      <w:proofErr w:type="gramStart"/>
+      <w:r>
+        <w:t>interrupts</w:t>
+      </w:r>
+      <w:proofErr w:type="gramEnd"/>
+      <w:r>
+        <w:t xml:space="preserve">) can be setup to signal on various states of the queue:  EMPTY, FULL, FILLED-to-a-LEVEL, etc. </w:t>
       </w:r>
       <w:r>
         <w:t xml:space="preserve">These </w:t>
       </w:r>
       <w:r>
-        <w:t>can a be the source of interrupts and exceptions in processing.</w:t>
+        <w:t xml:space="preserve">can </w:t>
+      </w:r>
+      <w:proofErr w:type="gramStart"/>
+      <w:r>
+        <w:t>a be</w:t>
+      </w:r>
+      <w:proofErr w:type="gramEnd"/>
+      <w:r>
+        <w:t xml:space="preserve"> the source of interrupts and exceptions in processing.</w:t>
       </w:r>
       <w:r>
         <w:t xml:space="preserve"> The queue can be configured to store any data type.</w:t>
@@ -234,12 +282,53 @@
           <w:color w:val="000000" w:themeColor="text1"/>
         </w:rPr>
       </w:pPr>
+      <w:proofErr w:type="spellStart"/>
       <w:r>
         <w:rPr>
           <w:color w:val="000000" w:themeColor="text1"/>
           <w:lang w:val="fr-FR"/>
         </w:rPr>
-        <w:t>Random symbols, punctuation, etc</w:t>
+        <w:t>Random</w:t>
+      </w:r>
+      <w:proofErr w:type="spellEnd"/>
+      <w:r>
+        <w:rPr>
+          <w:color w:val="000000" w:themeColor="text1"/>
+          <w:lang w:val="fr-FR"/>
+        </w:rPr>
+        <w:t xml:space="preserve"> </w:t>
+      </w:r>
+      <w:proofErr w:type="spellStart"/>
+      <w:r>
+        <w:rPr>
+          <w:color w:val="000000" w:themeColor="text1"/>
+          <w:lang w:val="fr-FR"/>
+        </w:rPr>
+        <w:t>symbols</w:t>
+      </w:r>
+      <w:proofErr w:type="spellEnd"/>
+      <w:r>
+        <w:rPr>
+          <w:color w:val="000000" w:themeColor="text1"/>
+          <w:lang w:val="fr-FR"/>
+        </w:rPr>
+        <w:t xml:space="preserve">, </w:t>
+      </w:r>
+      <w:proofErr w:type="spellStart"/>
+      <w:r>
+        <w:rPr>
+          <w:color w:val="000000" w:themeColor="text1"/>
+          <w:lang w:val="fr-FR"/>
+        </w:rPr>
+        <w:t>punctuation</w:t>
+      </w:r>
+      <w:proofErr w:type="spellEnd"/>
+      <w:r>
+        <w:rPr>
+          <w:color w:val="000000" w:themeColor="text1"/>
+          <w:lang w:val="fr-FR"/>
+        </w:rPr>
+        <w:t>, etc</w:t>
       </w:r>
       <w:r>
         <w:rPr>
@@ -416,13 +505,27 @@
         <w:rPr>
           <w:color w:val="000000" w:themeColor="text1"/>
         </w:rPr>
-        <w:t xml:space="preserve"> – about 200mS</w:t>
-      </w:r>
+        <w:t xml:space="preserve"> – about 200</w:t>
+      </w:r>
+      <w:proofErr w:type="gramStart"/>
       <w:r>
         <w:rPr>
           <w:color w:val="000000" w:themeColor="text1"/>
         </w:rPr>
-        <w:t xml:space="preserve">  (however fast you can type!)</w:t>
+        <w:t>mS</w:t>
+      </w:r>
+      <w:r>
+        <w:rPr>
+          <w:color w:val="000000" w:themeColor="text1"/>
+        </w:rPr>
+        <w:t xml:space="preserve">  (</w:t>
+      </w:r>
+      <w:proofErr w:type="gramEnd"/>
+      <w:r>
+        <w:rPr>
+          <w:color w:val="000000" w:themeColor="text1"/>
+        </w:rPr>
+        <w:t>however fast you can type!)</w:t>
       </w:r>
       <w:r>
         <w:rPr>
@@ -452,6 +555,8 @@
         </w:rPr>
         <w:t>Random lowercase letters [</w:t>
       </w:r>
+      <w:proofErr w:type="spellStart"/>
+      <w:proofErr w:type="gramStart"/>
       <w:r>
         <w:rPr>
           <w:rFonts w:ascii="Courier New" w:hAnsi="Courier New" w:cs="Courier New"/>
@@ -461,6 +566,8 @@
         </w:rPr>
         <w:t>a..z</w:t>
       </w:r>
+      <w:proofErr w:type="spellEnd"/>
+      <w:proofErr w:type="gramEnd"/>
       <w:r>
         <w:rPr>
           <w:color w:val="FF0000"/>
@@ -547,8 +654,13 @@
         <w:t>s</w:t>
       </w:r>
       <w:r>
-        <w:t xml:space="preserve"> items on the queue</w:t>
-      </w:r>
+        <w:t xml:space="preserve"> items on the </w:t>
+      </w:r>
+      <w:proofErr w:type="gramStart"/>
+      <w:r>
+        <w:t>queue</w:t>
+      </w:r>
+      <w:proofErr w:type="gramEnd"/>
     </w:p>
     <w:p>
       <w:pPr>
@@ -605,16 +717,26 @@
           <w:bCs/>
           <w:color w:val="FF0000"/>
         </w:rPr>
-        <w:t>(to be completed by student</w:t>
-      </w:r>
+        <w:t xml:space="preserve">(to be completed by </w:t>
+      </w:r>
+      <w:proofErr w:type="gramStart"/>
       <w:r>
         <w:rPr>
           <w:b/>
           <w:bCs/>
           <w:color w:val="FF0000"/>
         </w:rPr>
+        <w:t>student</w:t>
+      </w:r>
+      <w:r>
+        <w:rPr>
+          <w:b/>
+          <w:bCs/>
+          <w:color w:val="FF0000"/>
+        </w:rPr>
         <w:t xml:space="preserve">  Part</w:t>
       </w:r>
+      <w:proofErr w:type="gramEnd"/>
       <w:r>
         <w:rPr>
           <w:b/>
@@ -668,20 +790,33 @@
         <w:ind w:left="360"/>
       </w:pPr>
       <w:r>
-        <w:t xml:space="preserve">Status:  Using the 7-Seg LEDs, the running count of of </w:t>
-      </w:r>
-      <w:r>
-        <w:t xml:space="preserve">bytes currently in the queue is displayed.  If ever the queue is Empty or full, the display shows: </w:t>
-      </w:r>
+        <w:t xml:space="preserve">Status:  Using the 7-Seg LEDs, the running count of </w:t>
+      </w:r>
+      <w:proofErr w:type="spellStart"/>
+      <w:r>
+        <w:t>of</w:t>
+      </w:r>
+      <w:proofErr w:type="spellEnd"/>
       <w:r>
         <w:t xml:space="preserve"> </w:t>
       </w:r>
       <w:r>
+        <w:t>bytes currently in the queue is displayed.  If ever the queue is Empty or full, the display shows</w:t>
+      </w:r>
+      <w:proofErr w:type="gramStart"/>
+      <w:r>
+        <w:t xml:space="preserve">: </w:t>
+      </w:r>
+      <w:r>
+        <w:t xml:space="preserve"> </w:t>
+      </w:r>
+      <w:r>
         <w:rPr>
           <w:rFonts w:ascii="Seven Segment" w:hAnsi="Seven Segment"/>
         </w:rPr>
         <w:t>“</w:t>
       </w:r>
+      <w:proofErr w:type="gramEnd"/>
       <w:r>
         <w:t>“</w:t>
       </w:r>
@@ -706,6 +841,7 @@
       <w:r>
         <w:t>“</w:t>
       </w:r>
+      <w:proofErr w:type="spellStart"/>
       <w:r>
         <w:rPr>
           <w:rFonts w:ascii="Seven Segment" w:hAnsi="Seven Segment"/>
@@ -715,6 +851,7 @@
         </w:rPr>
         <w:t>FuLL</w:t>
       </w:r>
+      <w:proofErr w:type="spellEnd"/>
       <w:r>
         <w:t xml:space="preserve"> </w:t>
       </w:r>
@@ -750,7 +887,15 @@
         <w:t>As shown, the queue</w:t>
       </w:r>
       <w:r>
-        <w:t xml:space="preserve"> not full and no priority scheme is implemented between the producing tasks.</w:t>
+        <w:t xml:space="preserve"> </w:t>
+      </w:r>
+      <w:proofErr w:type="gramStart"/>
+      <w:r>
+        <w:t>not</w:t>
+      </w:r>
+      <w:proofErr w:type="gramEnd"/>
+      <w:r>
+        <w:t xml:space="preserve"> full and no priority scheme is implemented between the producing tasks.</w:t>
       </w:r>
     </w:p>
     <w:p>
@@ -865,7 +1010,15 @@
         <w:t>a</w:t>
       </w:r>
       <w:r>
-        <w:t xml:space="preserve"> dedicated button start/stops each of the following producers. </w:t>
+        <w:t xml:space="preserve"> dedicated button </w:t>
+      </w:r>
+      <w:proofErr w:type="gramStart"/>
+      <w:r>
+        <w:t>start</w:t>
+      </w:r>
+      <w:proofErr w:type="gramEnd"/>
+      <w:r>
+        <w:t xml:space="preserve">/stops each of the following producers. </w:t>
       </w:r>
     </w:p>
     <w:p>
@@ -969,15 +1122,16 @@
           <w:bCs/>
           <w:color w:val="FF0000"/>
         </w:rPr>
-        <w:t>(to be completed by student</w:t>
-      </w:r>
+        <w:t xml:space="preserve">(to be completed by </w:t>
+      </w:r>
+      <w:proofErr w:type="gramStart"/>
       <w:r>
         <w:rPr>
           <w:b/>
           <w:bCs/>
           <w:color w:val="FF0000"/>
         </w:rPr>
-        <w:t xml:space="preserve">  Part2</w:t>
+        <w:t>student</w:t>
       </w:r>
       <w:r>
         <w:rPr>
@@ -985,6 +1139,23 @@
           <w:bCs/>
           <w:color w:val="FF0000"/>
         </w:rPr>
+        <w:t xml:space="preserve">  Part</w:t>
+      </w:r>
+      <w:proofErr w:type="gramEnd"/>
+      <w:r>
+        <w:rPr>
+          <w:b/>
+          <w:bCs/>
+          <w:color w:val="FF0000"/>
+        </w:rPr>
+        <w:t>2</w:t>
+      </w:r>
+      <w:r>
+        <w:rPr>
+          <w:b/>
+          <w:bCs/>
+          <w:color w:val="FF0000"/>
+        </w:rPr>
         <w:t>)</w:t>
       </w:r>
     </w:p>
@@ -1048,7 +1219,15 @@
         <w:t>z</w:t>
       </w:r>
       <w:r>
-        <w:t>’] and then added to the queue only as uppercase.  This allows us to determine the source of the item in the queue, by the type of data:   uppercase, lowercase, and special-characters all can come only from their unique source producer.</w:t>
+        <w:t xml:space="preserve">’] and then added to the queue only as uppercase.  This allows us to determine the source of the item in the queue, by the type of data:   uppercase, lowercase, and </w:t>
+      </w:r>
+      <w:proofErr w:type="gramStart"/>
+      <w:r>
+        <w:t>special-characters</w:t>
+      </w:r>
+      <w:proofErr w:type="gramEnd"/>
+      <w:r>
+        <w:t xml:space="preserve"> all can come only from their unique source producer.</w:t>
       </w:r>
     </w:p>
     <w:p>
@@ -1087,8 +1266,13 @@
         <w:t xml:space="preserve">Part 1:  </w:t>
       </w:r>
       <w:r>
-        <w:t>Examine the existing code and operation</w:t>
-      </w:r>
+        <w:t xml:space="preserve">Examine the existing code and </w:t>
+      </w:r>
+      <w:proofErr w:type="gramStart"/>
+      <w:r>
+        <w:t>operation</w:t>
+      </w:r>
+      <w:proofErr w:type="gramEnd"/>
     </w:p>
     <w:bookmarkEnd w:id="0"/>
     <w:p/>
@@ -1133,33 +1317,25 @@
       </w:r>
       <w:r>
         <w:br/>
-        <w:t xml:space="preserve">              (random characters inserted with typing):</w:t>
+        <w:t xml:space="preserve">           </w:t>
+      </w:r>
+      <w:proofErr w:type="gramStart"/>
+      <w:r>
+        <w:t xml:space="preserve">   (</w:t>
+      </w:r>
+      <w:proofErr w:type="gramEnd"/>
+      <w:r>
+        <w:t>random characters inserted with typing):</w:t>
       </w:r>
       <w:r>
         <w:br/>
       </w:r>
-    </w:p>
-    <w:p>
-      <w:pPr>
-        <w:jc w:val="left"/>
-      </w:pPr>
-      <w:r>
-        <w:rPr>
-          <w:noProof/>
-        </w:rPr>
+      <w:r>
         <w:drawing>
-          <wp:anchor distT="0" distB="0" distL="114300" distR="114300" simplePos="0" relativeHeight="251681800" behindDoc="0" locked="0" layoutInCell="1" allowOverlap="1" wp14:anchorId="3955D3EA" wp14:editId="1229FA5E">
-            <wp:simplePos x="0" y="0"/>
-            <wp:positionH relativeFrom="margin">
-              <wp:align>right</wp:align>
-            </wp:positionH>
-            <wp:positionV relativeFrom="paragraph">
-              <wp:posOffset>12065</wp:posOffset>
-            </wp:positionV>
-            <wp:extent cx="6296904" cy="2305372"/>
-            <wp:effectExtent l="0" t="0" r="0" b="0"/>
-            <wp:wrapSquare wrapText="bothSides"/>
-            <wp:docPr id="579960090" name="Picture 1" descr="A screenshot of a computer&#10;&#10;Description automatically generated"/>
+          <wp:inline distT="0" distB="0" distL="0" distR="0" wp14:anchorId="5A31DFD1" wp14:editId="4664380E">
+            <wp:extent cx="6296025" cy="1838325"/>
+            <wp:effectExtent l="0" t="0" r="0" b="9525"/>
+            <wp:docPr id="6450417" name="Picture 1" descr="A screenshot of a computer&#10;&#10;Description automatically generated"/>
             <wp:cNvGraphicFramePr>
               <a:graphicFrameLocks xmlns:a="http://schemas.openxmlformats.org/drawingml/2006/main" noChangeAspect="1"/>
             </wp:cNvGraphicFramePr>
@@ -1167,97 +1343,37 @@
               <a:graphicData uri="http://schemas.openxmlformats.org/drawingml/2006/picture">
                 <pic:pic xmlns:pic="http://schemas.openxmlformats.org/drawingml/2006/picture">
                   <pic:nvPicPr>
-                    <pic:cNvPr id="579960090" name="Picture 1" descr="A screenshot of a computer&#10;&#10;Description automatically generated"/>
+                    <pic:cNvPr id="6450417" name="Picture 1" descr="A screenshot of a computer&#10;&#10;Description automatically generated"/>
                     <pic:cNvPicPr/>
                   </pic:nvPicPr>
-                  <pic:blipFill>
-                    <a:blip r:embed="rId9">
-                      <a:extLst>
-                        <a:ext uri="{28A0092B-C50C-407E-A947-70E740481C1C}">
-                          <a14:useLocalDpi xmlns:a14="http://schemas.microsoft.com/office/drawing/2010/main" val="0"/>
-                        </a:ext>
-                      </a:extLst>
-                    </a:blip>
-                    <a:stretch>
-                      <a:fillRect/>
-                    </a:stretch>
+                  <pic:blipFill rotWithShape="1">
+                    <a:blip r:embed="rId9"/>
+                    <a:srcRect b="53828"/>
+                    <a:stretch/>
                   </pic:blipFill>
-                  <pic:spPr>
+                  <pic:spPr bwMode="auto">
                     <a:xfrm>
                       <a:off x="0" y="0"/>
-                      <a:ext cx="6296904" cy="2305372"/>
+                      <a:ext cx="6296904" cy="1838582"/>
                     </a:xfrm>
                     <a:prstGeom prst="rect">
                       <a:avLst/>
                     </a:prstGeom>
+                    <a:ln>
+                      <a:noFill/>
+                    </a:ln>
+                    <a:extLst>
+                      <a:ext uri="{53640926-AAD7-44D8-BBD7-CCE9431645EC}">
+                        <a14:shadowObscured xmlns:a14="http://schemas.microsoft.com/office/drawing/2010/main"/>
+                      </a:ext>
+                    </a:extLst>
                   </pic:spPr>
                 </pic:pic>
               </a:graphicData>
             </a:graphic>
-            <wp14:sizeRelH relativeFrom="page">
-              <wp14:pctWidth>0</wp14:pctWidth>
-            </wp14:sizeRelH>
-            <wp14:sizeRelV relativeFrom="page">
-              <wp14:pctHeight>0</wp14:pctHeight>
-            </wp14:sizeRelV>
-          </wp:anchor>
+          </wp:inline>
         </w:drawing>
       </w:r>
-    </w:p>
-    <w:p>
-      <w:pPr>
-        <w:jc w:val="left"/>
-      </w:pPr>
-    </w:p>
-    <w:p>
-      <w:pPr>
-        <w:jc w:val="left"/>
-      </w:pPr>
-    </w:p>
-    <w:p>
-      <w:pPr>
-        <w:jc w:val="left"/>
-      </w:pPr>
-    </w:p>
-    <w:p>
-      <w:pPr>
-        <w:jc w:val="left"/>
-      </w:pPr>
-    </w:p>
-    <w:p>
-      <w:pPr>
-        <w:jc w:val="left"/>
-      </w:pPr>
-    </w:p>
-    <w:p>
-      <w:pPr>
-        <w:jc w:val="left"/>
-      </w:pPr>
-    </w:p>
-    <w:p>
-      <w:pPr>
-        <w:jc w:val="left"/>
-      </w:pPr>
-    </w:p>
-    <w:p>
-      <w:pPr>
-        <w:jc w:val="left"/>
-      </w:pPr>
-    </w:p>
-    <w:p>
-      <w:pPr>
-        <w:jc w:val="left"/>
-      </w:pPr>
-    </w:p>
-    <w:p>
-      <w:pPr>
-        <w:jc w:val="left"/>
-      </w:pPr>
-    </w:p>
-    <w:p>
-      <w:pPr>
-        <w:jc w:val="left"/>
-      </w:pPr>
     </w:p>
     <w:p>
       <w:pPr>
@@ -1329,8 +1445,13 @@
                               <w:pStyle w:val="Heading2"/>
                             </w:pPr>
                             <w:r>
-                              <w:t>Part 1 Questions  (</w:t>
+                              <w:t xml:space="preserve">Part 1 </w:t>
                             </w:r>
+                            <w:proofErr w:type="gramStart"/>
+                            <w:r>
+                              <w:t>Questions  (</w:t>
+                            </w:r>
+                            <w:proofErr w:type="gramEnd"/>
                             <w:r>
                               <w:t>2</w:t>
                             </w:r>
@@ -1499,8 +1620,13 @@
                         <w:pStyle w:val="Heading2"/>
                       </w:pPr>
                       <w:r>
-                        <w:t>Part 1 Questions  (</w:t>
+                        <w:t xml:space="preserve">Part 1 </w:t>
                       </w:r>
+                      <w:proofErr w:type="gramStart"/>
+                      <w:r>
+                        <w:t>Questions  (</w:t>
+                      </w:r>
+                      <w:proofErr w:type="gramEnd"/>
                       <w:r>
                         <w:t>2</w:t>
                       </w:r>
@@ -1710,12 +1836,20 @@
         <w:pStyle w:val="Heading2"/>
       </w:pPr>
       <w:r>
+        <w:br w:type="column"/>
+      </w:r>
+      <w:r>
         <w:lastRenderedPageBreak/>
-        <w:t>Part 2:  Add producer and consumer routine</w:t>
+        <w:t xml:space="preserve">Part 2:  Add producer and consumer </w:t>
+      </w:r>
+      <w:proofErr w:type="gramStart"/>
+      <w:r>
+        <w:t>routine</w:t>
       </w:r>
       <w:r>
         <w:t>s</w:t>
       </w:r>
+      <w:proofErr w:type="gramEnd"/>
     </w:p>
     <w:p/>
     <w:p>
@@ -1728,7 +1862,35 @@
         <w:rPr>
           <w:vanish/>
         </w:rPr>
-        <w:t>Note that the tasks to add the random characters  are S/W timers.   These are just like H/W timers, but don’t have an interrupt line.  They are started in S/W and then execute a callback when they expire.  They can be configured in the .IOC GUI as well.   Note the callback routine name is defined here as well:</w:t>
+        <w:t xml:space="preserve">Note that the tasks to add the random </w:t>
+      </w:r>
+      <w:proofErr w:type="gramStart"/>
+      <w:r>
+        <w:rPr>
+          <w:vanish/>
+        </w:rPr>
+        <w:t>characters  are</w:t>
+      </w:r>
+      <w:proofErr w:type="gramEnd"/>
+      <w:r>
+        <w:rPr>
+          <w:vanish/>
+        </w:rPr>
+        <w:t xml:space="preserve"> S/W timers.   These are just like H/W timers, but don’t have an interrupt line.  They are started in S/W and then execute a callback when they expire.  They can be configured in </w:t>
+      </w:r>
+      <w:proofErr w:type="gramStart"/>
+      <w:r>
+        <w:rPr>
+          <w:vanish/>
+        </w:rPr>
+        <w:t>the .IOC</w:t>
+      </w:r>
+      <w:proofErr w:type="gramEnd"/>
+      <w:r>
+        <w:rPr>
+          <w:vanish/>
+        </w:rPr>
+        <w:t xml:space="preserve"> GUI as well.   Note the callback routine name is defined here as well:</w:t>
       </w:r>
     </w:p>
     <w:p>
@@ -1835,13 +1997,23 @@
         <w:t xml:space="preserve"> setup </w:t>
       </w:r>
       <w:r>
-        <w:t>parts necessary to add a process are included</w:t>
+        <w:t xml:space="preserve">parts necessary to add a process are </w:t>
+      </w:r>
+      <w:proofErr w:type="spellStart"/>
+      <w:proofErr w:type="gramStart"/>
+      <w:r>
+        <w:t>included</w:t>
       </w:r>
       <w:r>
         <w:t>,</w:t>
       </w:r>
       <w:r>
-        <w:t>for you, see the lines:</w:t>
+        <w:t>for</w:t>
+      </w:r>
+      <w:proofErr w:type="spellEnd"/>
+      <w:proofErr w:type="gramEnd"/>
+      <w:r>
+        <w:t xml:space="preserve"> you, see the lines:</w:t>
       </w:r>
     </w:p>
     <w:p>
@@ -1880,6 +2052,7 @@
         </w:rPr>
         <w:t xml:space="preserve"> </w:t>
       </w:r>
+      <w:proofErr w:type="spellStart"/>
       <w:r>
         <w:rPr>
           <w:rFonts w:ascii="Courier New" w:hAnsi="Courier New" w:cs="Courier New"/>
@@ -1889,8 +2062,21 @@
           <w:sz w:val="20"/>
           <w:szCs w:val="20"/>
         </w:rPr>
-        <w:t>Add_Random_lowercase_to_Queue</w:t>
-      </w:r>
+        <w:t>Add_Random_lowercase_to_</w:t>
+      </w:r>
+      <w:proofErr w:type="gramStart"/>
+      <w:r>
+        <w:rPr>
+          <w:rFonts w:ascii="Courier New" w:hAnsi="Courier New" w:cs="Courier New"/>
+          <w:b/>
+          <w:bCs/>
+          <w:color w:val="000000"/>
+          <w:sz w:val="20"/>
+          <w:szCs w:val="20"/>
+        </w:rPr>
+        <w:t>Queue</w:t>
+      </w:r>
+      <w:proofErr w:type="spellEnd"/>
       <w:r>
         <w:rPr>
           <w:rFonts w:ascii="Courier New" w:hAnsi="Courier New" w:cs="Courier New"/>
@@ -1900,6 +2086,7 @@
         </w:rPr>
         <w:t>(</w:t>
       </w:r>
+      <w:proofErr w:type="gramEnd"/>
       <w:r>
         <w:rPr>
           <w:rFonts w:ascii="Courier New" w:hAnsi="Courier New" w:cs="Courier New"/>
@@ -2004,6 +2191,7 @@
         </w:rPr>
         <w:t xml:space="preserve"> </w:t>
       </w:r>
+      <w:proofErr w:type="spellStart"/>
       <w:r>
         <w:rPr>
           <w:rFonts w:ascii="Courier New" w:hAnsi="Courier New" w:cs="Courier New"/>
@@ -2013,8 +2201,21 @@
           <w:sz w:val="20"/>
           <w:szCs w:val="20"/>
         </w:rPr>
-        <w:t>Add_Random_lowercase_to_Queue</w:t>
-      </w:r>
+        <w:t>Add_Random_lowercase_to_</w:t>
+      </w:r>
+      <w:proofErr w:type="gramStart"/>
+      <w:r>
+        <w:rPr>
+          <w:rFonts w:ascii="Courier New" w:hAnsi="Courier New" w:cs="Courier New"/>
+          <w:b/>
+          <w:bCs/>
+          <w:color w:val="000000"/>
+          <w:sz w:val="20"/>
+          <w:szCs w:val="20"/>
+        </w:rPr>
+        <w:t>Queue</w:t>
+      </w:r>
+      <w:proofErr w:type="spellEnd"/>
       <w:r>
         <w:rPr>
           <w:rFonts w:ascii="Courier New" w:hAnsi="Courier New" w:cs="Courier New"/>
@@ -2024,6 +2225,7 @@
         </w:rPr>
         <w:t>(</w:t>
       </w:r>
+      <w:proofErr w:type="gramEnd"/>
       <w:r>
         <w:rPr>
           <w:rFonts w:ascii="Courier New" w:hAnsi="Courier New" w:cs="Courier New"/>
@@ -2089,6 +2291,7 @@
           <w:szCs w:val="20"/>
         </w:rPr>
       </w:pPr>
+      <w:proofErr w:type="spellStart"/>
       <w:r>
         <w:rPr>
           <w:rFonts w:ascii="Courier New" w:hAnsi="Courier New" w:cs="Courier New"/>
@@ -2096,8 +2299,61 @@
           <w:sz w:val="20"/>
           <w:szCs w:val="20"/>
         </w:rPr>
-        <w:t xml:space="preserve">lowercaseTimerHandle = osTimerNew(Add_Random_lowercase_to_Queue, </w:t>
-      </w:r>
+        <w:t>lowercaseTimerHandle</w:t>
+      </w:r>
+      <w:proofErr w:type="spellEnd"/>
+      <w:r>
+        <w:rPr>
+          <w:rFonts w:ascii="Courier New" w:hAnsi="Courier New" w:cs="Courier New"/>
+          <w:color w:val="000000"/>
+          <w:sz w:val="20"/>
+          <w:szCs w:val="20"/>
+        </w:rPr>
+        <w:t xml:space="preserve"> = </w:t>
+      </w:r>
+      <w:proofErr w:type="spellStart"/>
+      <w:proofErr w:type="gramStart"/>
+      <w:r>
+        <w:rPr>
+          <w:rFonts w:ascii="Courier New" w:hAnsi="Courier New" w:cs="Courier New"/>
+          <w:color w:val="000000"/>
+          <w:sz w:val="20"/>
+          <w:szCs w:val="20"/>
+        </w:rPr>
+        <w:t>osTimerNew</w:t>
+      </w:r>
+      <w:proofErr w:type="spellEnd"/>
+      <w:r>
+        <w:rPr>
+          <w:rFonts w:ascii="Courier New" w:hAnsi="Courier New" w:cs="Courier New"/>
+          <w:color w:val="000000"/>
+          <w:sz w:val="20"/>
+          <w:szCs w:val="20"/>
+        </w:rPr>
+        <w:t>(</w:t>
+      </w:r>
+      <w:proofErr w:type="spellStart"/>
+      <w:proofErr w:type="gramEnd"/>
+      <w:r>
+        <w:rPr>
+          <w:rFonts w:ascii="Courier New" w:hAnsi="Courier New" w:cs="Courier New"/>
+          <w:color w:val="000000"/>
+          <w:sz w:val="20"/>
+          <w:szCs w:val="20"/>
+        </w:rPr>
+        <w:t>Add_Random_lowercase_to_Queue</w:t>
+      </w:r>
+      <w:proofErr w:type="spellEnd"/>
+      <w:r>
+        <w:rPr>
+          <w:rFonts w:ascii="Courier New" w:hAnsi="Courier New" w:cs="Courier New"/>
+          <w:color w:val="000000"/>
+          <w:sz w:val="20"/>
+          <w:szCs w:val="20"/>
+        </w:rPr>
+        <w:t xml:space="preserve">, </w:t>
+      </w:r>
+      <w:proofErr w:type="spellStart"/>
       <w:r>
         <w:rPr>
           <w:rFonts w:ascii="Courier New" w:hAnsi="Courier New" w:cs="Courier New"/>
@@ -2109,6 +2365,7 @@
         </w:rPr>
         <w:t>osTimerPeriodic</w:t>
       </w:r>
+      <w:proofErr w:type="spellEnd"/>
       <w:r>
         <w:rPr>
           <w:rFonts w:ascii="Courier New" w:hAnsi="Courier New" w:cs="Courier New"/>
@@ -2116,7 +2373,27 @@
           <w:sz w:val="20"/>
           <w:szCs w:val="20"/>
         </w:rPr>
-        <w:t xml:space="preserve">, NULL, &amp;lowercaseTimer_attributes);  </w:t>
+        <w:t>, NULL, &amp;</w:t>
+      </w:r>
+      <w:proofErr w:type="spellStart"/>
+      <w:r>
+        <w:rPr>
+          <w:rFonts w:ascii="Courier New" w:hAnsi="Courier New" w:cs="Courier New"/>
+          <w:color w:val="000000"/>
+          <w:sz w:val="20"/>
+          <w:szCs w:val="20"/>
+        </w:rPr>
+        <w:t>lowercaseTimer_attributes</w:t>
+      </w:r>
+      <w:proofErr w:type="spellEnd"/>
+      <w:r>
+        <w:rPr>
+          <w:rFonts w:ascii="Courier New" w:hAnsi="Courier New" w:cs="Courier New"/>
+          <w:color w:val="000000"/>
+          <w:sz w:val="20"/>
+          <w:szCs w:val="20"/>
+        </w:rPr>
+        <w:t xml:space="preserve">);  </w:t>
       </w:r>
       <w:r>
         <w:rPr>
@@ -2183,6 +2460,7 @@
           <w:szCs w:val="20"/>
         </w:rPr>
       </w:pPr>
+      <w:proofErr w:type="spellStart"/>
       <w:r>
         <w:rPr>
           <w:rFonts w:ascii="Courier New" w:hAnsi="Courier New" w:cs="Courier New"/>
@@ -2190,7 +2468,48 @@
           <w:sz w:val="20"/>
           <w:szCs w:val="20"/>
         </w:rPr>
-        <w:t>osTimerStart(lowercaseTimerHandle,Random_lowercase_Timer_Speed);</w:t>
+        <w:t>osTimerStart</w:t>
+      </w:r>
+      <w:proofErr w:type="spellEnd"/>
+      <w:r>
+        <w:rPr>
+          <w:rFonts w:ascii="Courier New" w:hAnsi="Courier New" w:cs="Courier New"/>
+          <w:color w:val="000000"/>
+          <w:sz w:val="20"/>
+          <w:szCs w:val="20"/>
+        </w:rPr>
+        <w:t>(</w:t>
+      </w:r>
+      <w:proofErr w:type="spellStart"/>
+      <w:proofErr w:type="gramStart"/>
+      <w:r>
+        <w:rPr>
+          <w:rFonts w:ascii="Courier New" w:hAnsi="Courier New" w:cs="Courier New"/>
+          <w:color w:val="000000"/>
+          <w:sz w:val="20"/>
+          <w:szCs w:val="20"/>
+        </w:rPr>
+        <w:t>lowercaseTimerHandle,Random</w:t>
+      </w:r>
+      <w:proofErr w:type="gramEnd"/>
+      <w:r>
+        <w:rPr>
+          <w:rFonts w:ascii="Courier New" w:hAnsi="Courier New" w:cs="Courier New"/>
+          <w:color w:val="000000"/>
+          <w:sz w:val="20"/>
+          <w:szCs w:val="20"/>
+        </w:rPr>
+        <w:t>_lowercase_Timer_Speed</w:t>
+      </w:r>
+      <w:proofErr w:type="spellEnd"/>
+      <w:r>
+        <w:rPr>
+          <w:rFonts w:ascii="Courier New" w:hAnsi="Courier New" w:cs="Courier New"/>
+          <w:color w:val="000000"/>
+          <w:sz w:val="20"/>
+          <w:szCs w:val="20"/>
+        </w:rPr>
+        <w:t>);</w:t>
       </w:r>
     </w:p>
     <w:p>
@@ -2210,6 +2529,7 @@
         <w:rPr>
           <w:noProof/>
         </w:rPr>
+        <w:lastRenderedPageBreak/>
         <mc:AlternateContent>
           <mc:Choice Requires="wps">
             <w:drawing>
@@ -2261,8 +2581,13 @@
                               <w:pStyle w:val="Heading2"/>
                             </w:pPr>
                             <w:r>
-                              <w:t>Part 2 Questions  (</w:t>
+                              <w:t xml:space="preserve">Part 2 </w:t>
                             </w:r>
+                            <w:proofErr w:type="gramStart"/>
+                            <w:r>
+                              <w:t>Questions  (</w:t>
+                            </w:r>
+                            <w:proofErr w:type="gramEnd"/>
                             <w:r>
                               <w:t>4</w:t>
                             </w:r>
@@ -2367,13 +2692,23 @@
                               </w:rPr>
                               <w:t>’</w:t>
                             </w:r>
+                            <w:proofErr w:type="gramStart"/>
                             <w:r>
                               <w:rPr>
                                 <w:rFonts w:ascii="Courier New" w:hAnsi="Courier New" w:cs="Courier New"/>
                                 <w:b/>
                                 <w:bCs/>
                               </w:rPr>
-                              <w:t xml:space="preserve"> .. </w:t>
+                              <w:t xml:space="preserve"> ..</w:t>
+                            </w:r>
+                            <w:proofErr w:type="gramEnd"/>
+                            <w:r>
+                              <w:rPr>
+                                <w:rFonts w:ascii="Courier New" w:hAnsi="Courier New" w:cs="Courier New"/>
+                                <w:b/>
+                                <w:bCs/>
+                              </w:rPr>
+                              <w:t xml:space="preserve"> </w:t>
                             </w:r>
                             <w:r>
                               <w:rPr>
@@ -2399,6 +2734,7 @@
                               </w:rPr>
                               <w:t>’</w:t>
                             </w:r>
+                            <w:proofErr w:type="gramStart"/>
                             <w:r>
                               <w:rPr>
                                 <w:rFonts w:ascii="Courier New" w:hAnsi="Courier New" w:cs="Courier New"/>
@@ -2408,7 +2744,11 @@
                               <w:t>)</w:t>
                             </w:r>
                             <w:r>
-                              <w:t xml:space="preserve">;   random characters </w:t>
+                              <w:t xml:space="preserve">;   </w:t>
+                            </w:r>
+                            <w:proofErr w:type="gramEnd"/>
+                            <w:r>
+                              <w:t xml:space="preserve">random characters </w:t>
                             </w:r>
                             <w:r>
                               <w:rPr>
@@ -2438,6 +2778,7 @@
                               </w:rPr>
                               <w:t>‘=’</w:t>
                             </w:r>
+                            <w:proofErr w:type="gramStart"/>
                             <w:r>
                               <w:rPr>
                                 <w:rFonts w:ascii="Courier New" w:hAnsi="Courier New" w:cs="Courier New"/>
@@ -2445,7 +2786,11 @@
                               <w:t>)</w:t>
                             </w:r>
                             <w:r>
-                              <w:t xml:space="preserve">;   and your new random lowercase </w:t>
+                              <w:t xml:space="preserve">;   </w:t>
+                            </w:r>
+                            <w:proofErr w:type="gramEnd"/>
+                            <w:r>
+                              <w:t xml:space="preserve">and your new random lowercase </w:t>
                             </w:r>
                             <w:r>
                               <w:rPr>
@@ -2520,8 +2865,13 @@
                               <w:t>)</w:t>
                             </w:r>
                             <w:r>
-                              <w:t xml:space="preserve"> producing task</w:t>
+                              <w:t xml:space="preserve"> producing </w:t>
                             </w:r>
+                            <w:proofErr w:type="gramStart"/>
+                            <w:r>
+                              <w:t>task</w:t>
+                            </w:r>
+                            <w:proofErr w:type="gramEnd"/>
                           </w:p>
                           <w:p/>
                           <w:p/>
@@ -2598,8 +2948,13 @@
                         <w:pStyle w:val="Heading2"/>
                       </w:pPr>
                       <w:r>
-                        <w:t>Part 2 Questions  (</w:t>
+                        <w:t xml:space="preserve">Part 2 </w:t>
                       </w:r>
+                      <w:proofErr w:type="gramStart"/>
+                      <w:r>
+                        <w:t>Questions  (</w:t>
+                      </w:r>
+                      <w:proofErr w:type="gramEnd"/>
                       <w:r>
                         <w:t>4</w:t>
                       </w:r>
@@ -2704,13 +3059,23 @@
                         </w:rPr>
                         <w:t>’</w:t>
                       </w:r>
+                      <w:proofErr w:type="gramStart"/>
                       <w:r>
                         <w:rPr>
                           <w:rFonts w:ascii="Courier New" w:hAnsi="Courier New" w:cs="Courier New"/>
                           <w:b/>
                           <w:bCs/>
                         </w:rPr>
-                        <w:t xml:space="preserve"> .. </w:t>
+                        <w:t xml:space="preserve"> ..</w:t>
+                      </w:r>
+                      <w:proofErr w:type="gramEnd"/>
+                      <w:r>
+                        <w:rPr>
+                          <w:rFonts w:ascii="Courier New" w:hAnsi="Courier New" w:cs="Courier New"/>
+                          <w:b/>
+                          <w:bCs/>
+                        </w:rPr>
+                        <w:t xml:space="preserve"> </w:t>
                       </w:r>
                       <w:r>
                         <w:rPr>
@@ -2736,6 +3101,7 @@
                         </w:rPr>
                         <w:t>’</w:t>
                       </w:r>
+                      <w:proofErr w:type="gramStart"/>
                       <w:r>
                         <w:rPr>
                           <w:rFonts w:ascii="Courier New" w:hAnsi="Courier New" w:cs="Courier New"/>
@@ -2745,7 +3111,11 @@
                         <w:t>)</w:t>
                       </w:r>
                       <w:r>
-                        <w:t xml:space="preserve">;   random characters </w:t>
+                        <w:t xml:space="preserve">;   </w:t>
+                      </w:r>
+                      <w:proofErr w:type="gramEnd"/>
+                      <w:r>
+                        <w:t xml:space="preserve">random characters </w:t>
                       </w:r>
                       <w:r>
                         <w:rPr>
@@ -2775,6 +3145,7 @@
                         </w:rPr>
                         <w:t>‘=’</w:t>
                       </w:r>
+                      <w:proofErr w:type="gramStart"/>
                       <w:r>
                         <w:rPr>
                           <w:rFonts w:ascii="Courier New" w:hAnsi="Courier New" w:cs="Courier New"/>
@@ -2782,7 +3153,11 @@
                         <w:t>)</w:t>
                       </w:r>
                       <w:r>
-                        <w:t xml:space="preserve">;   and your new random lowercase </w:t>
+                        <w:t xml:space="preserve">;   </w:t>
+                      </w:r>
+                      <w:proofErr w:type="gramEnd"/>
+                      <w:r>
+                        <w:t xml:space="preserve">and your new random lowercase </w:t>
                       </w:r>
                       <w:r>
                         <w:rPr>
@@ -2857,8 +3232,13 @@
                         <w:t>)</w:t>
                       </w:r>
                       <w:r>
-                        <w:t xml:space="preserve"> producing task</w:t>
+                        <w:t xml:space="preserve"> producing </w:t>
                       </w:r>
+                      <w:proofErr w:type="gramStart"/>
+                      <w:r>
+                        <w:t>task</w:t>
+                      </w:r>
+                      <w:proofErr w:type="gramEnd"/>
                     </w:p>
                     <w:p/>
                     <w:p/>
@@ -2932,8 +3312,13 @@
         <w:t xml:space="preserve">Part 3:  </w:t>
       </w:r>
       <w:r>
-        <w:t>Define a “HALT” button</w:t>
-      </w:r>
+        <w:t xml:space="preserve">Define a “HALT” </w:t>
+      </w:r>
+      <w:proofErr w:type="gramStart"/>
+      <w:r>
+        <w:t>button</w:t>
+      </w:r>
+      <w:proofErr w:type="gramEnd"/>
     </w:p>
     <w:p>
       <w:pPr>
@@ -3403,7 +3788,15 @@
                               <w:pStyle w:val="Heading2"/>
                             </w:pPr>
                             <w:r>
-                              <w:t>Part 3 Questions  (4 Pts.)</w:t>
+                              <w:t xml:space="preserve">Part 3 </w:t>
+                            </w:r>
+                            <w:proofErr w:type="gramStart"/>
+                            <w:r>
+                              <w:t>Questions  (</w:t>
+                            </w:r>
+                            <w:proofErr w:type="gramEnd"/>
+                            <w:r>
+                              <w:t>4 Pts.)</w:t>
                             </w:r>
                           </w:p>
                           <w:p/>
@@ -3435,8 +3828,13 @@
                               </w:numPr>
                             </w:pPr>
                             <w:r>
-                              <w:t>LEDs D2 and D3 flash while the random sources (symbol and lowercase) are adding characters to the queue. When they are suspended by their respective buttons, how do the LEDs stop blinking?.</w:t>
+                              <w:t xml:space="preserve">LEDs D2 and D3 flash while the random sources (symbol and lowercase) are adding characters to the queue. When they are suspended by their respective buttons, how do the LEDs stop </w:t>
                             </w:r>
+                            <w:proofErr w:type="gramStart"/>
+                            <w:r>
+                              <w:t>blinking?.</w:t>
+                            </w:r>
+                            <w:proofErr w:type="gramEnd"/>
                           </w:p>
                           <w:p/>
                           <w:p/>
@@ -3483,7 +3881,15 @@
                         <w:pStyle w:val="Heading2"/>
                       </w:pPr>
                       <w:r>
-                        <w:t>Part 3 Questions  (4 Pts.)</w:t>
+                        <w:t xml:space="preserve">Part 3 </w:t>
+                      </w:r>
+                      <w:proofErr w:type="gramStart"/>
+                      <w:r>
+                        <w:t>Questions  (</w:t>
+                      </w:r>
+                      <w:proofErr w:type="gramEnd"/>
+                      <w:r>
+                        <w:t>4 Pts.)</w:t>
                       </w:r>
                     </w:p>
                     <w:p/>
@@ -3515,8 +3921,13 @@
                         </w:numPr>
                       </w:pPr>
                       <w:r>
-                        <w:t>LEDs D2 and D3 flash while the random sources (symbol and lowercase) are adding characters to the queue. When they are suspended by their respective buttons, how do the LEDs stop blinking?.</w:t>
+                        <w:t xml:space="preserve">LEDs D2 and D3 flash while the random sources (symbol and lowercase) are adding characters to the queue. When they are suspended by their respective buttons, how do the LEDs stop </w:t>
                       </w:r>
+                      <w:proofErr w:type="gramStart"/>
+                      <w:r>
+                        <w:t>blinking?.</w:t>
+                      </w:r>
+                      <w:proofErr w:type="gramEnd"/>
                     </w:p>
                     <w:p/>
                     <w:p/>
@@ -3571,7 +3982,15 @@
         <w:t xml:space="preserve">any </w:t>
       </w:r>
       <w:r>
-        <w:t>one of the following, or submit something interesting of your own for extra credit.</w:t>
+        <w:t xml:space="preserve">one of the </w:t>
+      </w:r>
+      <w:proofErr w:type="gramStart"/>
+      <w:r>
+        <w:t>following, or</w:t>
+      </w:r>
+      <w:proofErr w:type="gramEnd"/>
+      <w:r>
+        <w:t xml:space="preserve"> submit something interesting of your own for extra credit.</w:t>
       </w:r>
     </w:p>
     <w:p/>
@@ -3633,10 +4052,26 @@
                               <w:pStyle w:val="Heading2"/>
                             </w:pPr>
                             <w:r>
-                              <w:t>Extra Credit</w:t>
+                              <w:t xml:space="preserve">Extra </w:t>
+                            </w:r>
+                            <w:proofErr w:type="gramStart"/>
+                            <w:r>
+                              <w:t>Credit</w:t>
                             </w:r>
                             <w:r>
-                              <w:t xml:space="preserve">  (5 pts.max for any of these completed)</w:t>
+                              <w:t xml:space="preserve">  (</w:t>
+                            </w:r>
+                            <w:proofErr w:type="gramEnd"/>
+                            <w:r>
+                              <w:t xml:space="preserve">5 </w:t>
+                            </w:r>
+                            <w:proofErr w:type="spellStart"/>
+                            <w:r>
+                              <w:t>pts.max</w:t>
+                            </w:r>
+                            <w:proofErr w:type="spellEnd"/>
+                            <w:r>
+                              <w:t xml:space="preserve"> for any of these completed)</w:t>
                             </w:r>
                           </w:p>
                           <w:p>
@@ -3655,6 +4090,7 @@
                             <w:r>
                               <w:t>Currently, the data is taken out of the queue only once every “</w:t>
                             </w:r>
+                            <w:proofErr w:type="spellStart"/>
                             <w:r>
                               <w:rPr>
                                 <w:rFonts w:ascii="Courier New" w:hAnsi="Courier New" w:cs="Courier New"/>
@@ -3663,24 +4099,53 @@
                               </w:rPr>
                               <w:t>read_pacing_delay</w:t>
                             </w:r>
+                            <w:proofErr w:type="spellEnd"/>
                             <w:r>
-                              <w:t xml:space="preserve">” milliSeconds.  Add an option to change that queue read speed by way of user input.  If you add little decoding in the routine where a typed character is received, you could speed-up or slow-down the read pacing.  (That routine is:  </w:t>
+                              <w:t xml:space="preserve">” </w:t>
                             </w:r>
+                            <w:proofErr w:type="spellStart"/>
+                            <w:r>
+                              <w:t>milliSeconds</w:t>
+                            </w:r>
+                            <w:proofErr w:type="spellEnd"/>
+                            <w:r>
+                              <w:t xml:space="preserve">.  Add an option to change that queue read speed by way of user input.  If you add little decoding in the routine where a typed character is received, you could speed-up or slow-down the read pacing.  (That routine is:  </w:t>
+                            </w:r>
+                            <w:proofErr w:type="spellStart"/>
                             <w:r>
                               <w:rPr>
                                 <w:rFonts w:ascii="Courier New" w:hAnsi="Courier New" w:cs="Courier New"/>
                                 <w:b/>
                                 <w:bCs/>
                               </w:rPr>
-                              <w:t>HAL_UART_RxCpltCallback</w:t>
+                              <w:t>HAL_UART_</w:t>
                             </w:r>
+                            <w:proofErr w:type="gramStart"/>
                             <w:r>
                               <w:rPr>
                                 <w:rFonts w:ascii="Courier New" w:hAnsi="Courier New" w:cs="Courier New"/>
                                 <w:b/>
                                 <w:bCs/>
                               </w:rPr>
-                              <w:t xml:space="preserve">() </w:t>
+                              <w:t>RxCpltCallback</w:t>
+                            </w:r>
+                            <w:proofErr w:type="spellEnd"/>
+                            <w:r>
+                              <w:rPr>
+                                <w:rFonts w:ascii="Courier New" w:hAnsi="Courier New" w:cs="Courier New"/>
+                                <w:b/>
+                                <w:bCs/>
+                              </w:rPr>
+                              <w:t>(</w:t>
+                            </w:r>
+                            <w:proofErr w:type="gramEnd"/>
+                            <w:r>
+                              <w:rPr>
+                                <w:rFonts w:ascii="Courier New" w:hAnsi="Courier New" w:cs="Courier New"/>
+                                <w:b/>
+                                <w:bCs/>
+                              </w:rPr>
+                              <w:t xml:space="preserve">) </w:t>
                             </w:r>
                             <w:r>
                               <w:t>and already converts any character to upper case.</w:t>
@@ -3767,17 +4232,50 @@
                             <w:r>
                               <w:t xml:space="preserve">Add another producer that adds other “extended characters into the queue, randomly chosen, like the </w:t>
                             </w:r>
+                            <w:proofErr w:type="spellStart"/>
                             <w:r>
                               <w:rPr>
                                 <w:rFonts w:ascii="Courier New" w:hAnsi="Courier New" w:cs="Courier New"/>
                                 <w:b/>
                                 <w:bCs/>
                               </w:rPr>
-                              <w:t>Add_Random_Symbols_to_Queue()</w:t>
+                              <w:t>Add_Random_Symbols_to_</w:t>
+                            </w:r>
+                            <w:proofErr w:type="gramStart"/>
+                            <w:r>
+                              <w:rPr>
+                                <w:rFonts w:ascii="Courier New" w:hAnsi="Courier New" w:cs="Courier New"/>
+                                <w:b/>
+                                <w:bCs/>
+                              </w:rPr>
+                              <w:t>Queue</w:t>
+                            </w:r>
+                            <w:proofErr w:type="spellEnd"/>
+                            <w:r>
+                              <w:rPr>
+                                <w:rFonts w:ascii="Courier New" w:hAnsi="Courier New" w:cs="Courier New"/>
+                                <w:b/>
+                                <w:bCs/>
+                              </w:rPr>
+                              <w:t>(</w:t>
+                            </w:r>
+                            <w:proofErr w:type="gramEnd"/>
+                            <w:r>
+                              <w:rPr>
+                                <w:rFonts w:ascii="Courier New" w:hAnsi="Courier New" w:cs="Courier New"/>
+                                <w:b/>
+                                <w:bCs/>
+                              </w:rPr>
+                              <w:t>)</w:t>
                             </w:r>
                             <w:r>
-                              <w:t>.  For this producer, output characters that are in the other half of the ASCII table – 0x80 … 0xFF ;</w:t>
+                              <w:t>.  For this producer, output characters that are in the other half of the ASCII table – 0x80 … 0</w:t>
                             </w:r>
+                            <w:proofErr w:type="gramStart"/>
+                            <w:r>
+                              <w:t>xFF ;</w:t>
+                            </w:r>
+                            <w:proofErr w:type="gramEnd"/>
                           </w:p>
                           <w:p>
                             <w:pPr>
@@ -3845,13 +4343,33 @@
                             <w:r>
                               <w:t xml:space="preserve">You’ll notice that the ‘random’ sequences always start the same after every reset.  Look into using the </w:t>
                             </w:r>
+                            <w:proofErr w:type="spellStart"/>
+                            <w:proofErr w:type="gramStart"/>
                             <w:r>
                               <w:rPr>
                                 <w:rFonts w:ascii="Courier New" w:hAnsi="Courier New" w:cs="Courier New"/>
                                 <w:b/>
                                 <w:bCs/>
                               </w:rPr>
-                              <w:t>srand(unsigned seed)</w:t>
+                              <w:t>srand</w:t>
+                            </w:r>
+                            <w:proofErr w:type="spellEnd"/>
+                            <w:r>
+                              <w:rPr>
+                                <w:rFonts w:ascii="Courier New" w:hAnsi="Courier New" w:cs="Courier New"/>
+                                <w:b/>
+                                <w:bCs/>
+                              </w:rPr>
+                              <w:t>(</w:t>
+                            </w:r>
+                            <w:proofErr w:type="gramEnd"/>
+                            <w:r>
+                              <w:rPr>
+                                <w:rFonts w:ascii="Courier New" w:hAnsi="Courier New" w:cs="Courier New"/>
+                                <w:b/>
+                                <w:bCs/>
+                              </w:rPr>
+                              <w:t>unsigned seed)</w:t>
                             </w:r>
                             <w:r>
                               <w:t xml:space="preserve">  routine to give a more random seed so that your routine is different on every start up.  Maybe use a counter or a button press?</w:t>
@@ -3913,7 +4431,23 @@
                               </w:numPr>
                             </w:pPr>
                             <w:r>
-                              <w:t>The total count is displayed on the 7-seg display, but you could write a routine that turns on an LED matching the source.  For example: D1 =&gt; TTY press, D2 =&gt; randomSymbol, D3=&gt;randomlower.</w:t>
+                              <w:t xml:space="preserve">The total count is displayed on the 7-seg display, but you could write a routine that turns on an LED matching the source.  For example: D1 =&gt; TTY press, D2 =&gt; </w:t>
+                            </w:r>
+                            <w:proofErr w:type="spellStart"/>
+                            <w:r>
+                              <w:t>randomSymbol</w:t>
+                            </w:r>
+                            <w:proofErr w:type="spellEnd"/>
+                            <w:r>
+                              <w:t>, D3=&gt;</w:t>
+                            </w:r>
+                            <w:proofErr w:type="spellStart"/>
+                            <w:r>
+                              <w:t>randomlower</w:t>
+                            </w:r>
+                            <w:proofErr w:type="spellEnd"/>
+                            <w:r>
+                              <w:t>.</w:t>
                             </w:r>
                           </w:p>
                           <w:p>
@@ -3948,10 +4482,26 @@
                         <w:pStyle w:val="Heading2"/>
                       </w:pPr>
                       <w:r>
-                        <w:t>Extra Credit</w:t>
+                        <w:t xml:space="preserve">Extra </w:t>
+                      </w:r>
+                      <w:proofErr w:type="gramStart"/>
+                      <w:r>
+                        <w:t>Credit</w:t>
                       </w:r>
                       <w:r>
-                        <w:t xml:space="preserve">  (5 pts.max for any of these completed)</w:t>
+                        <w:t xml:space="preserve">  (</w:t>
+                      </w:r>
+                      <w:proofErr w:type="gramEnd"/>
+                      <w:r>
+                        <w:t xml:space="preserve">5 </w:t>
+                      </w:r>
+                      <w:proofErr w:type="spellStart"/>
+                      <w:r>
+                        <w:t>pts.max</w:t>
+                      </w:r>
+                      <w:proofErr w:type="spellEnd"/>
+                      <w:r>
+                        <w:t xml:space="preserve"> for any of these completed)</w:t>
                       </w:r>
                     </w:p>
                     <w:p>
@@ -3970,6 +4520,7 @@
                       <w:r>
                         <w:t>Currently, the data is taken out of the queue only once every “</w:t>
                       </w:r>
+                      <w:proofErr w:type="spellStart"/>
                       <w:r>
                         <w:rPr>
                           <w:rFonts w:ascii="Courier New" w:hAnsi="Courier New" w:cs="Courier New"/>
@@ -3978,24 +4529,53 @@
                         </w:rPr>
                         <w:t>read_pacing_delay</w:t>
                       </w:r>
+                      <w:proofErr w:type="spellEnd"/>
                       <w:r>
-                        <w:t xml:space="preserve">” milliSeconds.  Add an option to change that queue read speed by way of user input.  If you add little decoding in the routine where a typed character is received, you could speed-up or slow-down the read pacing.  (That routine is:  </w:t>
+                        <w:t xml:space="preserve">” </w:t>
                       </w:r>
+                      <w:proofErr w:type="spellStart"/>
+                      <w:r>
+                        <w:t>milliSeconds</w:t>
+                      </w:r>
+                      <w:proofErr w:type="spellEnd"/>
+                      <w:r>
+                        <w:t xml:space="preserve">.  Add an option to change that queue read speed by way of user input.  If you add little decoding in the routine where a typed character is received, you could speed-up or slow-down the read pacing.  (That routine is:  </w:t>
+                      </w:r>
+                      <w:proofErr w:type="spellStart"/>
                       <w:r>
                         <w:rPr>
                           <w:rFonts w:ascii="Courier New" w:hAnsi="Courier New" w:cs="Courier New"/>
                           <w:b/>
                           <w:bCs/>
                         </w:rPr>
-                        <w:t>HAL_UART_RxCpltCallback</w:t>
+                        <w:t>HAL_UART_</w:t>
                       </w:r>
+                      <w:proofErr w:type="gramStart"/>
                       <w:r>
                         <w:rPr>
                           <w:rFonts w:ascii="Courier New" w:hAnsi="Courier New" w:cs="Courier New"/>
                           <w:b/>
                           <w:bCs/>
                         </w:rPr>
-                        <w:t xml:space="preserve">() </w:t>
+                        <w:t>RxCpltCallback</w:t>
+                      </w:r>
+                      <w:proofErr w:type="spellEnd"/>
+                      <w:r>
+                        <w:rPr>
+                          <w:rFonts w:ascii="Courier New" w:hAnsi="Courier New" w:cs="Courier New"/>
+                          <w:b/>
+                          <w:bCs/>
+                        </w:rPr>
+                        <w:t>(</w:t>
+                      </w:r>
+                      <w:proofErr w:type="gramEnd"/>
+                      <w:r>
+                        <w:rPr>
+                          <w:rFonts w:ascii="Courier New" w:hAnsi="Courier New" w:cs="Courier New"/>
+                          <w:b/>
+                          <w:bCs/>
+                        </w:rPr>
+                        <w:t xml:space="preserve">) </w:t>
                       </w:r>
                       <w:r>
                         <w:t>and already converts any character to upper case.</w:t>
@@ -4082,17 +4662,50 @@
                       <w:r>
                         <w:t xml:space="preserve">Add another producer that adds other “extended characters into the queue, randomly chosen, like the </w:t>
                       </w:r>
+                      <w:proofErr w:type="spellStart"/>
                       <w:r>
                         <w:rPr>
                           <w:rFonts w:ascii="Courier New" w:hAnsi="Courier New" w:cs="Courier New"/>
                           <w:b/>
                           <w:bCs/>
                         </w:rPr>
-                        <w:t>Add_Random_Symbols_to_Queue()</w:t>
+                        <w:t>Add_Random_Symbols_to_</w:t>
+                      </w:r>
+                      <w:proofErr w:type="gramStart"/>
+                      <w:r>
+                        <w:rPr>
+                          <w:rFonts w:ascii="Courier New" w:hAnsi="Courier New" w:cs="Courier New"/>
+                          <w:b/>
+                          <w:bCs/>
+                        </w:rPr>
+                        <w:t>Queue</w:t>
+                      </w:r>
+                      <w:proofErr w:type="spellEnd"/>
+                      <w:r>
+                        <w:rPr>
+                          <w:rFonts w:ascii="Courier New" w:hAnsi="Courier New" w:cs="Courier New"/>
+                          <w:b/>
+                          <w:bCs/>
+                        </w:rPr>
+                        <w:t>(</w:t>
+                      </w:r>
+                      <w:proofErr w:type="gramEnd"/>
+                      <w:r>
+                        <w:rPr>
+                          <w:rFonts w:ascii="Courier New" w:hAnsi="Courier New" w:cs="Courier New"/>
+                          <w:b/>
+                          <w:bCs/>
+                        </w:rPr>
+                        <w:t>)</w:t>
                       </w:r>
                       <w:r>
-                        <w:t>.  For this producer, output characters that are in the other half of the ASCII table – 0x80 … 0xFF ;</w:t>
+                        <w:t>.  For this producer, output characters that are in the other half of the ASCII table – 0x80 … 0</w:t>
                       </w:r>
+                      <w:proofErr w:type="gramStart"/>
+                      <w:r>
+                        <w:t>xFF ;</w:t>
+                      </w:r>
+                      <w:proofErr w:type="gramEnd"/>
                     </w:p>
                     <w:p>
                       <w:pPr>
@@ -4160,13 +4773,33 @@
                       <w:r>
                         <w:t xml:space="preserve">You’ll notice that the ‘random’ sequences always start the same after every reset.  Look into using the </w:t>
                       </w:r>
+                      <w:proofErr w:type="spellStart"/>
+                      <w:proofErr w:type="gramStart"/>
                       <w:r>
                         <w:rPr>
                           <w:rFonts w:ascii="Courier New" w:hAnsi="Courier New" w:cs="Courier New"/>
                           <w:b/>
                           <w:bCs/>
                         </w:rPr>
-                        <w:t>srand(unsigned seed)</w:t>
+                        <w:t>srand</w:t>
+                      </w:r>
+                      <w:proofErr w:type="spellEnd"/>
+                      <w:r>
+                        <w:rPr>
+                          <w:rFonts w:ascii="Courier New" w:hAnsi="Courier New" w:cs="Courier New"/>
+                          <w:b/>
+                          <w:bCs/>
+                        </w:rPr>
+                        <w:t>(</w:t>
+                      </w:r>
+                      <w:proofErr w:type="gramEnd"/>
+                      <w:r>
+                        <w:rPr>
+                          <w:rFonts w:ascii="Courier New" w:hAnsi="Courier New" w:cs="Courier New"/>
+                          <w:b/>
+                          <w:bCs/>
+                        </w:rPr>
+                        <w:t>unsigned seed)</w:t>
                       </w:r>
                       <w:r>
                         <w:t xml:space="preserve">  routine to give a more random seed so that your routine is different on every start up.  Maybe use a counter or a button press?</w:t>
@@ -4228,7 +4861,23 @@
                         </w:numPr>
                       </w:pPr>
                       <w:r>
-                        <w:t>The total count is displayed on the 7-seg display, but you could write a routine that turns on an LED matching the source.  For example: D1 =&gt; TTY press, D2 =&gt; randomSymbol, D3=&gt;randomlower.</w:t>
+                        <w:t xml:space="preserve">The total count is displayed on the 7-seg display, but you could write a routine that turns on an LED matching the source.  For example: D1 =&gt; TTY press, D2 =&gt; </w:t>
+                      </w:r>
+                      <w:proofErr w:type="spellStart"/>
+                      <w:r>
+                        <w:t>randomSymbol</w:t>
+                      </w:r>
+                      <w:proofErr w:type="spellEnd"/>
+                      <w:r>
+                        <w:t>, D3=&gt;</w:t>
+                      </w:r>
+                      <w:proofErr w:type="spellStart"/>
+                      <w:r>
+                        <w:t>randomlower</w:t>
+                      </w:r>
+                      <w:proofErr w:type="spellEnd"/>
+                      <w:r>
+                        <w:t>.</w:t>
                       </w:r>
                     </w:p>
                     <w:p>

</xml_diff>